<commit_message>
Integration strategy with tools and stubs
Ciao Marco, ti rimando il file con il cambiamento che ci siamo detti
inerente al top down e bottom up e ho aggiunto il punto 5 sugli stubs
</commit_message>
<xml_diff>
--- a/Testing/Integration Strategy.docx
+++ b/Testing/Integration Strategy.docx
@@ -25,17 +25,7 @@
           <w:sz w:val="24"/>
           <w:szCs w:val="24"/>
         </w:rPr>
-        <w:t xml:space="preserve">Integration </w:t>
-      </w:r>
-      <w:r>
-        <w:rPr>
-          <w:rFonts w:ascii="Cambria-Bold" w:hAnsi="Cambria-Bold" w:cs="Cambria-Bold"/>
-          <w:b/>
-          <w:bCs/>
-          <w:sz w:val="24"/>
-          <w:szCs w:val="24"/>
-        </w:rPr>
-        <w:t>Strategy</w:t>
+        <w:t>Integration Strategy</w:t>
       </w:r>
     </w:p>
     <w:p>
@@ -151,7 +141,47 @@
           <w:sz w:val="24"/>
           <w:szCs w:val="24"/>
         </w:rPr>
-        <w:t xml:space="preserve">system in order to check the algorithm correctness, the functional specs and the structural coverage. This is the major class that contains the logic of myTaxiService. </w:t>
+        <w:t xml:space="preserve">system in order to check the algorithm correctness, the functional specs and the structural coverage. This </w:t>
+      </w:r>
+      <w:proofErr w:type="gramStart"/>
+      <w:r>
+        <w:rPr>
+          <w:rFonts w:ascii="Cambria-Bold" w:hAnsi="Cambria-Bold" w:cs="Cambria-Bold"/>
+          <w:bCs/>
+          <w:sz w:val="24"/>
+          <w:szCs w:val="24"/>
+        </w:rPr>
+        <w:t>is the major class that</w:t>
+      </w:r>
+      <w:proofErr w:type="gramEnd"/>
+      <w:r>
+        <w:rPr>
+          <w:rFonts w:ascii="Cambria-Bold" w:hAnsi="Cambria-Bold" w:cs="Cambria-Bold"/>
+          <w:bCs/>
+          <w:sz w:val="24"/>
+          <w:szCs w:val="24"/>
+        </w:rPr>
+        <w:t xml:space="preserve"> contains the logic of </w:t>
+      </w:r>
+      <w:proofErr w:type="spellStart"/>
+      <w:r>
+        <w:rPr>
+          <w:rFonts w:ascii="Cambria-Bold" w:hAnsi="Cambria-Bold" w:cs="Cambria-Bold"/>
+          <w:bCs/>
+          <w:sz w:val="24"/>
+          <w:szCs w:val="24"/>
+        </w:rPr>
+        <w:t>myTaxiService</w:t>
+      </w:r>
+      <w:proofErr w:type="spellEnd"/>
+      <w:r>
+        <w:rPr>
+          <w:rFonts w:ascii="Cambria-Bold" w:hAnsi="Cambria-Bold" w:cs="Cambria-Bold"/>
+          <w:bCs/>
+          <w:sz w:val="24"/>
+          <w:szCs w:val="24"/>
+        </w:rPr>
+        <w:t xml:space="preserve">. </w:t>
       </w:r>
       <w:r>
         <w:rPr>
@@ -193,7 +223,27 @@
           <w:sz w:val="24"/>
           <w:szCs w:val="24"/>
         </w:rPr>
-        <w:t>The documentation about what is needed to perform this kind of test is in the fifth paragraph of this document.</w:t>
+        <w:t xml:space="preserve">The documentation about what </w:t>
+      </w:r>
+      <w:proofErr w:type="gramStart"/>
+      <w:r>
+        <w:rPr>
+          <w:rFonts w:ascii="Cambria-Bold" w:hAnsi="Cambria-Bold" w:cs="Cambria-Bold"/>
+          <w:bCs/>
+          <w:sz w:val="24"/>
+          <w:szCs w:val="24"/>
+        </w:rPr>
+        <w:t>is needed</w:t>
+      </w:r>
+      <w:proofErr w:type="gramEnd"/>
+      <w:r>
+        <w:rPr>
+          <w:rFonts w:ascii="Cambria-Bold" w:hAnsi="Cambria-Bold" w:cs="Cambria-Bold"/>
+          <w:bCs/>
+          <w:sz w:val="24"/>
+          <w:szCs w:val="24"/>
+        </w:rPr>
+        <w:t xml:space="preserve"> to perform this kind of test is in the fifth paragraph of this document.</w:t>
       </w:r>
     </w:p>
     <w:p>
@@ -233,8 +283,9 @@
           <w:sz w:val="24"/>
           <w:szCs w:val="24"/>
         </w:rPr>
-        <w:t xml:space="preserve">2.2 </w:t>
-      </w:r>
+        <w:t xml:space="preserve">2.2 Elements to </w:t>
+      </w:r>
+      <w:proofErr w:type="gramStart"/>
       <w:r>
         <w:rPr>
           <w:rFonts w:ascii="Cambria-Bold" w:hAnsi="Cambria-Bold" w:cs="Cambria-Bold"/>
@@ -243,8 +294,9 @@
           <w:sz w:val="24"/>
           <w:szCs w:val="24"/>
         </w:rPr>
-        <w:t>Elements</w:t>
-      </w:r>
+        <w:t>be integrated</w:t>
+      </w:r>
+      <w:proofErr w:type="gramEnd"/>
       <w:r>
         <w:rPr>
           <w:rFonts w:ascii="Cambria-Bold" w:hAnsi="Cambria-Bold" w:cs="Cambria-Bold"/>
@@ -253,17 +305,7 @@
           <w:sz w:val="24"/>
           <w:szCs w:val="24"/>
         </w:rPr>
-        <w:t xml:space="preserve"> to be i</w:t>
-      </w:r>
-      <w:r>
-        <w:rPr>
-          <w:rFonts w:ascii="Cambria-Bold" w:hAnsi="Cambria-Bold" w:cs="Cambria-Bold"/>
-          <w:b/>
-          <w:bCs/>
-          <w:sz w:val="24"/>
-          <w:szCs w:val="24"/>
-        </w:rPr>
-        <w:t>ntegrated.</w:t>
+        <w:t>.</w:t>
       </w:r>
     </w:p>
     <w:p>
@@ -310,7 +352,27 @@
           <w:sz w:val="24"/>
           <w:szCs w:val="24"/>
         </w:rPr>
-        <w:t xml:space="preserve">form myTaxyService. </w:t>
+        <w:t xml:space="preserve">form </w:t>
+      </w:r>
+      <w:proofErr w:type="spellStart"/>
+      <w:r>
+        <w:rPr>
+          <w:rFonts w:ascii="Cambria-Bold" w:hAnsi="Cambria-Bold" w:cs="Cambria-Bold"/>
+          <w:bCs/>
+          <w:sz w:val="24"/>
+          <w:szCs w:val="24"/>
+        </w:rPr>
+        <w:t>myTaxyService</w:t>
+      </w:r>
+      <w:proofErr w:type="spellEnd"/>
+      <w:r>
+        <w:rPr>
+          <w:rFonts w:ascii="Cambria-Bold" w:hAnsi="Cambria-Bold" w:cs="Cambria-Bold"/>
+          <w:bCs/>
+          <w:sz w:val="24"/>
+          <w:szCs w:val="24"/>
+        </w:rPr>
+        <w:t xml:space="preserve">. </w:t>
       </w:r>
     </w:p>
     <w:p>
@@ -366,7 +428,7 @@
           <v:shape id="_x0000_i1025" type="#_x0000_t75" style="width:447pt;height:289.5pt" o:ole="">
             <v:imagedata r:id="rId6" o:title=""/>
           </v:shape>
-          <o:OLEObject Type="Embed" ProgID="Visio.Drawing.15" ShapeID="_x0000_i1025" DrawAspect="Content" ObjectID="_1514647727" r:id="rId7"/>
+          <o:OLEObject Type="Embed" ProgID="Visio.Drawing.15" ShapeID="_x0000_i1025" DrawAspect="Content" ObjectID="_1514733429" r:id="rId7"/>
         </w:object>
       </w:r>
     </w:p>
@@ -558,17 +620,7 @@
           <w:szCs w:val="24"/>
         </w:rPr>
         <w:lastRenderedPageBreak/>
-        <w:t xml:space="preserve">2.3 Integration Testing </w:t>
-      </w:r>
-      <w:r>
-        <w:rPr>
-          <w:rFonts w:ascii="Cambria-Bold" w:hAnsi="Cambria-Bold" w:cs="Cambria-Bold"/>
-          <w:b/>
-          <w:bCs/>
-          <w:sz w:val="24"/>
-          <w:szCs w:val="24"/>
-        </w:rPr>
-        <w:t>Strategy.</w:t>
+        <w:t>2.3 Integration Testing Strategy.</w:t>
       </w:r>
     </w:p>
     <w:p>
@@ -608,43 +660,165 @@
           <w:sz w:val="24"/>
           <w:szCs w:val="24"/>
         </w:rPr>
-        <w:t xml:space="preserve">For </w:t>
-      </w:r>
-      <w:r>
-        <w:rPr>
-          <w:rFonts w:ascii="Cambria-Bold" w:hAnsi="Cambria-Bold" w:cs="Cambria-Bold"/>
-          <w:bCs/>
-          <w:sz w:val="24"/>
-          <w:szCs w:val="24"/>
-        </w:rPr>
-        <w:t>testing,</w:t>
-      </w:r>
-      <w:r>
-        <w:rPr>
-          <w:rFonts w:ascii="Cambria-Bold" w:hAnsi="Cambria-Bold" w:cs="Cambria-Bold"/>
-          <w:bCs/>
-          <w:sz w:val="24"/>
-          <w:szCs w:val="24"/>
-        </w:rPr>
-        <w:t xml:space="preserve"> we choose the bottom-up approach</w:t>
-      </w:r>
-      <w:r>
-        <w:rPr>
-          <w:rFonts w:ascii="Cambria-Bold" w:hAnsi="Cambria-Bold" w:cs="Cambria-Bold"/>
-          <w:bCs/>
-          <w:sz w:val="24"/>
-          <w:szCs w:val="24"/>
-        </w:rPr>
-        <w:t>. In this approach testing is conducted from sub-</w:t>
-      </w:r>
-      <w:r>
-        <w:rPr>
-          <w:rFonts w:ascii="Cambria-Bold" w:hAnsi="Cambria-Bold" w:cs="Cambria-Bold"/>
-          <w:bCs/>
-          <w:sz w:val="24"/>
-          <w:szCs w:val="24"/>
-        </w:rPr>
-        <w:t>module</w:t>
+        <w:t xml:space="preserve">For testing, we choose the </w:t>
+      </w:r>
+      <w:r>
+        <w:rPr>
+          <w:rFonts w:ascii="Cambria-Bold" w:hAnsi="Cambria-Bold" w:cs="Cambria-Bold"/>
+          <w:bCs/>
+          <w:sz w:val="24"/>
+          <w:szCs w:val="24"/>
+        </w:rPr>
+        <w:t>top-down</w:t>
+      </w:r>
+      <w:r>
+        <w:rPr>
+          <w:rFonts w:ascii="Cambria-Bold" w:hAnsi="Cambria-Bold" w:cs="Cambria-Bold"/>
+          <w:bCs/>
+          <w:sz w:val="24"/>
+          <w:szCs w:val="24"/>
+        </w:rPr>
+        <w:t xml:space="preserve"> approach</w:t>
+      </w:r>
+      <w:r>
+        <w:rPr>
+          <w:rFonts w:ascii="Cambria-Bold" w:hAnsi="Cambria-Bold" w:cs="Cambria-Bold"/>
+          <w:bCs/>
+          <w:sz w:val="24"/>
+          <w:szCs w:val="24"/>
+        </w:rPr>
+        <w:t xml:space="preserve">. In this </w:t>
+      </w:r>
+      <w:proofErr w:type="gramStart"/>
+      <w:r>
+        <w:rPr>
+          <w:rFonts w:ascii="Cambria-Bold" w:hAnsi="Cambria-Bold" w:cs="Cambria-Bold"/>
+          <w:bCs/>
+          <w:sz w:val="24"/>
+          <w:szCs w:val="24"/>
+        </w:rPr>
+        <w:t>approach</w:t>
+      </w:r>
+      <w:proofErr w:type="gramEnd"/>
+      <w:r>
+        <w:rPr>
+          <w:rFonts w:ascii="Cambria-Bold" w:hAnsi="Cambria-Bold" w:cs="Cambria-Bold"/>
+          <w:bCs/>
+          <w:sz w:val="24"/>
+          <w:szCs w:val="24"/>
+        </w:rPr>
+        <w:t xml:space="preserve"> testing is conducted from </w:t>
+      </w:r>
+      <w:r>
+        <w:rPr>
+          <w:rFonts w:ascii="Cambria-Bold" w:hAnsi="Cambria-Bold" w:cs="Cambria-Bold"/>
+          <w:bCs/>
+          <w:sz w:val="24"/>
+          <w:szCs w:val="24"/>
+        </w:rPr>
+        <w:t>the high level interfaces</w:t>
+      </w:r>
+      <w:r>
+        <w:rPr>
+          <w:rFonts w:ascii="Cambria-Bold" w:hAnsi="Cambria-Bold" w:cs="Cambria-Bold"/>
+          <w:bCs/>
+          <w:sz w:val="24"/>
+          <w:szCs w:val="24"/>
+        </w:rPr>
+        <w:t xml:space="preserve"> to </w:t>
+      </w:r>
+      <w:r>
+        <w:rPr>
+          <w:rFonts w:ascii="Cambria-Bold" w:hAnsi="Cambria-Bold" w:cs="Cambria-Bold"/>
+          <w:bCs/>
+          <w:sz w:val="24"/>
+          <w:szCs w:val="24"/>
+        </w:rPr>
+        <w:t>the core of our application</w:t>
+      </w:r>
+      <w:r>
+        <w:rPr>
+          <w:rFonts w:ascii="Cambria-Bold" w:hAnsi="Cambria-Bold" w:cs="Cambria-Bold"/>
+          <w:bCs/>
+          <w:sz w:val="24"/>
+          <w:szCs w:val="24"/>
+        </w:rPr>
+        <w:t>.</w:t>
+      </w:r>
+      <w:r>
+        <w:rPr>
+          <w:rFonts w:ascii="Cambria-Bold" w:hAnsi="Cambria-Bold" w:cs="Cambria-Bold"/>
+          <w:bCs/>
+          <w:sz w:val="24"/>
+          <w:szCs w:val="24"/>
+        </w:rPr>
+        <w:t xml:space="preserve"> </w:t>
+      </w:r>
+      <w:proofErr w:type="gramStart"/>
+      <w:r>
+        <w:rPr>
+          <w:rFonts w:ascii="Cambria-Bold" w:hAnsi="Cambria-Bold" w:cs="Cambria-Bold"/>
+          <w:bCs/>
+          <w:sz w:val="24"/>
+          <w:szCs w:val="24"/>
+        </w:rPr>
+        <w:t>It’s</w:t>
+      </w:r>
+      <w:proofErr w:type="gramEnd"/>
+      <w:r>
+        <w:rPr>
+          <w:rFonts w:ascii="Cambria-Bold" w:hAnsi="Cambria-Bold" w:cs="Cambria-Bold"/>
+          <w:bCs/>
+          <w:sz w:val="24"/>
+          <w:szCs w:val="24"/>
+        </w:rPr>
+        <w:t xml:space="preserve"> adv</w:t>
+      </w:r>
+      <w:r>
+        <w:rPr>
+          <w:rFonts w:ascii="Cambria-Bold" w:hAnsi="Cambria-Bold" w:cs="Cambria-Bold"/>
+          <w:bCs/>
+          <w:sz w:val="24"/>
+          <w:szCs w:val="24"/>
+        </w:rPr>
+        <w:t xml:space="preserve">antageous </w:t>
+      </w:r>
+      <w:r>
+        <w:rPr>
+          <w:rFonts w:ascii="Cambria-Bold" w:hAnsi="Cambria-Bold" w:cs="Cambria-Bold"/>
+          <w:bCs/>
+          <w:sz w:val="24"/>
+          <w:szCs w:val="24"/>
+        </w:rPr>
+        <w:t>because the</w:t>
+      </w:r>
+      <w:r>
+        <w:rPr>
+          <w:rFonts w:ascii="Cambria-Bold" w:hAnsi="Cambria-Bold" w:cs="Cambria-Bold"/>
+          <w:bCs/>
+          <w:sz w:val="24"/>
+          <w:szCs w:val="24"/>
+        </w:rPr>
+        <w:t xml:space="preserve"> major flaws occur toward the top of the program</w:t>
+      </w:r>
+      <w:r>
+        <w:rPr>
+          <w:rFonts w:ascii="Cambria-Bold" w:hAnsi="Cambria-Bold" w:cs="Cambria-Bold"/>
+          <w:bCs/>
+          <w:sz w:val="24"/>
+          <w:szCs w:val="24"/>
+        </w:rPr>
+        <w:t xml:space="preserve">. </w:t>
+      </w:r>
+      <w:proofErr w:type="gramStart"/>
+      <w:r>
+        <w:rPr>
+          <w:rFonts w:ascii="Cambria-Bold" w:hAnsi="Cambria-Bold" w:cs="Cambria-Bold"/>
+          <w:bCs/>
+          <w:sz w:val="24"/>
+          <w:szCs w:val="24"/>
+        </w:rPr>
+        <w:t>It’</w:t>
       </w:r>
       <w:r>
         <w:rPr>
@@ -655,131 +829,51 @@
         </w:rPr>
         <w:t>s</w:t>
       </w:r>
-      <w:r>
-        <w:rPr>
-          <w:rFonts w:ascii="Cambria-Bold" w:hAnsi="Cambria-Bold" w:cs="Cambria-Bold"/>
-          <w:bCs/>
-          <w:sz w:val="24"/>
-          <w:szCs w:val="24"/>
-        </w:rPr>
-        <w:t xml:space="preserve"> to main module, if the main module is not developed</w:t>
-      </w:r>
-      <w:r>
-        <w:rPr>
-          <w:rFonts w:ascii="Cambria-Bold" w:hAnsi="Cambria-Bold" w:cs="Cambria-Bold"/>
-          <w:bCs/>
-          <w:sz w:val="24"/>
-          <w:szCs w:val="24"/>
-        </w:rPr>
-        <w:t>,</w:t>
-      </w:r>
-      <w:r>
-        <w:rPr>
-          <w:rFonts w:ascii="Cambria-Bold" w:hAnsi="Cambria-Bold" w:cs="Cambria-Bold"/>
-          <w:bCs/>
-          <w:sz w:val="24"/>
-          <w:szCs w:val="24"/>
-        </w:rPr>
-        <w:t xml:space="preserve"> a temporary program called DRIVERS is used to simulate the main module.</w:t>
-      </w:r>
-      <w:r>
-        <w:rPr>
-          <w:rFonts w:ascii="Cambria-Bold" w:hAnsi="Cambria-Bold" w:cs="Cambria-Bold"/>
-          <w:bCs/>
-          <w:sz w:val="24"/>
-          <w:szCs w:val="24"/>
-        </w:rPr>
-        <w:t xml:space="preserve"> The reason of our decision is principally about the major </w:t>
-      </w:r>
-      <w:r>
-        <w:rPr>
-          <w:rFonts w:ascii="Cambria-Bold" w:hAnsi="Cambria-Bold" w:cs="Cambria-Bold"/>
-          <w:bCs/>
-          <w:sz w:val="24"/>
-          <w:szCs w:val="24"/>
-        </w:rPr>
-        <w:t>flaws</w:t>
-      </w:r>
-      <w:r>
-        <w:rPr>
-          <w:rFonts w:ascii="Cambria-Bold" w:hAnsi="Cambria-Bold" w:cs="Cambria-Bold"/>
-          <w:bCs/>
-          <w:sz w:val="24"/>
-          <w:szCs w:val="24"/>
-        </w:rPr>
-        <w:t xml:space="preserve"> that</w:t>
-      </w:r>
-      <w:r>
-        <w:rPr>
-          <w:rFonts w:ascii="Cambria-Bold" w:hAnsi="Cambria-Bold" w:cs="Cambria-Bold"/>
-          <w:bCs/>
-          <w:sz w:val="24"/>
-          <w:szCs w:val="24"/>
-        </w:rPr>
-        <w:t xml:space="preserve"> occur toward the bottom of the program</w:t>
-      </w:r>
-      <w:r>
-        <w:rPr>
-          <w:rFonts w:ascii="Cambria-Bold" w:hAnsi="Cambria-Bold" w:cs="Cambria-Bold"/>
-          <w:bCs/>
-          <w:sz w:val="24"/>
-          <w:szCs w:val="24"/>
-        </w:rPr>
-        <w:t xml:space="preserve"> </w:t>
-      </w:r>
-      <w:r>
-        <w:rPr>
-          <w:rFonts w:ascii="Cambria-Bold" w:hAnsi="Cambria-Bold" w:cs="Cambria-Bold"/>
-          <w:bCs/>
-          <w:sz w:val="24"/>
-          <w:szCs w:val="24"/>
-        </w:rPr>
-        <w:t>and</w:t>
-      </w:r>
-      <w:r>
-        <w:rPr>
-          <w:rFonts w:ascii="Cambria-Bold" w:hAnsi="Cambria-Bold" w:cs="Cambria-Bold"/>
-          <w:bCs/>
-          <w:sz w:val="24"/>
-          <w:szCs w:val="24"/>
-        </w:rPr>
-        <w:t xml:space="preserve"> </w:t>
-      </w:r>
-      <w:r>
-        <w:rPr>
-          <w:rFonts w:ascii="Cambria-Bold" w:hAnsi="Cambria-Bold" w:cs="Cambria-Bold"/>
-          <w:bCs/>
-          <w:sz w:val="24"/>
-          <w:szCs w:val="24"/>
-        </w:rPr>
-        <w:t xml:space="preserve">also </w:t>
-      </w:r>
-      <w:r>
-        <w:rPr>
-          <w:rFonts w:ascii="Cambria-Bold" w:hAnsi="Cambria-Bold" w:cs="Cambria-Bold"/>
-          <w:bCs/>
-          <w:sz w:val="24"/>
-          <w:szCs w:val="24"/>
-        </w:rPr>
-        <w:t>because with this approach</w:t>
-      </w:r>
-      <w:r>
-        <w:rPr>
-          <w:rFonts w:ascii="Cambria-Bold" w:hAnsi="Cambria-Bold" w:cs="Cambria-Bold"/>
-          <w:bCs/>
-          <w:sz w:val="24"/>
-          <w:szCs w:val="24"/>
-        </w:rPr>
-        <w:t xml:space="preserve"> development and testing can be done together so that the product o</w:t>
-      </w:r>
-      <w:r>
-        <w:rPr>
-          <w:rFonts w:ascii="Cambria-Bold" w:hAnsi="Cambria-Bold" w:cs="Cambria-Bold"/>
-          <w:bCs/>
-          <w:sz w:val="24"/>
-          <w:szCs w:val="24"/>
-        </w:rPr>
-        <w:t xml:space="preserve">r application will be efficient. </w:t>
+      <w:proofErr w:type="gramEnd"/>
+      <w:r>
+        <w:rPr>
+          <w:rFonts w:ascii="Cambria-Bold" w:hAnsi="Cambria-Bold" w:cs="Cambria-Bold"/>
+          <w:bCs/>
+          <w:sz w:val="24"/>
+          <w:szCs w:val="24"/>
+        </w:rPr>
+        <w:t xml:space="preserve"> also a way for</w:t>
+      </w:r>
+      <w:r>
+        <w:rPr>
+          <w:rFonts w:ascii="Cambria-Bold" w:hAnsi="Cambria-Bold" w:cs="Cambria-Bold"/>
+          <w:bCs/>
+          <w:sz w:val="24"/>
+          <w:szCs w:val="24"/>
+        </w:rPr>
+        <w:t xml:space="preserve"> simplify the readability of the results of the test case </w:t>
+      </w:r>
+      <w:r>
+        <w:rPr>
+          <w:rFonts w:ascii="Cambria-Bold" w:hAnsi="Cambria-Bold" w:cs="Cambria-Bold"/>
+          <w:bCs/>
+          <w:sz w:val="24"/>
+          <w:szCs w:val="24"/>
+        </w:rPr>
+        <w:t>because o</w:t>
+      </w:r>
+      <w:r>
+        <w:rPr>
+          <w:rFonts w:ascii="Cambria-Bold" w:hAnsi="Cambria-Bold" w:cs="Cambria-Bold"/>
+          <w:bCs/>
+          <w:sz w:val="24"/>
+          <w:szCs w:val="24"/>
+        </w:rPr>
+        <w:t>nce the I/O functions are added, representation of test cases is easier</w:t>
+      </w:r>
+      <w:r>
+        <w:rPr>
+          <w:rFonts w:ascii="Cambria-Bold" w:hAnsi="Cambria-Bold" w:cs="Cambria-Bold"/>
+          <w:bCs/>
+          <w:sz w:val="24"/>
+          <w:szCs w:val="24"/>
+        </w:rPr>
+        <w:t>.</w:t>
       </w:r>
     </w:p>
     <w:p>
@@ -843,7 +937,7 @@
           <v:shape id="_x0000_i1026" type="#_x0000_t75" style="width:355.5pt;height:438.75pt" o:ole="">
             <v:imagedata r:id="rId8" o:title=""/>
           </v:shape>
-          <o:OLEObject Type="Embed" ProgID="Visio.Drawing.15" ShapeID="_x0000_i1026" DrawAspect="Content" ObjectID="_1514647728" r:id="rId9"/>
+          <o:OLEObject Type="Embed" ProgID="Visio.Drawing.15" ShapeID="_x0000_i1026" DrawAspect="Content" ObjectID="_1514733430" r:id="rId9"/>
         </w:object>
       </w:r>
     </w:p>
@@ -898,7 +992,27 @@
           <w:sz w:val="24"/>
           <w:szCs w:val="24"/>
         </w:rPr>
-        <w:t>Regarding the User subsystem, the first software components to be integrated are “Simple Request” and “Detailed Request”.</w:t>
+        <w:t xml:space="preserve">Regarding the User subsystem, the first software components to </w:t>
+      </w:r>
+      <w:proofErr w:type="gramStart"/>
+      <w:r>
+        <w:rPr>
+          <w:rFonts w:ascii="Cambria-Bold" w:hAnsi="Cambria-Bold" w:cs="Cambria-Bold"/>
+          <w:bCs/>
+          <w:sz w:val="24"/>
+          <w:szCs w:val="24"/>
+        </w:rPr>
+        <w:t>be integrated</w:t>
+      </w:r>
+      <w:proofErr w:type="gramEnd"/>
+      <w:r>
+        <w:rPr>
+          <w:rFonts w:ascii="Cambria-Bold" w:hAnsi="Cambria-Bold" w:cs="Cambria-Bold"/>
+          <w:bCs/>
+          <w:sz w:val="24"/>
+          <w:szCs w:val="24"/>
+        </w:rPr>
+        <w:t xml:space="preserve"> are “Simple Request” and “Detailed Request”.</w:t>
       </w:r>
     </w:p>
     <w:p>
@@ -922,7 +1036,47 @@
           <w:sz w:val="24"/>
           <w:szCs w:val="24"/>
         </w:rPr>
-        <w:t>Regarding the Application subsystem, the first software component to be integrated is TaxiQueue.</w:t>
+        <w:t xml:space="preserve">Regarding the Application subsystem, the first software component to </w:t>
+      </w:r>
+      <w:proofErr w:type="gramStart"/>
+      <w:r>
+        <w:rPr>
+          <w:rFonts w:ascii="Cambria-Bold" w:hAnsi="Cambria-Bold" w:cs="Cambria-Bold"/>
+          <w:bCs/>
+          <w:sz w:val="24"/>
+          <w:szCs w:val="24"/>
+        </w:rPr>
+        <w:t>be integrated</w:t>
+      </w:r>
+      <w:proofErr w:type="gramEnd"/>
+      <w:r>
+        <w:rPr>
+          <w:rFonts w:ascii="Cambria-Bold" w:hAnsi="Cambria-Bold" w:cs="Cambria-Bold"/>
+          <w:bCs/>
+          <w:sz w:val="24"/>
+          <w:szCs w:val="24"/>
+        </w:rPr>
+        <w:t xml:space="preserve"> is </w:t>
+      </w:r>
+      <w:proofErr w:type="spellStart"/>
+      <w:r>
+        <w:rPr>
+          <w:rFonts w:ascii="Cambria-Bold" w:hAnsi="Cambria-Bold" w:cs="Cambria-Bold"/>
+          <w:bCs/>
+          <w:sz w:val="24"/>
+          <w:szCs w:val="24"/>
+        </w:rPr>
+        <w:t>TaxiQueue</w:t>
+      </w:r>
+      <w:proofErr w:type="spellEnd"/>
+      <w:r>
+        <w:rPr>
+          <w:rFonts w:ascii="Cambria-Bold" w:hAnsi="Cambria-Bold" w:cs="Cambria-Bold"/>
+          <w:bCs/>
+          <w:sz w:val="24"/>
+          <w:szCs w:val="24"/>
+        </w:rPr>
+        <w:t>.</w:t>
       </w:r>
     </w:p>
     <w:p>
@@ -946,7 +1100,27 @@
           <w:sz w:val="24"/>
           <w:szCs w:val="24"/>
         </w:rPr>
-        <w:t xml:space="preserve">Regarding all the others subsystems, each component has to be integrated with the entire subsystem. </w:t>
+        <w:t xml:space="preserve">Regarding all the others subsystems, each component has to </w:t>
+      </w:r>
+      <w:proofErr w:type="gramStart"/>
+      <w:r>
+        <w:rPr>
+          <w:rFonts w:ascii="Cambria-Bold" w:hAnsi="Cambria-Bold" w:cs="Cambria-Bold"/>
+          <w:bCs/>
+          <w:sz w:val="24"/>
+          <w:szCs w:val="24"/>
+        </w:rPr>
+        <w:t>be integrated</w:t>
+      </w:r>
+      <w:proofErr w:type="gramEnd"/>
+      <w:r>
+        <w:rPr>
+          <w:rFonts w:ascii="Cambria-Bold" w:hAnsi="Cambria-Bold" w:cs="Cambria-Bold"/>
+          <w:bCs/>
+          <w:sz w:val="24"/>
+          <w:szCs w:val="24"/>
+        </w:rPr>
+        <w:t xml:space="preserve"> with the entire subsystem. </w:t>
       </w:r>
     </w:p>
     <w:p>
@@ -957,33 +1131,11 @@
         <w:spacing w:after="0" w:line="240" w:lineRule="auto"/>
         <w:rPr>
           <w:rFonts w:ascii="Cambria-Bold" w:hAnsi="Cambria-Bold" w:cs="Cambria-Bold"/>
-          <w:b/>
-          <w:bCs/>
-          <w:sz w:val="24"/>
-          <w:szCs w:val="24"/>
-        </w:rPr>
-      </w:pPr>
-      <w:r>
-        <w:rPr>
-          <w:rFonts w:ascii="Cambria-Bold" w:hAnsi="Cambria-Bold" w:cs="Cambria-Bold"/>
-          <w:b/>
-          <w:bCs/>
-          <w:sz w:val="24"/>
-          <w:szCs w:val="24"/>
-        </w:rPr>
-        <w:lastRenderedPageBreak/>
-        <w:t xml:space="preserve">4 Tools and Test Equipment </w:t>
-      </w:r>
-      <w:r>
-        <w:rPr>
-          <w:rFonts w:ascii="Cambria-Bold" w:hAnsi="Cambria-Bold" w:cs="Cambria-Bold"/>
-          <w:b/>
-          <w:bCs/>
-          <w:sz w:val="24"/>
-          <w:szCs w:val="24"/>
-        </w:rPr>
-        <w:t>Required</w:t>
-      </w:r>
+          <w:bCs/>
+          <w:sz w:val="24"/>
+          <w:szCs w:val="24"/>
+        </w:rPr>
+      </w:pPr>
     </w:p>
     <w:p>
       <w:pPr>
@@ -993,11 +1145,35 @@
         <w:spacing w:after="0" w:line="240" w:lineRule="auto"/>
         <w:rPr>
           <w:rFonts w:ascii="Cambria-Bold" w:hAnsi="Cambria-Bold" w:cs="Cambria-Bold"/>
-          <w:bCs/>
-          <w:sz w:val="24"/>
-          <w:szCs w:val="24"/>
-        </w:rPr>
-      </w:pPr>
+          <w:b/>
+          <w:bCs/>
+          <w:sz w:val="24"/>
+          <w:szCs w:val="24"/>
+        </w:rPr>
+      </w:pPr>
+      <w:proofErr w:type="gramStart"/>
+      <w:r>
+        <w:rPr>
+          <w:rFonts w:ascii="Cambria-Bold" w:hAnsi="Cambria-Bold" w:cs="Cambria-Bold"/>
+          <w:b/>
+          <w:bCs/>
+          <w:sz w:val="24"/>
+          <w:szCs w:val="24"/>
+        </w:rPr>
+        <w:lastRenderedPageBreak/>
+        <w:t>4</w:t>
+      </w:r>
+      <w:proofErr w:type="gramEnd"/>
+      <w:r>
+        <w:rPr>
+          <w:rFonts w:ascii="Cambria-Bold" w:hAnsi="Cambria-Bold" w:cs="Cambria-Bold"/>
+          <w:b/>
+          <w:bCs/>
+          <w:sz w:val="24"/>
+          <w:szCs w:val="24"/>
+        </w:rPr>
+        <w:t xml:space="preserve"> Tools and Test Equipment Required</w:t>
+      </w:r>
     </w:p>
     <w:p>
       <w:pPr>
@@ -1012,6 +1188,20 @@
           <w:szCs w:val="24"/>
         </w:rPr>
       </w:pPr>
+    </w:p>
+    <w:p>
+      <w:pPr>
+        <w:autoSpaceDE w:val="0"/>
+        <w:autoSpaceDN w:val="0"/>
+        <w:adjustRightInd w:val="0"/>
+        <w:spacing w:after="0" w:line="240" w:lineRule="auto"/>
+        <w:rPr>
+          <w:rFonts w:ascii="Cambria-Bold" w:hAnsi="Cambria-Bold" w:cs="Cambria-Bold"/>
+          <w:bCs/>
+          <w:sz w:val="24"/>
+          <w:szCs w:val="24"/>
+        </w:rPr>
+      </w:pPr>
       <w:r>
         <w:rPr>
           <w:rFonts w:ascii="Cambria-Bold" w:hAnsi="Cambria-Bold" w:cs="Cambria-Bold"/>
@@ -1037,7 +1227,27 @@
           <w:sz w:val="24"/>
           <w:szCs w:val="24"/>
         </w:rPr>
-        <w:t xml:space="preserve"> only a suggestion that can be followed </w:t>
+        <w:t xml:space="preserve"> only a suggestion that </w:t>
+      </w:r>
+      <w:proofErr w:type="gramStart"/>
+      <w:r>
+        <w:rPr>
+          <w:rFonts w:ascii="Cambria-Bold" w:hAnsi="Cambria-Bold" w:cs="Cambria-Bold"/>
+          <w:bCs/>
+          <w:sz w:val="24"/>
+          <w:szCs w:val="24"/>
+        </w:rPr>
+        <w:t>can be followed</w:t>
+      </w:r>
+      <w:proofErr w:type="gramEnd"/>
+      <w:r>
+        <w:rPr>
+          <w:rFonts w:ascii="Cambria-Bold" w:hAnsi="Cambria-Bold" w:cs="Cambria-Bold"/>
+          <w:bCs/>
+          <w:sz w:val="24"/>
+          <w:szCs w:val="24"/>
+        </w:rPr>
+        <w:t xml:space="preserve"> </w:t>
       </w:r>
       <w:r>
         <w:rPr>
@@ -1096,25 +1306,7 @@
           <w:sz w:val="24"/>
           <w:szCs w:val="24"/>
         </w:rPr>
-        <w:t xml:space="preserve">&amp;V activities and software </w:t>
-      </w:r>
-      <w:r>
-        <w:rPr>
-          <w:rFonts w:ascii="Cambria-Bold" w:hAnsi="Cambria-Bold" w:cs="Cambria-Bold"/>
-          <w:bCs/>
-          <w:sz w:val="24"/>
-          <w:szCs w:val="24"/>
-        </w:rPr>
-        <w:t>artefacts</w:t>
-      </w:r>
-      <w:r>
-        <w:rPr>
-          <w:rFonts w:ascii="Cambria-Bold" w:hAnsi="Cambria-Bold" w:cs="Cambria-Bold"/>
-          <w:bCs/>
-          <w:sz w:val="24"/>
-          <w:szCs w:val="24"/>
-        </w:rPr>
-        <w:t xml:space="preserve"> (the V model)</w:t>
+        <w:t>&amp;V activities and software artefacts (the V model)</w:t>
       </w:r>
       <w:r>
         <w:rPr>
@@ -1162,7 +1354,27 @@
           <w:sz w:val="24"/>
           <w:szCs w:val="24"/>
         </w:rPr>
-        <w:t xml:space="preserve">In myTaxiService application, the objects are in continuously interaction and </w:t>
+        <w:t xml:space="preserve">In </w:t>
+      </w:r>
+      <w:proofErr w:type="spellStart"/>
+      <w:r>
+        <w:rPr>
+          <w:rFonts w:ascii="Cambria-Bold" w:hAnsi="Cambria-Bold" w:cs="Cambria-Bold"/>
+          <w:bCs/>
+          <w:sz w:val="24"/>
+          <w:szCs w:val="24"/>
+        </w:rPr>
+        <w:t>myTaxiService</w:t>
+      </w:r>
+      <w:proofErr w:type="spellEnd"/>
+      <w:r>
+        <w:rPr>
+          <w:rFonts w:ascii="Cambria-Bold" w:hAnsi="Cambria-Bold" w:cs="Cambria-Bold"/>
+          <w:bCs/>
+          <w:sz w:val="24"/>
+          <w:szCs w:val="24"/>
+        </w:rPr>
+        <w:t xml:space="preserve"> application, the objects are in continuously interaction and </w:t>
       </w:r>
       <w:r>
         <w:rPr>
@@ -1225,7 +1437,27 @@
           <w:sz w:val="24"/>
           <w:szCs w:val="24"/>
         </w:rPr>
-        <w:t xml:space="preserve">We suggest Mockito software, available at this link </w:t>
+        <w:t xml:space="preserve">We suggest </w:t>
+      </w:r>
+      <w:proofErr w:type="spellStart"/>
+      <w:r>
+        <w:rPr>
+          <w:rFonts w:ascii="Cambria-Bold" w:hAnsi="Cambria-Bold" w:cs="Cambria-Bold"/>
+          <w:bCs/>
+          <w:sz w:val="24"/>
+          <w:szCs w:val="24"/>
+        </w:rPr>
+        <w:t>Mockito</w:t>
+      </w:r>
+      <w:proofErr w:type="spellEnd"/>
+      <w:r>
+        <w:rPr>
+          <w:rFonts w:ascii="Cambria-Bold" w:hAnsi="Cambria-Bold" w:cs="Cambria-Bold"/>
+          <w:bCs/>
+          <w:sz w:val="24"/>
+          <w:szCs w:val="24"/>
+        </w:rPr>
+        <w:t xml:space="preserve"> software, available at this link </w:t>
       </w:r>
       <w:hyperlink r:id="rId10" w:history="1">
         <w:r>
@@ -1293,8 +1525,19 @@
           <w:sz w:val="24"/>
           <w:szCs w:val="24"/>
         </w:rPr>
-        <w:t>tool to verify other aspects is JMeter</w:t>
-      </w:r>
+        <w:t xml:space="preserve">tool to verify other aspects is </w:t>
+      </w:r>
+      <w:proofErr w:type="spellStart"/>
+      <w:r>
+        <w:rPr>
+          <w:rFonts w:ascii="Cambria-Bold" w:hAnsi="Cambria-Bold" w:cs="Cambria-Bold"/>
+          <w:bCs/>
+          <w:sz w:val="24"/>
+          <w:szCs w:val="24"/>
+        </w:rPr>
+        <w:t>JMeter</w:t>
+      </w:r>
+      <w:proofErr w:type="spellEnd"/>
       <w:r>
         <w:rPr>
           <w:rFonts w:ascii="Cambria-Bold" w:hAnsi="Cambria-Bold" w:cs="Cambria-Bold"/>
@@ -1334,14 +1577,27 @@
         </w:rPr>
         <w:t xml:space="preserve">. </w:t>
       </w:r>
-      <w:r>
-        <w:rPr>
-          <w:rFonts w:ascii="Cambria-Bold" w:hAnsi="Cambria-Bold" w:cs="Cambria-Bold"/>
-          <w:bCs/>
-          <w:sz w:val="24"/>
-          <w:szCs w:val="24"/>
-        </w:rPr>
-        <w:t>myTaxi Service could have a very high contemporary audience</w:t>
+      <w:proofErr w:type="spellStart"/>
+      <w:proofErr w:type="gramStart"/>
+      <w:r>
+        <w:rPr>
+          <w:rFonts w:ascii="Cambria-Bold" w:hAnsi="Cambria-Bold" w:cs="Cambria-Bold"/>
+          <w:bCs/>
+          <w:sz w:val="24"/>
+          <w:szCs w:val="24"/>
+        </w:rPr>
+        <w:t>myTaxi</w:t>
+      </w:r>
+      <w:proofErr w:type="spellEnd"/>
+      <w:proofErr w:type="gramEnd"/>
+      <w:r>
+        <w:rPr>
+          <w:rFonts w:ascii="Cambria-Bold" w:hAnsi="Cambria-Bold" w:cs="Cambria-Bold"/>
+          <w:bCs/>
+          <w:sz w:val="24"/>
+          <w:szCs w:val="24"/>
+        </w:rPr>
+        <w:t xml:space="preserve"> Service could have a very high contemporary audience</w:t>
       </w:r>
       <w:r>
         <w:rPr>
@@ -1377,7 +1633,27 @@
           <w:sz w:val="24"/>
           <w:szCs w:val="24"/>
         </w:rPr>
-        <w:t>. With JMeter we can simulate logging into the web site and application, clicking buttons, sending requests</w:t>
+        <w:t xml:space="preserve">. With </w:t>
+      </w:r>
+      <w:proofErr w:type="spellStart"/>
+      <w:r>
+        <w:rPr>
+          <w:rFonts w:ascii="Cambria-Bold" w:hAnsi="Cambria-Bold" w:cs="Cambria-Bold"/>
+          <w:bCs/>
+          <w:sz w:val="24"/>
+          <w:szCs w:val="24"/>
+        </w:rPr>
+        <w:t>JMeter</w:t>
+      </w:r>
+      <w:proofErr w:type="spellEnd"/>
+      <w:r>
+        <w:rPr>
+          <w:rFonts w:ascii="Cambria-Bold" w:hAnsi="Cambria-Bold" w:cs="Cambria-Bold"/>
+          <w:bCs/>
+          <w:sz w:val="24"/>
+          <w:szCs w:val="24"/>
+        </w:rPr>
+        <w:t xml:space="preserve"> we can simulate logging into the web site and application, clicking buttons, sending requests</w:t>
       </w:r>
       <w:r>
         <w:rPr>
@@ -1395,16 +1671,52 @@
           <w:sz w:val="24"/>
           <w:szCs w:val="24"/>
         </w:rPr>
-        <w:t xml:space="preserve">erforms generally some action that are going to make heavy our server. </w:t>
-      </w:r>
-      <w:r>
-        <w:rPr>
-          <w:rFonts w:ascii="Cambria-Bold" w:hAnsi="Cambria-Bold" w:cs="Cambria-Bold"/>
-          <w:bCs/>
-          <w:sz w:val="24"/>
-          <w:szCs w:val="24"/>
-        </w:rPr>
-        <w:t xml:space="preserve">It is very important to have tested this aspect about the performance in order to be </w:t>
+        <w:t>erforms generally some actio</w:t>
+      </w:r>
+      <w:r>
+        <w:rPr>
+          <w:rFonts w:ascii="Cambria-Bold" w:hAnsi="Cambria-Bold" w:cs="Cambria-Bold"/>
+          <w:bCs/>
+          <w:sz w:val="24"/>
+          <w:szCs w:val="24"/>
+        </w:rPr>
+        <w:t>n that are going to make heavy the</w:t>
+      </w:r>
+      <w:r>
+        <w:rPr>
+          <w:rFonts w:ascii="Cambria-Bold" w:hAnsi="Cambria-Bold" w:cs="Cambria-Bold"/>
+          <w:bCs/>
+          <w:sz w:val="24"/>
+          <w:szCs w:val="24"/>
+        </w:rPr>
+        <w:t xml:space="preserve"> server. </w:t>
+      </w:r>
+      <w:r>
+        <w:rPr>
+          <w:rFonts w:ascii="Cambria-Bold" w:hAnsi="Cambria-Bold" w:cs="Cambria-Bold"/>
+          <w:bCs/>
+          <w:sz w:val="24"/>
+          <w:szCs w:val="24"/>
+        </w:rPr>
+        <w:t>It is very important to have tested this aspect about the performance</w:t>
+      </w:r>
+      <w:r>
+        <w:rPr>
+          <w:rFonts w:ascii="Cambria-Bold" w:hAnsi="Cambria-Bold" w:cs="Cambria-Bold"/>
+          <w:bCs/>
+          <w:sz w:val="24"/>
+          <w:szCs w:val="24"/>
+        </w:rPr>
+        <w:t xml:space="preserve"> and network’s stress</w:t>
+      </w:r>
+      <w:r>
+        <w:rPr>
+          <w:rFonts w:ascii="Cambria-Bold" w:hAnsi="Cambria-Bold" w:cs="Cambria-Bold"/>
+          <w:bCs/>
+          <w:sz w:val="24"/>
+          <w:szCs w:val="24"/>
+        </w:rPr>
+        <w:t xml:space="preserve"> in order to be </w:t>
       </w:r>
       <w:r>
         <w:rPr>
@@ -1457,6 +1769,145 @@
           <w:szCs w:val="24"/>
         </w:rPr>
       </w:pPr>
+      <w:bookmarkStart w:id="0" w:name="_GoBack"/>
+      <w:bookmarkEnd w:id="0"/>
+    </w:p>
+    <w:p>
+      <w:pPr>
+        <w:autoSpaceDE w:val="0"/>
+        <w:autoSpaceDN w:val="0"/>
+        <w:adjustRightInd w:val="0"/>
+        <w:spacing w:after="0" w:line="240" w:lineRule="auto"/>
+        <w:rPr>
+          <w:rFonts w:ascii="Cambria-Bold" w:hAnsi="Cambria-Bold" w:cs="Cambria-Bold"/>
+          <w:b/>
+          <w:bCs/>
+          <w:sz w:val="24"/>
+          <w:szCs w:val="24"/>
+        </w:rPr>
+      </w:pPr>
+      <w:r>
+        <w:rPr>
+          <w:rFonts w:ascii="Cambria-Bold" w:hAnsi="Cambria-Bold" w:cs="Cambria-Bold"/>
+          <w:b/>
+          <w:bCs/>
+          <w:sz w:val="24"/>
+          <w:szCs w:val="24"/>
+        </w:rPr>
+        <w:t>5.</w:t>
+      </w:r>
+      <w:r>
+        <w:rPr>
+          <w:rFonts w:ascii="Cambria-Bold" w:hAnsi="Cambria-Bold" w:cs="Cambria-Bold"/>
+          <w:b/>
+          <w:bCs/>
+          <w:sz w:val="24"/>
+          <w:szCs w:val="24"/>
+        </w:rPr>
+        <w:t xml:space="preserve"> </w:t>
+      </w:r>
+      <w:r>
+        <w:rPr>
+          <w:rFonts w:ascii="Cambria-Bold" w:hAnsi="Cambria-Bold" w:cs="Cambria-Bold"/>
+          <w:b/>
+          <w:bCs/>
+          <w:sz w:val="24"/>
+          <w:szCs w:val="24"/>
+        </w:rPr>
+        <w:t>Program</w:t>
+      </w:r>
+      <w:r>
+        <w:rPr>
+          <w:rFonts w:ascii="Cambria-Bold" w:hAnsi="Cambria-Bold" w:cs="Cambria-Bold"/>
+          <w:b/>
+          <w:bCs/>
+          <w:sz w:val="24"/>
+          <w:szCs w:val="24"/>
+        </w:rPr>
+        <w:t xml:space="preserve"> </w:t>
+      </w:r>
+      <w:r>
+        <w:rPr>
+          <w:rFonts w:ascii="Cambria-Bold" w:hAnsi="Cambria-Bold" w:cs="Cambria-Bold"/>
+          <w:b/>
+          <w:bCs/>
+          <w:sz w:val="24"/>
+          <w:szCs w:val="24"/>
+        </w:rPr>
+        <w:t>Stubs</w:t>
+      </w:r>
+      <w:r>
+        <w:rPr>
+          <w:rFonts w:ascii="Cambria-Bold" w:hAnsi="Cambria-Bold" w:cs="Cambria-Bold"/>
+          <w:b/>
+          <w:bCs/>
+          <w:sz w:val="24"/>
+          <w:szCs w:val="24"/>
+        </w:rPr>
+        <w:t xml:space="preserve"> </w:t>
+      </w:r>
+      <w:proofErr w:type="gramStart"/>
+      <w:r>
+        <w:rPr>
+          <w:rFonts w:ascii="Cambria-Bold" w:hAnsi="Cambria-Bold" w:cs="Cambria-Bold"/>
+          <w:b/>
+          <w:bCs/>
+          <w:sz w:val="24"/>
+          <w:szCs w:val="24"/>
+        </w:rPr>
+        <w:t>A</w:t>
+      </w:r>
+      <w:r>
+        <w:rPr>
+          <w:rFonts w:ascii="Cambria-Bold" w:hAnsi="Cambria-Bold" w:cs="Cambria-Bold"/>
+          <w:b/>
+          <w:bCs/>
+          <w:sz w:val="24"/>
+          <w:szCs w:val="24"/>
+        </w:rPr>
+        <w:t>nd</w:t>
+      </w:r>
+      <w:proofErr w:type="gramEnd"/>
+      <w:r>
+        <w:rPr>
+          <w:rFonts w:ascii="Cambria-Bold" w:hAnsi="Cambria-Bold" w:cs="Cambria-Bold"/>
+          <w:b/>
+          <w:bCs/>
+          <w:sz w:val="24"/>
+          <w:szCs w:val="24"/>
+        </w:rPr>
+        <w:t xml:space="preserve"> </w:t>
+      </w:r>
+      <w:r>
+        <w:rPr>
+          <w:rFonts w:ascii="Cambria-Bold" w:hAnsi="Cambria-Bold" w:cs="Cambria-Bold"/>
+          <w:b/>
+          <w:bCs/>
+          <w:sz w:val="24"/>
+          <w:szCs w:val="24"/>
+        </w:rPr>
+        <w:t>Test</w:t>
+      </w:r>
+      <w:r>
+        <w:rPr>
+          <w:rFonts w:ascii="Cambria-Bold" w:hAnsi="Cambria-Bold" w:cs="Cambria-Bold"/>
+          <w:b/>
+          <w:bCs/>
+          <w:sz w:val="24"/>
+          <w:szCs w:val="24"/>
+        </w:rPr>
+        <w:t xml:space="preserve"> Data </w:t>
+      </w:r>
+      <w:r>
+        <w:rPr>
+          <w:rFonts w:ascii="Cambria-Bold" w:hAnsi="Cambria-Bold" w:cs="Cambria-Bold"/>
+          <w:b/>
+          <w:bCs/>
+          <w:sz w:val="24"/>
+          <w:szCs w:val="24"/>
+        </w:rPr>
+        <w:t>Required</w:t>
+      </w:r>
     </w:p>
     <w:p>
       <w:pPr>
@@ -1472,8 +1923,2448 @@
           <w:szCs w:val="24"/>
         </w:rPr>
       </w:pPr>
-      <w:bookmarkStart w:id="0" w:name="_GoBack"/>
-      <w:bookmarkEnd w:id="0"/>
+    </w:p>
+    <w:p>
+      <w:pPr>
+        <w:autoSpaceDE w:val="0"/>
+        <w:autoSpaceDN w:val="0"/>
+        <w:adjustRightInd w:val="0"/>
+        <w:spacing w:after="0" w:line="240" w:lineRule="auto"/>
+        <w:jc w:val="both"/>
+        <w:rPr>
+          <w:rFonts w:ascii="Cambria-Bold" w:hAnsi="Cambria-Bold" w:cs="Cambria-Bold"/>
+          <w:bCs/>
+          <w:sz w:val="24"/>
+          <w:szCs w:val="24"/>
+        </w:rPr>
+      </w:pPr>
+      <w:r>
+        <w:rPr>
+          <w:rFonts w:ascii="Cambria-Bold" w:hAnsi="Cambria-Bold" w:cs="Cambria-Bold"/>
+          <w:bCs/>
+          <w:sz w:val="24"/>
+          <w:szCs w:val="24"/>
+        </w:rPr>
+        <w:t xml:space="preserve">In this </w:t>
+      </w:r>
+      <w:proofErr w:type="gramStart"/>
+      <w:r>
+        <w:rPr>
+          <w:rFonts w:ascii="Cambria-Bold" w:hAnsi="Cambria-Bold" w:cs="Cambria-Bold"/>
+          <w:bCs/>
+          <w:sz w:val="24"/>
+          <w:szCs w:val="24"/>
+        </w:rPr>
+        <w:t>paragraph</w:t>
+      </w:r>
+      <w:proofErr w:type="gramEnd"/>
+      <w:r>
+        <w:rPr>
+          <w:rFonts w:ascii="Cambria-Bold" w:hAnsi="Cambria-Bold" w:cs="Cambria-Bold"/>
+          <w:bCs/>
+          <w:sz w:val="24"/>
+          <w:szCs w:val="24"/>
+        </w:rPr>
+        <w:t xml:space="preserve"> we are going to highlight what it’s necessary about program stubs, drivers or anything other else, in order to perform the integration test following the guideline we have proposed. Since we have chosen a </w:t>
+      </w:r>
+      <w:r>
+        <w:rPr>
+          <w:rFonts w:ascii="Cambria-Bold" w:hAnsi="Cambria-Bold" w:cs="Cambria-Bold"/>
+          <w:bCs/>
+          <w:sz w:val="24"/>
+          <w:szCs w:val="24"/>
+        </w:rPr>
+        <w:t>top-down</w:t>
+      </w:r>
+      <w:r>
+        <w:rPr>
+          <w:rFonts w:ascii="Cambria-Bold" w:hAnsi="Cambria-Bold" w:cs="Cambria-Bold"/>
+          <w:bCs/>
+          <w:sz w:val="24"/>
+          <w:szCs w:val="24"/>
+        </w:rPr>
+        <w:t xml:space="preserve"> approach</w:t>
+      </w:r>
+      <w:r>
+        <w:rPr>
+          <w:rFonts w:ascii="Cambria-Bold" w:hAnsi="Cambria-Bold" w:cs="Cambria-Bold"/>
+          <w:bCs/>
+          <w:sz w:val="24"/>
+          <w:szCs w:val="24"/>
+        </w:rPr>
+        <w:t>, stubs</w:t>
+      </w:r>
+      <w:r>
+        <w:rPr>
+          <w:rFonts w:ascii="Cambria-Bold" w:hAnsi="Cambria-Bold" w:cs="Cambria-Bold"/>
+          <w:bCs/>
+          <w:sz w:val="24"/>
+          <w:szCs w:val="24"/>
+        </w:rPr>
+        <w:t xml:space="preserve"> are required at every single steps during the integration test. </w:t>
+      </w:r>
+      <w:r>
+        <w:rPr>
+          <w:rFonts w:ascii="Cambria-Bold" w:hAnsi="Cambria-Bold" w:cs="Cambria-Bold"/>
+          <w:bCs/>
+          <w:sz w:val="24"/>
+          <w:szCs w:val="24"/>
+        </w:rPr>
+        <w:t xml:space="preserve">A ‘Stub’ is a piece of software that works similar to a unit which is referenced by the Unit being tested, but it is much simpler that the actual unit. A Stub works as a ‘Stand-in’ for the subordinate unit and provides the minimum required </w:t>
+      </w:r>
+      <w:r>
+        <w:rPr>
+          <w:rFonts w:ascii="Cambria-Bold" w:hAnsi="Cambria-Bold" w:cs="Cambria-Bold"/>
+          <w:bCs/>
+          <w:sz w:val="24"/>
+          <w:szCs w:val="24"/>
+        </w:rPr>
+        <w:t>behaviour</w:t>
+      </w:r>
+      <w:r>
+        <w:rPr>
+          <w:rFonts w:ascii="Cambria-Bold" w:hAnsi="Cambria-Bold" w:cs="Cambria-Bold"/>
+          <w:bCs/>
+          <w:sz w:val="24"/>
+          <w:szCs w:val="24"/>
+        </w:rPr>
+        <w:t xml:space="preserve"> for that unit. A Stub is a dummy procedure, module or unit that stands in for an unfinished portion of a system.</w:t>
+      </w:r>
+      <w:r>
+        <w:rPr>
+          <w:rFonts w:ascii="Cambria-Bold" w:hAnsi="Cambria-Bold" w:cs="Cambria-Bold"/>
+          <w:bCs/>
+          <w:sz w:val="24"/>
+          <w:szCs w:val="24"/>
+        </w:rPr>
+        <w:t xml:space="preserve"> </w:t>
+      </w:r>
+    </w:p>
+    <w:p>
+      <w:pPr>
+        <w:autoSpaceDE w:val="0"/>
+        <w:autoSpaceDN w:val="0"/>
+        <w:adjustRightInd w:val="0"/>
+        <w:spacing w:after="0" w:line="240" w:lineRule="auto"/>
+        <w:jc w:val="both"/>
+        <w:rPr>
+          <w:rFonts w:ascii="Cambria-Bold" w:hAnsi="Cambria-Bold" w:cs="Cambria-Bold"/>
+          <w:bCs/>
+          <w:sz w:val="24"/>
+          <w:szCs w:val="24"/>
+        </w:rPr>
+      </w:pPr>
+    </w:p>
+    <w:p>
+      <w:pPr>
+        <w:pStyle w:val="Paragrafoelenco"/>
+        <w:numPr>
+          <w:ilvl w:val="0"/>
+          <w:numId w:val="2"/>
+        </w:numPr>
+        <w:autoSpaceDE w:val="0"/>
+        <w:autoSpaceDN w:val="0"/>
+        <w:adjustRightInd w:val="0"/>
+        <w:spacing w:after="0" w:line="240" w:lineRule="auto"/>
+        <w:jc w:val="both"/>
+        <w:rPr>
+          <w:rFonts w:ascii="Cambria-Bold" w:hAnsi="Cambria-Bold" w:cs="Cambria-Bold"/>
+          <w:bCs/>
+          <w:sz w:val="24"/>
+          <w:szCs w:val="24"/>
+        </w:rPr>
+      </w:pPr>
+      <w:r>
+        <w:rPr>
+          <w:rFonts w:ascii="Cambria-Bold" w:hAnsi="Cambria-Bold" w:cs="Cambria-Bold"/>
+          <w:bCs/>
+          <w:sz w:val="24"/>
+          <w:szCs w:val="24"/>
+        </w:rPr>
+        <w:t xml:space="preserve">At the first step of our integration, a stub that simulates the database response correlated at a logging or registering action </w:t>
+      </w:r>
+      <w:r>
+        <w:rPr>
+          <w:rFonts w:ascii="Cambria-Bold" w:hAnsi="Cambria-Bold" w:cs="Cambria-Bold"/>
+          <w:bCs/>
+          <w:sz w:val="24"/>
+          <w:szCs w:val="24"/>
+        </w:rPr>
+        <w:t xml:space="preserve">is required. </w:t>
+      </w:r>
+    </w:p>
+    <w:p>
+      <w:pPr>
+        <w:pStyle w:val="Paragrafoelenco"/>
+        <w:autoSpaceDE w:val="0"/>
+        <w:autoSpaceDN w:val="0"/>
+        <w:adjustRightInd w:val="0"/>
+        <w:spacing w:after="0" w:line="240" w:lineRule="auto"/>
+        <w:jc w:val="both"/>
+        <w:rPr>
+          <w:rFonts w:ascii="Cambria-Bold" w:hAnsi="Cambria-Bold" w:cs="Cambria-Bold"/>
+          <w:bCs/>
+          <w:sz w:val="24"/>
+          <w:szCs w:val="24"/>
+        </w:rPr>
+      </w:pPr>
+      <w:r>
+        <w:rPr>
+          <w:rFonts w:ascii="Cambria-Bold" w:hAnsi="Cambria-Bold" w:cs="Cambria-Bold"/>
+          <w:bCs/>
+          <w:sz w:val="24"/>
+          <w:szCs w:val="24"/>
+        </w:rPr>
+        <w:t>In example:</w:t>
+      </w:r>
+    </w:p>
+    <w:p>
+      <w:pPr>
+        <w:shd w:val="clear" w:color="auto" w:fill="F5F5F5"/>
+        <w:tabs>
+          <w:tab w:val="left" w:pos="916"/>
+          <w:tab w:val="left" w:pos="1832"/>
+          <w:tab w:val="left" w:pos="2748"/>
+          <w:tab w:val="left" w:pos="3664"/>
+          <w:tab w:val="left" w:pos="4580"/>
+          <w:tab w:val="left" w:pos="5496"/>
+          <w:tab w:val="left" w:pos="6412"/>
+          <w:tab w:val="left" w:pos="7328"/>
+          <w:tab w:val="left" w:pos="8244"/>
+          <w:tab w:val="left" w:pos="9160"/>
+          <w:tab w:val="left" w:pos="10076"/>
+          <w:tab w:val="left" w:pos="10992"/>
+          <w:tab w:val="left" w:pos="11908"/>
+          <w:tab w:val="left" w:pos="12824"/>
+          <w:tab w:val="left" w:pos="13740"/>
+          <w:tab w:val="left" w:pos="14656"/>
+        </w:tabs>
+        <w:wordWrap w:val="0"/>
+        <w:spacing w:before="300" w:after="300" w:line="300" w:lineRule="atLeast"/>
+        <w:rPr>
+          <w:rFonts w:ascii="Consolas" w:eastAsia="Times New Roman" w:hAnsi="Consolas" w:cs="Courier New"/>
+          <w:color w:val="666600"/>
+          <w:sz w:val="21"/>
+          <w:szCs w:val="21"/>
+          <w:bdr w:val="none" w:sz="0" w:space="0" w:color="auto" w:frame="1"/>
+          <w:lang w:eastAsia="en-GB"/>
+        </w:rPr>
+      </w:pPr>
+      <w:r>
+        <w:rPr>
+          <w:rFonts w:ascii="Consolas" w:eastAsia="Times New Roman" w:hAnsi="Consolas" w:cs="Courier New"/>
+          <w:color w:val="000000"/>
+          <w:sz w:val="21"/>
+          <w:szCs w:val="21"/>
+          <w:bdr w:val="none" w:sz="0" w:space="0" w:color="auto" w:frame="1"/>
+          <w:lang w:eastAsia="en-GB"/>
+        </w:rPr>
+        <w:t xml:space="preserve">    </w:t>
+      </w:r>
+      <w:proofErr w:type="gramStart"/>
+      <w:r>
+        <w:rPr>
+          <w:rFonts w:ascii="Consolas" w:eastAsia="Times New Roman" w:hAnsi="Consolas" w:cs="Courier New"/>
+          <w:color w:val="000088"/>
+          <w:sz w:val="21"/>
+          <w:szCs w:val="21"/>
+          <w:bdr w:val="none" w:sz="0" w:space="0" w:color="auto" w:frame="1"/>
+          <w:lang w:eastAsia="en-GB"/>
+        </w:rPr>
+        <w:t>public</w:t>
+      </w:r>
+      <w:proofErr w:type="gramEnd"/>
+      <w:r>
+        <w:rPr>
+          <w:rFonts w:ascii="Consolas" w:eastAsia="Times New Roman" w:hAnsi="Consolas" w:cs="Courier New"/>
+          <w:color w:val="000000"/>
+          <w:sz w:val="21"/>
+          <w:szCs w:val="21"/>
+          <w:bdr w:val="none" w:sz="0" w:space="0" w:color="auto" w:frame="1"/>
+          <w:lang w:eastAsia="en-GB"/>
+        </w:rPr>
+        <w:t xml:space="preserve"> </w:t>
+      </w:r>
+      <w:r>
+        <w:rPr>
+          <w:rFonts w:ascii="Consolas" w:eastAsia="Times New Roman" w:hAnsi="Consolas" w:cs="Courier New"/>
+          <w:color w:val="000088"/>
+          <w:sz w:val="21"/>
+          <w:szCs w:val="21"/>
+          <w:bdr w:val="none" w:sz="0" w:space="0" w:color="auto" w:frame="1"/>
+          <w:lang w:eastAsia="en-GB"/>
+        </w:rPr>
+        <w:t>void</w:t>
+      </w:r>
+      <w:r>
+        <w:rPr>
+          <w:rFonts w:ascii="Consolas" w:eastAsia="Times New Roman" w:hAnsi="Consolas" w:cs="Courier New"/>
+          <w:color w:val="000000"/>
+          <w:sz w:val="21"/>
+          <w:szCs w:val="21"/>
+          <w:bdr w:val="none" w:sz="0" w:space="0" w:color="auto" w:frame="1"/>
+          <w:lang w:eastAsia="en-GB"/>
+        </w:rPr>
+        <w:t xml:space="preserve"> </w:t>
+      </w:r>
+      <w:r>
+        <w:rPr>
+          <w:rFonts w:ascii="Consolas" w:eastAsia="Times New Roman" w:hAnsi="Consolas" w:cs="Courier New"/>
+          <w:color w:val="000000"/>
+          <w:sz w:val="21"/>
+          <w:szCs w:val="21"/>
+          <w:bdr w:val="none" w:sz="0" w:space="0" w:color="auto" w:frame="1"/>
+          <w:lang w:eastAsia="en-GB"/>
+        </w:rPr>
+        <w:t>login</w:t>
+      </w:r>
+      <w:r>
+        <w:rPr>
+          <w:rFonts w:ascii="Consolas" w:eastAsia="Times New Roman" w:hAnsi="Consolas" w:cs="Courier New"/>
+          <w:color w:val="666600"/>
+          <w:sz w:val="21"/>
+          <w:szCs w:val="21"/>
+          <w:bdr w:val="none" w:sz="0" w:space="0" w:color="auto" w:frame="1"/>
+          <w:lang w:eastAsia="en-GB"/>
+        </w:rPr>
+        <w:t>(</w:t>
+      </w:r>
+      <w:r>
+        <w:rPr>
+          <w:rFonts w:ascii="Consolas" w:eastAsia="Times New Roman" w:hAnsi="Consolas" w:cs="Courier New"/>
+          <w:color w:val="660066"/>
+          <w:sz w:val="21"/>
+          <w:szCs w:val="21"/>
+          <w:bdr w:val="none" w:sz="0" w:space="0" w:color="auto" w:frame="1"/>
+          <w:lang w:eastAsia="en-GB"/>
+        </w:rPr>
+        <w:t xml:space="preserve">String username, String </w:t>
+      </w:r>
+      <w:proofErr w:type="spellStart"/>
+      <w:r>
+        <w:rPr>
+          <w:rFonts w:ascii="Consolas" w:eastAsia="Times New Roman" w:hAnsi="Consolas" w:cs="Courier New"/>
+          <w:color w:val="660066"/>
+          <w:sz w:val="21"/>
+          <w:szCs w:val="21"/>
+          <w:bdr w:val="none" w:sz="0" w:space="0" w:color="auto" w:frame="1"/>
+          <w:lang w:eastAsia="en-GB"/>
+        </w:rPr>
+        <w:t>passwrod</w:t>
+      </w:r>
+      <w:proofErr w:type="spellEnd"/>
+      <w:r>
+        <w:rPr>
+          <w:rFonts w:ascii="Consolas" w:eastAsia="Times New Roman" w:hAnsi="Consolas" w:cs="Courier New"/>
+          <w:color w:val="666600"/>
+          <w:sz w:val="21"/>
+          <w:szCs w:val="21"/>
+          <w:bdr w:val="none" w:sz="0" w:space="0" w:color="auto" w:frame="1"/>
+          <w:lang w:eastAsia="en-GB"/>
+        </w:rPr>
+        <w:t>)</w:t>
+      </w:r>
+      <w:r>
+        <w:rPr>
+          <w:rFonts w:ascii="Consolas" w:eastAsia="Times New Roman" w:hAnsi="Consolas" w:cs="Courier New"/>
+          <w:color w:val="000000"/>
+          <w:sz w:val="21"/>
+          <w:szCs w:val="21"/>
+          <w:bdr w:val="none" w:sz="0" w:space="0" w:color="auto" w:frame="1"/>
+          <w:lang w:eastAsia="en-GB"/>
+        </w:rPr>
+        <w:t xml:space="preserve"> </w:t>
+      </w:r>
+      <w:r>
+        <w:rPr>
+          <w:rFonts w:ascii="Consolas" w:eastAsia="Times New Roman" w:hAnsi="Consolas" w:cs="Courier New"/>
+          <w:color w:val="666600"/>
+          <w:sz w:val="21"/>
+          <w:szCs w:val="21"/>
+          <w:bdr w:val="none" w:sz="0" w:space="0" w:color="auto" w:frame="1"/>
+          <w:lang w:eastAsia="en-GB"/>
+        </w:rPr>
+        <w:t>{</w:t>
+      </w:r>
+    </w:p>
+    <w:p>
+      <w:pPr>
+        <w:shd w:val="clear" w:color="auto" w:fill="F5F5F5"/>
+        <w:tabs>
+          <w:tab w:val="left" w:pos="916"/>
+          <w:tab w:val="left" w:pos="1832"/>
+          <w:tab w:val="left" w:pos="2748"/>
+          <w:tab w:val="left" w:pos="3664"/>
+          <w:tab w:val="left" w:pos="4580"/>
+          <w:tab w:val="left" w:pos="5496"/>
+          <w:tab w:val="left" w:pos="6412"/>
+          <w:tab w:val="left" w:pos="7328"/>
+          <w:tab w:val="left" w:pos="8244"/>
+          <w:tab w:val="left" w:pos="9160"/>
+          <w:tab w:val="left" w:pos="10076"/>
+          <w:tab w:val="left" w:pos="10992"/>
+          <w:tab w:val="left" w:pos="11908"/>
+          <w:tab w:val="left" w:pos="12824"/>
+          <w:tab w:val="left" w:pos="13740"/>
+          <w:tab w:val="left" w:pos="14656"/>
+        </w:tabs>
+        <w:wordWrap w:val="0"/>
+        <w:spacing w:after="0" w:line="20" w:lineRule="atLeast"/>
+        <w:rPr>
+          <w:rFonts w:ascii="Consolas" w:eastAsia="Times New Roman" w:hAnsi="Consolas" w:cs="Courier New"/>
+          <w:sz w:val="21"/>
+          <w:szCs w:val="21"/>
+          <w:bdr w:val="none" w:sz="0" w:space="0" w:color="auto" w:frame="1"/>
+          <w:lang w:eastAsia="en-GB"/>
+        </w:rPr>
+      </w:pPr>
+      <w:r>
+        <w:rPr>
+          <w:rFonts w:ascii="Consolas" w:eastAsia="Times New Roman" w:hAnsi="Consolas" w:cs="Courier New"/>
+          <w:sz w:val="21"/>
+          <w:szCs w:val="21"/>
+          <w:bdr w:val="none" w:sz="0" w:space="0" w:color="auto" w:frame="1"/>
+          <w:lang w:eastAsia="en-GB"/>
+        </w:rPr>
+        <w:tab/>
+      </w:r>
+      <w:proofErr w:type="gramStart"/>
+      <w:r>
+        <w:rPr>
+          <w:rFonts w:ascii="Consolas" w:eastAsia="Times New Roman" w:hAnsi="Consolas" w:cs="Courier New"/>
+          <w:sz w:val="21"/>
+          <w:szCs w:val="21"/>
+          <w:bdr w:val="none" w:sz="0" w:space="0" w:color="auto" w:frame="1"/>
+          <w:lang w:eastAsia="en-GB"/>
+        </w:rPr>
+        <w:t>if</w:t>
+      </w:r>
+      <w:proofErr w:type="gramEnd"/>
+      <w:r>
+        <w:rPr>
+          <w:rFonts w:ascii="Consolas" w:eastAsia="Times New Roman" w:hAnsi="Consolas" w:cs="Courier New"/>
+          <w:sz w:val="21"/>
+          <w:szCs w:val="21"/>
+          <w:bdr w:val="none" w:sz="0" w:space="0" w:color="auto" w:frame="1"/>
+          <w:lang w:eastAsia="en-GB"/>
+        </w:rPr>
+        <w:t xml:space="preserve"> </w:t>
+      </w:r>
+      <w:proofErr w:type="spellStart"/>
+      <w:r>
+        <w:rPr>
+          <w:rFonts w:ascii="Consolas" w:eastAsia="Times New Roman" w:hAnsi="Consolas" w:cs="Courier New"/>
+          <w:sz w:val="21"/>
+          <w:szCs w:val="21"/>
+          <w:bdr w:val="none" w:sz="0" w:space="0" w:color="auto" w:frame="1"/>
+          <w:lang w:eastAsia="en-GB"/>
+        </w:rPr>
+        <w:t>username.equalsTo</w:t>
+      </w:r>
+      <w:proofErr w:type="spellEnd"/>
+      <w:r>
+        <w:rPr>
+          <w:rFonts w:ascii="Consolas" w:eastAsia="Times New Roman" w:hAnsi="Consolas" w:cs="Courier New"/>
+          <w:sz w:val="21"/>
+          <w:szCs w:val="21"/>
+          <w:bdr w:val="none" w:sz="0" w:space="0" w:color="auto" w:frame="1"/>
+          <w:lang w:eastAsia="en-GB"/>
+        </w:rPr>
+        <w:t>(“</w:t>
+      </w:r>
+      <w:proofErr w:type="spellStart"/>
+      <w:r>
+        <w:rPr>
+          <w:rFonts w:ascii="Consolas" w:eastAsia="Times New Roman" w:hAnsi="Consolas" w:cs="Courier New"/>
+          <w:sz w:val="21"/>
+          <w:szCs w:val="21"/>
+          <w:bdr w:val="none" w:sz="0" w:space="0" w:color="auto" w:frame="1"/>
+          <w:lang w:eastAsia="en-GB"/>
+        </w:rPr>
+        <w:t>MarMas</w:t>
+      </w:r>
+      <w:proofErr w:type="spellEnd"/>
+      <w:r>
+        <w:rPr>
+          <w:rFonts w:ascii="Consolas" w:eastAsia="Times New Roman" w:hAnsi="Consolas" w:cs="Courier New"/>
+          <w:sz w:val="21"/>
+          <w:szCs w:val="21"/>
+          <w:bdr w:val="none" w:sz="0" w:space="0" w:color="auto" w:frame="1"/>
+          <w:lang w:eastAsia="en-GB"/>
+        </w:rPr>
+        <w:t xml:space="preserve">”) and </w:t>
+      </w:r>
+      <w:proofErr w:type="spellStart"/>
+      <w:r>
+        <w:rPr>
+          <w:rFonts w:ascii="Consolas" w:eastAsia="Times New Roman" w:hAnsi="Consolas" w:cs="Courier New"/>
+          <w:sz w:val="21"/>
+          <w:szCs w:val="21"/>
+          <w:bdr w:val="none" w:sz="0" w:space="0" w:color="auto" w:frame="1"/>
+          <w:lang w:eastAsia="en-GB"/>
+        </w:rPr>
+        <w:t>password.equals</w:t>
+      </w:r>
+      <w:proofErr w:type="spellEnd"/>
+      <w:r>
+        <w:rPr>
+          <w:rFonts w:ascii="Consolas" w:eastAsia="Times New Roman" w:hAnsi="Consolas" w:cs="Courier New"/>
+          <w:sz w:val="21"/>
+          <w:szCs w:val="21"/>
+          <w:bdr w:val="none" w:sz="0" w:space="0" w:color="auto" w:frame="1"/>
+          <w:lang w:eastAsia="en-GB"/>
+        </w:rPr>
+        <w:t>(“Admin”) then</w:t>
+      </w:r>
+    </w:p>
+    <w:p>
+      <w:pPr>
+        <w:shd w:val="clear" w:color="auto" w:fill="F5F5F5"/>
+        <w:tabs>
+          <w:tab w:val="left" w:pos="916"/>
+          <w:tab w:val="left" w:pos="1832"/>
+          <w:tab w:val="left" w:pos="2748"/>
+          <w:tab w:val="left" w:pos="3664"/>
+          <w:tab w:val="left" w:pos="4580"/>
+          <w:tab w:val="left" w:pos="5496"/>
+          <w:tab w:val="left" w:pos="6412"/>
+          <w:tab w:val="left" w:pos="7328"/>
+          <w:tab w:val="left" w:pos="8244"/>
+          <w:tab w:val="left" w:pos="9160"/>
+          <w:tab w:val="left" w:pos="10076"/>
+          <w:tab w:val="left" w:pos="10992"/>
+          <w:tab w:val="left" w:pos="11908"/>
+          <w:tab w:val="left" w:pos="12824"/>
+          <w:tab w:val="left" w:pos="13740"/>
+          <w:tab w:val="left" w:pos="14656"/>
+        </w:tabs>
+        <w:wordWrap w:val="0"/>
+        <w:spacing w:after="0" w:line="20" w:lineRule="atLeast"/>
+        <w:rPr>
+          <w:rFonts w:ascii="Consolas" w:eastAsia="Times New Roman" w:hAnsi="Consolas" w:cs="Courier New"/>
+          <w:sz w:val="21"/>
+          <w:szCs w:val="21"/>
+          <w:bdr w:val="none" w:sz="0" w:space="0" w:color="auto" w:frame="1"/>
+          <w:lang w:eastAsia="en-GB"/>
+        </w:rPr>
+      </w:pPr>
+      <w:r>
+        <w:rPr>
+          <w:rFonts w:ascii="Consolas" w:eastAsia="Times New Roman" w:hAnsi="Consolas" w:cs="Courier New"/>
+          <w:sz w:val="21"/>
+          <w:szCs w:val="21"/>
+          <w:bdr w:val="none" w:sz="0" w:space="0" w:color="auto" w:frame="1"/>
+          <w:lang w:eastAsia="en-GB"/>
+        </w:rPr>
+        <w:tab/>
+      </w:r>
+      <w:r>
+        <w:rPr>
+          <w:rFonts w:ascii="Consolas" w:eastAsia="Times New Roman" w:hAnsi="Consolas" w:cs="Courier New"/>
+          <w:sz w:val="21"/>
+          <w:szCs w:val="21"/>
+          <w:bdr w:val="none" w:sz="0" w:space="0" w:color="auto" w:frame="1"/>
+          <w:lang w:eastAsia="en-GB"/>
+        </w:rPr>
+        <w:tab/>
+      </w:r>
+      <w:proofErr w:type="gramStart"/>
+      <w:r>
+        <w:rPr>
+          <w:rFonts w:ascii="Consolas" w:eastAsia="Times New Roman" w:hAnsi="Consolas" w:cs="Courier New"/>
+          <w:sz w:val="21"/>
+          <w:szCs w:val="21"/>
+          <w:bdr w:val="none" w:sz="0" w:space="0" w:color="auto" w:frame="1"/>
+          <w:lang w:eastAsia="en-GB"/>
+        </w:rPr>
+        <w:t>return</w:t>
+      </w:r>
+      <w:proofErr w:type="gramEnd"/>
+      <w:r>
+        <w:rPr>
+          <w:rFonts w:ascii="Consolas" w:eastAsia="Times New Roman" w:hAnsi="Consolas" w:cs="Courier New"/>
+          <w:sz w:val="21"/>
+          <w:szCs w:val="21"/>
+          <w:bdr w:val="none" w:sz="0" w:space="0" w:color="auto" w:frame="1"/>
+          <w:lang w:eastAsia="en-GB"/>
+        </w:rPr>
+        <w:t xml:space="preserve"> true</w:t>
+      </w:r>
+    </w:p>
+    <w:p>
+      <w:pPr>
+        <w:shd w:val="clear" w:color="auto" w:fill="F5F5F5"/>
+        <w:tabs>
+          <w:tab w:val="left" w:pos="916"/>
+          <w:tab w:val="left" w:pos="1832"/>
+          <w:tab w:val="left" w:pos="2748"/>
+          <w:tab w:val="left" w:pos="3664"/>
+          <w:tab w:val="left" w:pos="4580"/>
+          <w:tab w:val="left" w:pos="5496"/>
+          <w:tab w:val="left" w:pos="6412"/>
+          <w:tab w:val="left" w:pos="7328"/>
+          <w:tab w:val="left" w:pos="8244"/>
+          <w:tab w:val="left" w:pos="9160"/>
+          <w:tab w:val="left" w:pos="10076"/>
+          <w:tab w:val="left" w:pos="10992"/>
+          <w:tab w:val="left" w:pos="11908"/>
+          <w:tab w:val="left" w:pos="12824"/>
+          <w:tab w:val="left" w:pos="13740"/>
+          <w:tab w:val="left" w:pos="14656"/>
+        </w:tabs>
+        <w:wordWrap w:val="0"/>
+        <w:spacing w:after="0" w:line="20" w:lineRule="atLeast"/>
+        <w:rPr>
+          <w:rFonts w:ascii="Consolas" w:eastAsia="Times New Roman" w:hAnsi="Consolas" w:cs="Courier New"/>
+          <w:sz w:val="21"/>
+          <w:szCs w:val="21"/>
+          <w:bdr w:val="none" w:sz="0" w:space="0" w:color="auto" w:frame="1"/>
+          <w:lang w:eastAsia="en-GB"/>
+        </w:rPr>
+      </w:pPr>
+    </w:p>
+    <w:p>
+      <w:pPr>
+        <w:shd w:val="clear" w:color="auto" w:fill="F5F5F5"/>
+        <w:tabs>
+          <w:tab w:val="left" w:pos="916"/>
+          <w:tab w:val="left" w:pos="1832"/>
+          <w:tab w:val="left" w:pos="2748"/>
+          <w:tab w:val="left" w:pos="3664"/>
+          <w:tab w:val="left" w:pos="4580"/>
+          <w:tab w:val="left" w:pos="5496"/>
+          <w:tab w:val="left" w:pos="6412"/>
+          <w:tab w:val="left" w:pos="7328"/>
+          <w:tab w:val="left" w:pos="8244"/>
+          <w:tab w:val="left" w:pos="9160"/>
+          <w:tab w:val="left" w:pos="10076"/>
+          <w:tab w:val="left" w:pos="10992"/>
+          <w:tab w:val="left" w:pos="11908"/>
+          <w:tab w:val="left" w:pos="12824"/>
+          <w:tab w:val="left" w:pos="13740"/>
+          <w:tab w:val="left" w:pos="14656"/>
+        </w:tabs>
+        <w:wordWrap w:val="0"/>
+        <w:spacing w:after="0" w:line="20" w:lineRule="atLeast"/>
+        <w:rPr>
+          <w:rFonts w:ascii="Consolas" w:eastAsia="Times New Roman" w:hAnsi="Consolas" w:cs="Courier New"/>
+          <w:sz w:val="21"/>
+          <w:szCs w:val="21"/>
+          <w:bdr w:val="none" w:sz="0" w:space="0" w:color="auto" w:frame="1"/>
+          <w:lang w:eastAsia="en-GB"/>
+        </w:rPr>
+      </w:pPr>
+      <w:r>
+        <w:rPr>
+          <w:rFonts w:ascii="Consolas" w:eastAsia="Times New Roman" w:hAnsi="Consolas" w:cs="Courier New"/>
+          <w:sz w:val="21"/>
+          <w:szCs w:val="21"/>
+          <w:bdr w:val="none" w:sz="0" w:space="0" w:color="auto" w:frame="1"/>
+          <w:lang w:eastAsia="en-GB"/>
+        </w:rPr>
+        <w:tab/>
+      </w:r>
+      <w:proofErr w:type="gramStart"/>
+      <w:r>
+        <w:rPr>
+          <w:rFonts w:ascii="Consolas" w:eastAsia="Times New Roman" w:hAnsi="Consolas" w:cs="Courier New"/>
+          <w:sz w:val="21"/>
+          <w:szCs w:val="21"/>
+          <w:bdr w:val="none" w:sz="0" w:space="0" w:color="auto" w:frame="1"/>
+          <w:lang w:eastAsia="en-GB"/>
+        </w:rPr>
+        <w:t>if</w:t>
+      </w:r>
+      <w:proofErr w:type="gramEnd"/>
+      <w:r>
+        <w:rPr>
+          <w:rFonts w:ascii="Consolas" w:eastAsia="Times New Roman" w:hAnsi="Consolas" w:cs="Courier New"/>
+          <w:sz w:val="21"/>
+          <w:szCs w:val="21"/>
+          <w:bdr w:val="none" w:sz="0" w:space="0" w:color="auto" w:frame="1"/>
+          <w:lang w:eastAsia="en-GB"/>
+        </w:rPr>
+        <w:t xml:space="preserve"> </w:t>
+      </w:r>
+      <w:proofErr w:type="spellStart"/>
+      <w:r>
+        <w:rPr>
+          <w:rFonts w:ascii="Consolas" w:eastAsia="Times New Roman" w:hAnsi="Consolas" w:cs="Courier New"/>
+          <w:sz w:val="21"/>
+          <w:szCs w:val="21"/>
+          <w:bdr w:val="none" w:sz="0" w:space="0" w:color="auto" w:frame="1"/>
+          <w:lang w:eastAsia="en-GB"/>
+        </w:rPr>
+        <w:t>username.equalsTo</w:t>
+      </w:r>
+      <w:proofErr w:type="spellEnd"/>
+      <w:r>
+        <w:rPr>
+          <w:rFonts w:ascii="Consolas" w:eastAsia="Times New Roman" w:hAnsi="Consolas" w:cs="Courier New"/>
+          <w:sz w:val="21"/>
+          <w:szCs w:val="21"/>
+          <w:bdr w:val="none" w:sz="0" w:space="0" w:color="auto" w:frame="1"/>
+          <w:lang w:eastAsia="en-GB"/>
+        </w:rPr>
+        <w:t xml:space="preserve">(“”) or </w:t>
+      </w:r>
+      <w:proofErr w:type="spellStart"/>
+      <w:r>
+        <w:rPr>
+          <w:rFonts w:ascii="Consolas" w:eastAsia="Times New Roman" w:hAnsi="Consolas" w:cs="Courier New"/>
+          <w:sz w:val="21"/>
+          <w:szCs w:val="21"/>
+          <w:bdr w:val="none" w:sz="0" w:space="0" w:color="auto" w:frame="1"/>
+          <w:lang w:eastAsia="en-GB"/>
+        </w:rPr>
+        <w:t>password.equalsTo</w:t>
+      </w:r>
+      <w:proofErr w:type="spellEnd"/>
+      <w:r>
+        <w:rPr>
+          <w:rFonts w:ascii="Consolas" w:eastAsia="Times New Roman" w:hAnsi="Consolas" w:cs="Courier New"/>
+          <w:sz w:val="21"/>
+          <w:szCs w:val="21"/>
+          <w:bdr w:val="none" w:sz="0" w:space="0" w:color="auto" w:frame="1"/>
+          <w:lang w:eastAsia="en-GB"/>
+        </w:rPr>
+        <w:t>(“”) then</w:t>
+      </w:r>
+    </w:p>
+    <w:p>
+      <w:pPr>
+        <w:shd w:val="clear" w:color="auto" w:fill="F5F5F5"/>
+        <w:tabs>
+          <w:tab w:val="left" w:pos="916"/>
+          <w:tab w:val="left" w:pos="1832"/>
+          <w:tab w:val="left" w:pos="2748"/>
+          <w:tab w:val="left" w:pos="3664"/>
+          <w:tab w:val="left" w:pos="4580"/>
+          <w:tab w:val="left" w:pos="5496"/>
+          <w:tab w:val="left" w:pos="6412"/>
+          <w:tab w:val="left" w:pos="7328"/>
+          <w:tab w:val="left" w:pos="8244"/>
+          <w:tab w:val="left" w:pos="9160"/>
+          <w:tab w:val="left" w:pos="10076"/>
+          <w:tab w:val="left" w:pos="10992"/>
+          <w:tab w:val="left" w:pos="11908"/>
+          <w:tab w:val="left" w:pos="12824"/>
+          <w:tab w:val="left" w:pos="13740"/>
+          <w:tab w:val="left" w:pos="14656"/>
+        </w:tabs>
+        <w:wordWrap w:val="0"/>
+        <w:spacing w:after="0" w:line="20" w:lineRule="atLeast"/>
+        <w:rPr>
+          <w:rFonts w:ascii="Consolas" w:eastAsia="Times New Roman" w:hAnsi="Consolas" w:cs="Courier New"/>
+          <w:sz w:val="21"/>
+          <w:szCs w:val="21"/>
+          <w:bdr w:val="none" w:sz="0" w:space="0" w:color="auto" w:frame="1"/>
+          <w:lang w:eastAsia="en-GB"/>
+        </w:rPr>
+      </w:pPr>
+      <w:r>
+        <w:rPr>
+          <w:rFonts w:ascii="Consolas" w:eastAsia="Times New Roman" w:hAnsi="Consolas" w:cs="Courier New"/>
+          <w:sz w:val="21"/>
+          <w:szCs w:val="21"/>
+          <w:bdr w:val="none" w:sz="0" w:space="0" w:color="auto" w:frame="1"/>
+          <w:lang w:eastAsia="en-GB"/>
+        </w:rPr>
+        <w:tab/>
+      </w:r>
+      <w:r>
+        <w:rPr>
+          <w:rFonts w:ascii="Consolas" w:eastAsia="Times New Roman" w:hAnsi="Consolas" w:cs="Courier New"/>
+          <w:sz w:val="21"/>
+          <w:szCs w:val="21"/>
+          <w:bdr w:val="none" w:sz="0" w:space="0" w:color="auto" w:frame="1"/>
+          <w:lang w:eastAsia="en-GB"/>
+        </w:rPr>
+        <w:tab/>
+      </w:r>
+      <w:proofErr w:type="gramStart"/>
+      <w:r>
+        <w:rPr>
+          <w:rFonts w:ascii="Consolas" w:eastAsia="Times New Roman" w:hAnsi="Consolas" w:cs="Courier New"/>
+          <w:sz w:val="21"/>
+          <w:szCs w:val="21"/>
+          <w:bdr w:val="none" w:sz="0" w:space="0" w:color="auto" w:frame="1"/>
+          <w:lang w:eastAsia="en-GB"/>
+        </w:rPr>
+        <w:t>return</w:t>
+      </w:r>
+      <w:proofErr w:type="gramEnd"/>
+      <w:r>
+        <w:rPr>
+          <w:rFonts w:ascii="Consolas" w:eastAsia="Times New Roman" w:hAnsi="Consolas" w:cs="Courier New"/>
+          <w:sz w:val="21"/>
+          <w:szCs w:val="21"/>
+          <w:bdr w:val="none" w:sz="0" w:space="0" w:color="auto" w:frame="1"/>
+          <w:lang w:eastAsia="en-GB"/>
+        </w:rPr>
+        <w:t xml:space="preserve"> false</w:t>
+      </w:r>
+    </w:p>
+    <w:p>
+      <w:pPr>
+        <w:shd w:val="clear" w:color="auto" w:fill="F5F5F5"/>
+        <w:tabs>
+          <w:tab w:val="left" w:pos="916"/>
+          <w:tab w:val="left" w:pos="1832"/>
+          <w:tab w:val="left" w:pos="2748"/>
+          <w:tab w:val="left" w:pos="3664"/>
+          <w:tab w:val="left" w:pos="4580"/>
+          <w:tab w:val="left" w:pos="5496"/>
+          <w:tab w:val="left" w:pos="6412"/>
+          <w:tab w:val="left" w:pos="7328"/>
+          <w:tab w:val="left" w:pos="8244"/>
+          <w:tab w:val="left" w:pos="9160"/>
+          <w:tab w:val="left" w:pos="10076"/>
+          <w:tab w:val="left" w:pos="10992"/>
+          <w:tab w:val="left" w:pos="11908"/>
+          <w:tab w:val="left" w:pos="12824"/>
+          <w:tab w:val="left" w:pos="13740"/>
+          <w:tab w:val="left" w:pos="14656"/>
+        </w:tabs>
+        <w:wordWrap w:val="0"/>
+        <w:spacing w:after="0" w:line="20" w:lineRule="atLeast"/>
+        <w:rPr>
+          <w:rFonts w:ascii="Consolas" w:eastAsia="Times New Roman" w:hAnsi="Consolas" w:cs="Courier New"/>
+          <w:sz w:val="21"/>
+          <w:szCs w:val="21"/>
+          <w:bdr w:val="none" w:sz="0" w:space="0" w:color="auto" w:frame="1"/>
+          <w:lang w:eastAsia="en-GB"/>
+        </w:rPr>
+      </w:pPr>
+      <w:r>
+        <w:rPr>
+          <w:rFonts w:ascii="Consolas" w:eastAsia="Times New Roman" w:hAnsi="Consolas" w:cs="Courier New"/>
+          <w:sz w:val="21"/>
+          <w:szCs w:val="21"/>
+          <w:bdr w:val="none" w:sz="0" w:space="0" w:color="auto" w:frame="1"/>
+          <w:lang w:eastAsia="en-GB"/>
+        </w:rPr>
+        <w:tab/>
+      </w:r>
+      <w:r>
+        <w:rPr>
+          <w:rFonts w:ascii="Consolas" w:eastAsia="Times New Roman" w:hAnsi="Consolas" w:cs="Courier New"/>
+          <w:sz w:val="21"/>
+          <w:szCs w:val="21"/>
+          <w:bdr w:val="none" w:sz="0" w:space="0" w:color="auto" w:frame="1"/>
+          <w:lang w:eastAsia="en-GB"/>
+        </w:rPr>
+        <w:t>}</w:t>
+      </w:r>
+    </w:p>
+    <w:p>
+      <w:pPr>
+        <w:shd w:val="clear" w:color="auto" w:fill="F5F5F5"/>
+        <w:tabs>
+          <w:tab w:val="left" w:pos="916"/>
+          <w:tab w:val="left" w:pos="1832"/>
+          <w:tab w:val="left" w:pos="2748"/>
+          <w:tab w:val="left" w:pos="3664"/>
+          <w:tab w:val="left" w:pos="4580"/>
+          <w:tab w:val="left" w:pos="5496"/>
+          <w:tab w:val="left" w:pos="6412"/>
+          <w:tab w:val="left" w:pos="7328"/>
+          <w:tab w:val="left" w:pos="8244"/>
+          <w:tab w:val="left" w:pos="9160"/>
+          <w:tab w:val="left" w:pos="10076"/>
+          <w:tab w:val="left" w:pos="10992"/>
+          <w:tab w:val="left" w:pos="11908"/>
+          <w:tab w:val="left" w:pos="12824"/>
+          <w:tab w:val="left" w:pos="13740"/>
+          <w:tab w:val="left" w:pos="14656"/>
+        </w:tabs>
+        <w:wordWrap w:val="0"/>
+        <w:spacing w:after="0" w:line="20" w:lineRule="atLeast"/>
+        <w:rPr>
+          <w:rFonts w:ascii="Consolas" w:eastAsia="Times New Roman" w:hAnsi="Consolas" w:cs="Courier New"/>
+          <w:sz w:val="21"/>
+          <w:szCs w:val="21"/>
+          <w:bdr w:val="none" w:sz="0" w:space="0" w:color="auto" w:frame="1"/>
+          <w:lang w:eastAsia="en-GB"/>
+        </w:rPr>
+      </w:pPr>
+    </w:p>
+    <w:p>
+      <w:pPr>
+        <w:pStyle w:val="Paragrafoelenco"/>
+        <w:numPr>
+          <w:ilvl w:val="1"/>
+          <w:numId w:val="2"/>
+        </w:numPr>
+        <w:shd w:val="clear" w:color="auto" w:fill="F5F5F5"/>
+        <w:tabs>
+          <w:tab w:val="left" w:pos="916"/>
+          <w:tab w:val="left" w:pos="1832"/>
+          <w:tab w:val="left" w:pos="2748"/>
+          <w:tab w:val="left" w:pos="3664"/>
+          <w:tab w:val="left" w:pos="4580"/>
+          <w:tab w:val="left" w:pos="5496"/>
+          <w:tab w:val="left" w:pos="6412"/>
+          <w:tab w:val="left" w:pos="7328"/>
+          <w:tab w:val="left" w:pos="8244"/>
+          <w:tab w:val="left" w:pos="9160"/>
+          <w:tab w:val="left" w:pos="10076"/>
+          <w:tab w:val="left" w:pos="10992"/>
+          <w:tab w:val="left" w:pos="11908"/>
+          <w:tab w:val="left" w:pos="12824"/>
+          <w:tab w:val="left" w:pos="13740"/>
+          <w:tab w:val="left" w:pos="14656"/>
+        </w:tabs>
+        <w:wordWrap w:val="0"/>
+        <w:spacing w:after="0" w:line="20" w:lineRule="atLeast"/>
+        <w:ind w:left="1276" w:hanging="196"/>
+        <w:jc w:val="both"/>
+        <w:rPr>
+          <w:rFonts w:ascii="Cambria-Bold" w:hAnsi="Cambria-Bold" w:cs="Cambria-Bold"/>
+          <w:bCs/>
+          <w:sz w:val="24"/>
+          <w:szCs w:val="24"/>
+        </w:rPr>
+      </w:pPr>
+      <w:r>
+        <w:rPr>
+          <w:rFonts w:ascii="Cambria-Bold" w:hAnsi="Cambria-Bold" w:cs="Cambria-Bold"/>
+          <w:bCs/>
+          <w:sz w:val="24"/>
+          <w:szCs w:val="24"/>
+        </w:rPr>
+        <w:t>This is a very l</w:t>
+      </w:r>
+      <w:r>
+        <w:rPr>
+          <w:rFonts w:ascii="Cambria-Bold" w:hAnsi="Cambria-Bold" w:cs="Cambria-Bold"/>
+          <w:bCs/>
+          <w:sz w:val="24"/>
+          <w:szCs w:val="24"/>
+        </w:rPr>
+        <w:t>aw le</w:t>
+      </w:r>
+      <w:r>
+        <w:rPr>
+          <w:rFonts w:ascii="Cambria-Bold" w:hAnsi="Cambria-Bold" w:cs="Cambria-Bold"/>
+          <w:bCs/>
+          <w:sz w:val="24"/>
+          <w:szCs w:val="24"/>
+        </w:rPr>
+        <w:t xml:space="preserve">vel of example just only to </w:t>
+      </w:r>
+      <w:r>
+        <w:rPr>
+          <w:rFonts w:ascii="Cambria-Bold" w:hAnsi="Cambria-Bold" w:cs="Cambria-Bold"/>
+          <w:bCs/>
+          <w:sz w:val="24"/>
+          <w:szCs w:val="24"/>
+        </w:rPr>
+        <w:t>show and make understandable what kinds of stubs we aspect the tester will perform. It’ needed only to simulate a function not already implemented.</w:t>
+      </w:r>
+    </w:p>
+    <w:p>
+      <w:pPr>
+        <w:pStyle w:val="Paragrafoelenco"/>
+        <w:shd w:val="clear" w:color="auto" w:fill="F5F5F5"/>
+        <w:tabs>
+          <w:tab w:val="left" w:pos="916"/>
+          <w:tab w:val="left" w:pos="1832"/>
+          <w:tab w:val="left" w:pos="2748"/>
+          <w:tab w:val="left" w:pos="3664"/>
+          <w:tab w:val="left" w:pos="4580"/>
+          <w:tab w:val="left" w:pos="5496"/>
+          <w:tab w:val="left" w:pos="6412"/>
+          <w:tab w:val="left" w:pos="7328"/>
+          <w:tab w:val="left" w:pos="8244"/>
+          <w:tab w:val="left" w:pos="9160"/>
+          <w:tab w:val="left" w:pos="10076"/>
+          <w:tab w:val="left" w:pos="10992"/>
+          <w:tab w:val="left" w:pos="11908"/>
+          <w:tab w:val="left" w:pos="12824"/>
+          <w:tab w:val="left" w:pos="13740"/>
+          <w:tab w:val="left" w:pos="14656"/>
+        </w:tabs>
+        <w:wordWrap w:val="0"/>
+        <w:spacing w:after="0" w:line="20" w:lineRule="atLeast"/>
+        <w:ind w:left="1276"/>
+        <w:jc w:val="both"/>
+        <w:rPr>
+          <w:rFonts w:ascii="Cambria-Bold" w:hAnsi="Cambria-Bold" w:cs="Cambria-Bold"/>
+          <w:bCs/>
+          <w:sz w:val="24"/>
+          <w:szCs w:val="24"/>
+        </w:rPr>
+      </w:pPr>
+    </w:p>
+    <w:p>
+      <w:pPr>
+        <w:pStyle w:val="Paragrafoelenco"/>
+        <w:shd w:val="clear" w:color="auto" w:fill="F5F5F5"/>
+        <w:tabs>
+          <w:tab w:val="left" w:pos="916"/>
+          <w:tab w:val="left" w:pos="1832"/>
+          <w:tab w:val="left" w:pos="2748"/>
+          <w:tab w:val="left" w:pos="3664"/>
+          <w:tab w:val="left" w:pos="4580"/>
+          <w:tab w:val="left" w:pos="5496"/>
+          <w:tab w:val="left" w:pos="6412"/>
+          <w:tab w:val="left" w:pos="7328"/>
+          <w:tab w:val="left" w:pos="8244"/>
+          <w:tab w:val="left" w:pos="9160"/>
+          <w:tab w:val="left" w:pos="10076"/>
+          <w:tab w:val="left" w:pos="10992"/>
+          <w:tab w:val="left" w:pos="11908"/>
+          <w:tab w:val="left" w:pos="12824"/>
+          <w:tab w:val="left" w:pos="13740"/>
+          <w:tab w:val="left" w:pos="14656"/>
+        </w:tabs>
+        <w:wordWrap w:val="0"/>
+        <w:spacing w:after="0" w:line="20" w:lineRule="atLeast"/>
+        <w:ind w:left="1276"/>
+        <w:jc w:val="both"/>
+        <w:rPr>
+          <w:rFonts w:ascii="Cambria-Bold" w:hAnsi="Cambria-Bold" w:cs="Cambria-Bold"/>
+          <w:bCs/>
+          <w:sz w:val="24"/>
+          <w:szCs w:val="24"/>
+        </w:rPr>
+      </w:pPr>
+    </w:p>
+    <w:p>
+      <w:pPr>
+        <w:pStyle w:val="Paragrafoelenco"/>
+        <w:shd w:val="clear" w:color="auto" w:fill="F5F5F5"/>
+        <w:tabs>
+          <w:tab w:val="left" w:pos="916"/>
+          <w:tab w:val="left" w:pos="1832"/>
+          <w:tab w:val="left" w:pos="2748"/>
+          <w:tab w:val="left" w:pos="3664"/>
+          <w:tab w:val="left" w:pos="4580"/>
+          <w:tab w:val="left" w:pos="5496"/>
+          <w:tab w:val="left" w:pos="6412"/>
+          <w:tab w:val="left" w:pos="7328"/>
+          <w:tab w:val="left" w:pos="8244"/>
+          <w:tab w:val="left" w:pos="9160"/>
+          <w:tab w:val="left" w:pos="10076"/>
+          <w:tab w:val="left" w:pos="10992"/>
+          <w:tab w:val="left" w:pos="11908"/>
+          <w:tab w:val="left" w:pos="12824"/>
+          <w:tab w:val="left" w:pos="13740"/>
+          <w:tab w:val="left" w:pos="14656"/>
+        </w:tabs>
+        <w:wordWrap w:val="0"/>
+        <w:spacing w:after="0" w:line="20" w:lineRule="atLeast"/>
+        <w:ind w:left="1276"/>
+        <w:jc w:val="both"/>
+        <w:rPr>
+          <w:rFonts w:ascii="Cambria-Bold" w:hAnsi="Cambria-Bold" w:cs="Cambria-Bold"/>
+          <w:bCs/>
+          <w:sz w:val="24"/>
+          <w:szCs w:val="24"/>
+        </w:rPr>
+      </w:pPr>
+    </w:p>
+    <w:p>
+      <w:pPr>
+        <w:pStyle w:val="Paragrafoelenco"/>
+        <w:numPr>
+          <w:ilvl w:val="0"/>
+          <w:numId w:val="2"/>
+        </w:numPr>
+        <w:shd w:val="clear" w:color="auto" w:fill="F5F5F5"/>
+        <w:tabs>
+          <w:tab w:val="left" w:pos="916"/>
+          <w:tab w:val="left" w:pos="1832"/>
+          <w:tab w:val="left" w:pos="2748"/>
+          <w:tab w:val="left" w:pos="3664"/>
+          <w:tab w:val="left" w:pos="4580"/>
+          <w:tab w:val="left" w:pos="5496"/>
+          <w:tab w:val="left" w:pos="6412"/>
+          <w:tab w:val="left" w:pos="7328"/>
+          <w:tab w:val="left" w:pos="8244"/>
+          <w:tab w:val="left" w:pos="9160"/>
+          <w:tab w:val="left" w:pos="10076"/>
+          <w:tab w:val="left" w:pos="10992"/>
+          <w:tab w:val="left" w:pos="11908"/>
+          <w:tab w:val="left" w:pos="12824"/>
+          <w:tab w:val="left" w:pos="13740"/>
+          <w:tab w:val="left" w:pos="14656"/>
+        </w:tabs>
+        <w:wordWrap w:val="0"/>
+        <w:spacing w:after="0" w:line="20" w:lineRule="atLeast"/>
+        <w:jc w:val="both"/>
+        <w:rPr>
+          <w:rFonts w:ascii="Cambria-Bold" w:hAnsi="Cambria-Bold" w:cs="Cambria-Bold"/>
+          <w:bCs/>
+          <w:sz w:val="24"/>
+          <w:szCs w:val="24"/>
+        </w:rPr>
+      </w:pPr>
+      <w:r>
+        <w:rPr>
+          <w:rFonts w:ascii="Cambria-Bold" w:hAnsi="Cambria-Bold" w:cs="Cambria-Bold"/>
+          <w:bCs/>
+          <w:sz w:val="24"/>
+          <w:szCs w:val="24"/>
+        </w:rPr>
+        <w:lastRenderedPageBreak/>
+        <w:t xml:space="preserve">A stub that simulate operations on a database </w:t>
+      </w:r>
+      <w:proofErr w:type="gramStart"/>
+      <w:r>
+        <w:rPr>
+          <w:rFonts w:ascii="Cambria-Bold" w:hAnsi="Cambria-Bold" w:cs="Cambria-Bold"/>
+          <w:bCs/>
+          <w:sz w:val="24"/>
+          <w:szCs w:val="24"/>
+        </w:rPr>
+        <w:t>is also needed</w:t>
+      </w:r>
+      <w:proofErr w:type="gramEnd"/>
+      <w:r>
+        <w:rPr>
+          <w:rFonts w:ascii="Cambria-Bold" w:hAnsi="Cambria-Bold" w:cs="Cambria-Bold"/>
+          <w:bCs/>
+          <w:sz w:val="24"/>
+          <w:szCs w:val="24"/>
+        </w:rPr>
+        <w:t>.</w:t>
+      </w:r>
+    </w:p>
+    <w:p>
+      <w:pPr>
+        <w:pStyle w:val="Paragrafoelenco"/>
+        <w:shd w:val="clear" w:color="auto" w:fill="F5F5F5"/>
+        <w:tabs>
+          <w:tab w:val="left" w:pos="916"/>
+          <w:tab w:val="left" w:pos="1832"/>
+          <w:tab w:val="left" w:pos="2748"/>
+          <w:tab w:val="left" w:pos="3664"/>
+          <w:tab w:val="left" w:pos="4580"/>
+          <w:tab w:val="left" w:pos="5496"/>
+          <w:tab w:val="left" w:pos="6412"/>
+          <w:tab w:val="left" w:pos="7328"/>
+          <w:tab w:val="left" w:pos="8244"/>
+          <w:tab w:val="left" w:pos="9160"/>
+          <w:tab w:val="left" w:pos="10076"/>
+          <w:tab w:val="left" w:pos="10992"/>
+          <w:tab w:val="left" w:pos="11908"/>
+          <w:tab w:val="left" w:pos="12824"/>
+          <w:tab w:val="left" w:pos="13740"/>
+          <w:tab w:val="left" w:pos="14656"/>
+        </w:tabs>
+        <w:wordWrap w:val="0"/>
+        <w:spacing w:after="0" w:line="20" w:lineRule="atLeast"/>
+        <w:jc w:val="both"/>
+        <w:rPr>
+          <w:rFonts w:ascii="Cambria-Bold" w:hAnsi="Cambria-Bold" w:cs="Cambria-Bold"/>
+          <w:bCs/>
+          <w:sz w:val="24"/>
+          <w:szCs w:val="24"/>
+        </w:rPr>
+      </w:pPr>
+    </w:p>
+    <w:p>
+      <w:pPr>
+        <w:pStyle w:val="Paragrafoelenco"/>
+        <w:numPr>
+          <w:ilvl w:val="0"/>
+          <w:numId w:val="2"/>
+        </w:numPr>
+        <w:shd w:val="clear" w:color="auto" w:fill="F5F5F5"/>
+        <w:tabs>
+          <w:tab w:val="left" w:pos="916"/>
+          <w:tab w:val="left" w:pos="1832"/>
+          <w:tab w:val="left" w:pos="2748"/>
+          <w:tab w:val="left" w:pos="3664"/>
+          <w:tab w:val="left" w:pos="4580"/>
+          <w:tab w:val="left" w:pos="5496"/>
+          <w:tab w:val="left" w:pos="6412"/>
+          <w:tab w:val="left" w:pos="7328"/>
+          <w:tab w:val="left" w:pos="8244"/>
+          <w:tab w:val="left" w:pos="9160"/>
+          <w:tab w:val="left" w:pos="10076"/>
+          <w:tab w:val="left" w:pos="10992"/>
+          <w:tab w:val="left" w:pos="11908"/>
+          <w:tab w:val="left" w:pos="12824"/>
+          <w:tab w:val="left" w:pos="13740"/>
+          <w:tab w:val="left" w:pos="14656"/>
+        </w:tabs>
+        <w:wordWrap w:val="0"/>
+        <w:spacing w:after="0" w:line="20" w:lineRule="atLeast"/>
+        <w:jc w:val="both"/>
+        <w:rPr>
+          <w:rFonts w:ascii="Cambria-Bold" w:hAnsi="Cambria-Bold" w:cs="Cambria-Bold"/>
+          <w:bCs/>
+          <w:sz w:val="24"/>
+          <w:szCs w:val="24"/>
+        </w:rPr>
+      </w:pPr>
+      <w:r>
+        <w:rPr>
+          <w:rFonts w:ascii="Cambria-Bold" w:hAnsi="Cambria-Bold" w:cs="Cambria-Bold"/>
+          <w:bCs/>
+          <w:sz w:val="24"/>
+          <w:szCs w:val="24"/>
+        </w:rPr>
+        <w:t>At the second step of the integration test are required different stubs:</w:t>
+      </w:r>
+    </w:p>
+    <w:p>
+      <w:pPr>
+        <w:pStyle w:val="Paragrafoelenco"/>
+        <w:rPr>
+          <w:rFonts w:ascii="Cambria-Bold" w:hAnsi="Cambria-Bold" w:cs="Cambria-Bold"/>
+          <w:bCs/>
+          <w:sz w:val="24"/>
+          <w:szCs w:val="24"/>
+        </w:rPr>
+      </w:pPr>
+    </w:p>
+    <w:p>
+      <w:pPr>
+        <w:pStyle w:val="Paragrafoelenco"/>
+        <w:numPr>
+          <w:ilvl w:val="1"/>
+          <w:numId w:val="2"/>
+        </w:numPr>
+        <w:shd w:val="clear" w:color="auto" w:fill="F5F5F5"/>
+        <w:tabs>
+          <w:tab w:val="left" w:pos="916"/>
+          <w:tab w:val="left" w:pos="1832"/>
+          <w:tab w:val="left" w:pos="2748"/>
+          <w:tab w:val="left" w:pos="3664"/>
+          <w:tab w:val="left" w:pos="4580"/>
+          <w:tab w:val="left" w:pos="5496"/>
+          <w:tab w:val="left" w:pos="6412"/>
+          <w:tab w:val="left" w:pos="7328"/>
+          <w:tab w:val="left" w:pos="8244"/>
+          <w:tab w:val="left" w:pos="9160"/>
+          <w:tab w:val="left" w:pos="10076"/>
+          <w:tab w:val="left" w:pos="10992"/>
+          <w:tab w:val="left" w:pos="11908"/>
+          <w:tab w:val="left" w:pos="12824"/>
+          <w:tab w:val="left" w:pos="13740"/>
+          <w:tab w:val="left" w:pos="14656"/>
+        </w:tabs>
+        <w:wordWrap w:val="0"/>
+        <w:spacing w:after="0" w:line="20" w:lineRule="atLeast"/>
+        <w:jc w:val="both"/>
+        <w:rPr>
+          <w:rFonts w:ascii="Cambria-Bold" w:hAnsi="Cambria-Bold" w:cs="Cambria-Bold"/>
+          <w:bCs/>
+          <w:sz w:val="24"/>
+          <w:szCs w:val="24"/>
+        </w:rPr>
+      </w:pPr>
+      <w:r>
+        <w:rPr>
+          <w:rFonts w:ascii="Cambria-Bold" w:hAnsi="Cambria-Bold" w:cs="Cambria-Bold"/>
+          <w:bCs/>
+          <w:sz w:val="24"/>
+          <w:szCs w:val="24"/>
+        </w:rPr>
+        <w:t xml:space="preserve">A stub for </w:t>
+      </w:r>
+      <w:proofErr w:type="gramStart"/>
+      <w:r>
+        <w:rPr>
+          <w:rFonts w:ascii="Cambria-Bold" w:hAnsi="Cambria-Bold" w:cs="Cambria-Bold"/>
+          <w:bCs/>
+          <w:sz w:val="24"/>
+          <w:szCs w:val="24"/>
+        </w:rPr>
+        <w:t>drivers which</w:t>
+      </w:r>
+      <w:proofErr w:type="gramEnd"/>
+      <w:r>
+        <w:rPr>
+          <w:rFonts w:ascii="Cambria-Bold" w:hAnsi="Cambria-Bold" w:cs="Cambria-Bold"/>
+          <w:bCs/>
+          <w:sz w:val="24"/>
+          <w:szCs w:val="24"/>
+        </w:rPr>
+        <w:t xml:space="preserve"> by clicking on </w:t>
+      </w:r>
+      <w:proofErr w:type="spellStart"/>
+      <w:r>
+        <w:rPr>
+          <w:rFonts w:ascii="Cambria-Bold" w:hAnsi="Cambria-Bold" w:cs="Cambria-Bold"/>
+          <w:bCs/>
+          <w:sz w:val="24"/>
+          <w:szCs w:val="24"/>
+        </w:rPr>
+        <w:t>be_available</w:t>
+      </w:r>
+      <w:proofErr w:type="spellEnd"/>
+      <w:r>
+        <w:rPr>
+          <w:rFonts w:ascii="Cambria-Bold" w:hAnsi="Cambria-Bold" w:cs="Cambria-Bold"/>
+          <w:bCs/>
+          <w:sz w:val="24"/>
+          <w:szCs w:val="24"/>
+        </w:rPr>
+        <w:t xml:space="preserve"> gain the right to enter in a queue list. </w:t>
+      </w:r>
+    </w:p>
+    <w:p>
+      <w:pPr>
+        <w:pStyle w:val="Paragrafoelenco"/>
+        <w:numPr>
+          <w:ilvl w:val="1"/>
+          <w:numId w:val="2"/>
+        </w:numPr>
+        <w:shd w:val="clear" w:color="auto" w:fill="F5F5F5"/>
+        <w:tabs>
+          <w:tab w:val="left" w:pos="916"/>
+          <w:tab w:val="left" w:pos="1832"/>
+          <w:tab w:val="left" w:pos="2748"/>
+          <w:tab w:val="left" w:pos="3664"/>
+          <w:tab w:val="left" w:pos="4580"/>
+          <w:tab w:val="left" w:pos="5496"/>
+          <w:tab w:val="left" w:pos="6412"/>
+          <w:tab w:val="left" w:pos="7328"/>
+          <w:tab w:val="left" w:pos="8244"/>
+          <w:tab w:val="left" w:pos="9160"/>
+          <w:tab w:val="left" w:pos="10076"/>
+          <w:tab w:val="left" w:pos="10992"/>
+          <w:tab w:val="left" w:pos="11908"/>
+          <w:tab w:val="left" w:pos="12824"/>
+          <w:tab w:val="left" w:pos="13740"/>
+          <w:tab w:val="left" w:pos="14656"/>
+        </w:tabs>
+        <w:wordWrap w:val="0"/>
+        <w:spacing w:after="0" w:line="20" w:lineRule="atLeast"/>
+        <w:jc w:val="both"/>
+        <w:rPr>
+          <w:rFonts w:ascii="Cambria-Bold" w:hAnsi="Cambria-Bold" w:cs="Cambria-Bold"/>
+          <w:bCs/>
+          <w:sz w:val="24"/>
+          <w:szCs w:val="24"/>
+        </w:rPr>
+      </w:pPr>
+      <w:r>
+        <w:rPr>
+          <w:rFonts w:ascii="Cambria-Bold" w:hAnsi="Cambria-Bold" w:cs="Cambria-Bold"/>
+          <w:bCs/>
+          <w:sz w:val="24"/>
+          <w:szCs w:val="24"/>
+        </w:rPr>
+        <w:t xml:space="preserve">A stub that simulate a pending request </w:t>
+      </w:r>
+    </w:p>
+    <w:p>
+      <w:pPr>
+        <w:pStyle w:val="Paragrafoelenco"/>
+        <w:numPr>
+          <w:ilvl w:val="1"/>
+          <w:numId w:val="2"/>
+        </w:numPr>
+        <w:shd w:val="clear" w:color="auto" w:fill="F5F5F5"/>
+        <w:tabs>
+          <w:tab w:val="left" w:pos="916"/>
+          <w:tab w:val="left" w:pos="1832"/>
+          <w:tab w:val="left" w:pos="2748"/>
+          <w:tab w:val="left" w:pos="3664"/>
+          <w:tab w:val="left" w:pos="4580"/>
+          <w:tab w:val="left" w:pos="5496"/>
+          <w:tab w:val="left" w:pos="6412"/>
+          <w:tab w:val="left" w:pos="7328"/>
+          <w:tab w:val="left" w:pos="8244"/>
+          <w:tab w:val="left" w:pos="9160"/>
+          <w:tab w:val="left" w:pos="10076"/>
+          <w:tab w:val="left" w:pos="10992"/>
+          <w:tab w:val="left" w:pos="11908"/>
+          <w:tab w:val="left" w:pos="12824"/>
+          <w:tab w:val="left" w:pos="13740"/>
+          <w:tab w:val="left" w:pos="14656"/>
+        </w:tabs>
+        <w:wordWrap w:val="0"/>
+        <w:spacing w:after="0" w:line="20" w:lineRule="atLeast"/>
+        <w:jc w:val="both"/>
+        <w:rPr>
+          <w:rFonts w:ascii="Cambria-Bold" w:hAnsi="Cambria-Bold" w:cs="Cambria-Bold"/>
+          <w:bCs/>
+          <w:sz w:val="24"/>
+          <w:szCs w:val="24"/>
+        </w:rPr>
+      </w:pPr>
+      <w:r>
+        <w:rPr>
+          <w:rFonts w:ascii="Cambria-Bold" w:hAnsi="Cambria-Bold" w:cs="Cambria-Bold"/>
+          <w:bCs/>
+          <w:sz w:val="24"/>
+          <w:szCs w:val="24"/>
+        </w:rPr>
+        <w:t xml:space="preserve">A stub that simulate the timing out of the response’s time with the relative </w:t>
+      </w:r>
+    </w:p>
+    <w:p>
+      <w:pPr>
+        <w:pStyle w:val="Paragrafoelenco"/>
+        <w:shd w:val="clear" w:color="auto" w:fill="F5F5F5"/>
+        <w:tabs>
+          <w:tab w:val="left" w:pos="916"/>
+          <w:tab w:val="left" w:pos="1832"/>
+          <w:tab w:val="left" w:pos="2748"/>
+          <w:tab w:val="left" w:pos="3664"/>
+          <w:tab w:val="left" w:pos="4580"/>
+          <w:tab w:val="left" w:pos="5496"/>
+          <w:tab w:val="left" w:pos="6412"/>
+          <w:tab w:val="left" w:pos="7328"/>
+          <w:tab w:val="left" w:pos="8244"/>
+          <w:tab w:val="left" w:pos="9160"/>
+          <w:tab w:val="left" w:pos="10076"/>
+          <w:tab w:val="left" w:pos="10992"/>
+          <w:tab w:val="left" w:pos="11908"/>
+          <w:tab w:val="left" w:pos="12824"/>
+          <w:tab w:val="left" w:pos="13740"/>
+          <w:tab w:val="left" w:pos="14656"/>
+        </w:tabs>
+        <w:wordWrap w:val="0"/>
+        <w:spacing w:after="0" w:line="20" w:lineRule="atLeast"/>
+        <w:ind w:left="1440"/>
+        <w:jc w:val="both"/>
+        <w:rPr>
+          <w:rFonts w:ascii="Cambria-Bold" w:hAnsi="Cambria-Bold" w:cs="Cambria-Bold"/>
+          <w:bCs/>
+          <w:sz w:val="24"/>
+          <w:szCs w:val="24"/>
+        </w:rPr>
+      </w:pPr>
+      <w:proofErr w:type="gramStart"/>
+      <w:r>
+        <w:rPr>
+          <w:rFonts w:ascii="Cambria-Bold" w:hAnsi="Cambria-Bold" w:cs="Cambria-Bold"/>
+          <w:bCs/>
+          <w:sz w:val="24"/>
+          <w:szCs w:val="24"/>
+        </w:rPr>
+        <w:t>consequences</w:t>
+      </w:r>
+      <w:proofErr w:type="gramEnd"/>
+      <w:r>
+        <w:rPr>
+          <w:rFonts w:ascii="Cambria-Bold" w:hAnsi="Cambria-Bold" w:cs="Cambria-Bold"/>
+          <w:bCs/>
+          <w:sz w:val="24"/>
+          <w:szCs w:val="24"/>
+        </w:rPr>
+        <w:t>.</w:t>
+      </w:r>
+    </w:p>
+    <w:p>
+      <w:pPr>
+        <w:pStyle w:val="Paragrafoelenco"/>
+        <w:numPr>
+          <w:ilvl w:val="0"/>
+          <w:numId w:val="2"/>
+        </w:numPr>
+        <w:shd w:val="clear" w:color="auto" w:fill="F5F5F5"/>
+        <w:tabs>
+          <w:tab w:val="left" w:pos="916"/>
+          <w:tab w:val="left" w:pos="1832"/>
+          <w:tab w:val="left" w:pos="2748"/>
+          <w:tab w:val="left" w:pos="3664"/>
+          <w:tab w:val="left" w:pos="4580"/>
+          <w:tab w:val="left" w:pos="5496"/>
+          <w:tab w:val="left" w:pos="6412"/>
+          <w:tab w:val="left" w:pos="7328"/>
+          <w:tab w:val="left" w:pos="8244"/>
+          <w:tab w:val="left" w:pos="9160"/>
+          <w:tab w:val="left" w:pos="10076"/>
+          <w:tab w:val="left" w:pos="10992"/>
+          <w:tab w:val="left" w:pos="11908"/>
+          <w:tab w:val="left" w:pos="12824"/>
+          <w:tab w:val="left" w:pos="13740"/>
+          <w:tab w:val="left" w:pos="14656"/>
+        </w:tabs>
+        <w:wordWrap w:val="0"/>
+        <w:spacing w:after="0" w:line="20" w:lineRule="atLeast"/>
+        <w:jc w:val="both"/>
+        <w:rPr>
+          <w:rFonts w:ascii="Cambria-Bold" w:hAnsi="Cambria-Bold" w:cs="Cambria-Bold"/>
+          <w:bCs/>
+          <w:sz w:val="24"/>
+          <w:szCs w:val="24"/>
+        </w:rPr>
+      </w:pPr>
+      <w:r>
+        <w:rPr>
+          <w:rFonts w:ascii="Cambria-Bold" w:hAnsi="Cambria-Bold" w:cs="Cambria-Bold"/>
+          <w:bCs/>
+          <w:sz w:val="24"/>
+          <w:szCs w:val="24"/>
+        </w:rPr>
+        <w:t xml:space="preserve">Finally, by integrating the remaining components there is no stubs to do, that’s why now all the entire application is integrated and no more </w:t>
+      </w:r>
+      <w:r>
+        <w:rPr>
+          <w:rFonts w:ascii="Cambria-Bold" w:hAnsi="Cambria-Bold" w:cs="Cambria-Bold"/>
+          <w:bCs/>
+          <w:sz w:val="24"/>
+          <w:szCs w:val="24"/>
+        </w:rPr>
+        <w:t>functionalities</w:t>
+      </w:r>
+      <w:r>
+        <w:rPr>
+          <w:rFonts w:ascii="Cambria-Bold" w:hAnsi="Cambria-Bold" w:cs="Cambria-Bold"/>
+          <w:bCs/>
+          <w:sz w:val="24"/>
+          <w:szCs w:val="24"/>
+        </w:rPr>
+        <w:t xml:space="preserve"> </w:t>
+      </w:r>
+      <w:r>
+        <w:rPr>
+          <w:rFonts w:ascii="Cambria-Bold" w:hAnsi="Cambria-Bold" w:cs="Cambria-Bold"/>
+          <w:bCs/>
+          <w:sz w:val="24"/>
+          <w:szCs w:val="24"/>
+        </w:rPr>
+        <w:t>have</w:t>
+      </w:r>
+      <w:r>
+        <w:rPr>
+          <w:rFonts w:ascii="Cambria-Bold" w:hAnsi="Cambria-Bold" w:cs="Cambria-Bold"/>
+          <w:bCs/>
+          <w:sz w:val="24"/>
+          <w:szCs w:val="24"/>
+        </w:rPr>
+        <w:t xml:space="preserve"> to be </w:t>
+      </w:r>
+    </w:p>
+    <w:p>
+      <w:pPr>
+        <w:pStyle w:val="Paragrafoelenco"/>
+        <w:shd w:val="clear" w:color="auto" w:fill="F5F5F5"/>
+        <w:tabs>
+          <w:tab w:val="left" w:pos="916"/>
+          <w:tab w:val="left" w:pos="1832"/>
+          <w:tab w:val="left" w:pos="2748"/>
+          <w:tab w:val="left" w:pos="3664"/>
+          <w:tab w:val="left" w:pos="4580"/>
+          <w:tab w:val="left" w:pos="5496"/>
+          <w:tab w:val="left" w:pos="6412"/>
+          <w:tab w:val="left" w:pos="7328"/>
+          <w:tab w:val="left" w:pos="8244"/>
+          <w:tab w:val="left" w:pos="9160"/>
+          <w:tab w:val="left" w:pos="10076"/>
+          <w:tab w:val="left" w:pos="10992"/>
+          <w:tab w:val="left" w:pos="11908"/>
+          <w:tab w:val="left" w:pos="12824"/>
+          <w:tab w:val="left" w:pos="13740"/>
+          <w:tab w:val="left" w:pos="14656"/>
+        </w:tabs>
+        <w:wordWrap w:val="0"/>
+        <w:spacing w:after="0" w:line="20" w:lineRule="atLeast"/>
+        <w:jc w:val="both"/>
+        <w:rPr>
+          <w:rFonts w:ascii="Cambria-Bold" w:hAnsi="Cambria-Bold" w:cs="Cambria-Bold"/>
+          <w:bCs/>
+          <w:sz w:val="24"/>
+          <w:szCs w:val="24"/>
+        </w:rPr>
+      </w:pPr>
+      <w:proofErr w:type="gramStart"/>
+      <w:r>
+        <w:rPr>
+          <w:rFonts w:ascii="Cambria-Bold" w:hAnsi="Cambria-Bold" w:cs="Cambria-Bold"/>
+          <w:bCs/>
+          <w:sz w:val="24"/>
+          <w:szCs w:val="24"/>
+        </w:rPr>
+        <w:t>implemented</w:t>
+      </w:r>
+      <w:proofErr w:type="gramEnd"/>
+      <w:r>
+        <w:rPr>
+          <w:rFonts w:ascii="Cambria-Bold" w:hAnsi="Cambria-Bold" w:cs="Cambria-Bold"/>
+          <w:bCs/>
+          <w:sz w:val="24"/>
+          <w:szCs w:val="24"/>
+        </w:rPr>
+        <w:t xml:space="preserve"> yet</w:t>
+      </w:r>
+    </w:p>
+    <w:p>
+      <w:pPr>
+        <w:shd w:val="clear" w:color="auto" w:fill="F5F5F5"/>
+        <w:tabs>
+          <w:tab w:val="left" w:pos="916"/>
+          <w:tab w:val="left" w:pos="1832"/>
+          <w:tab w:val="left" w:pos="2748"/>
+          <w:tab w:val="left" w:pos="3664"/>
+          <w:tab w:val="left" w:pos="4580"/>
+          <w:tab w:val="left" w:pos="5496"/>
+          <w:tab w:val="left" w:pos="6412"/>
+          <w:tab w:val="left" w:pos="7328"/>
+          <w:tab w:val="left" w:pos="8244"/>
+          <w:tab w:val="left" w:pos="9160"/>
+          <w:tab w:val="left" w:pos="10076"/>
+          <w:tab w:val="left" w:pos="10992"/>
+          <w:tab w:val="left" w:pos="11908"/>
+          <w:tab w:val="left" w:pos="12824"/>
+          <w:tab w:val="left" w:pos="13740"/>
+          <w:tab w:val="left" w:pos="14656"/>
+        </w:tabs>
+        <w:wordWrap w:val="0"/>
+        <w:spacing w:after="0" w:line="20" w:lineRule="atLeast"/>
+        <w:jc w:val="both"/>
+        <w:rPr>
+          <w:rFonts w:ascii="Cambria-Bold" w:hAnsi="Cambria-Bold" w:cs="Cambria-Bold"/>
+          <w:bCs/>
+          <w:sz w:val="24"/>
+          <w:szCs w:val="24"/>
+        </w:rPr>
+      </w:pPr>
+    </w:p>
+    <w:p>
+      <w:pPr>
+        <w:shd w:val="clear" w:color="auto" w:fill="F5F5F5"/>
+        <w:tabs>
+          <w:tab w:val="left" w:pos="916"/>
+          <w:tab w:val="left" w:pos="1832"/>
+          <w:tab w:val="left" w:pos="2748"/>
+          <w:tab w:val="left" w:pos="3664"/>
+          <w:tab w:val="left" w:pos="4580"/>
+          <w:tab w:val="left" w:pos="5496"/>
+          <w:tab w:val="left" w:pos="6412"/>
+          <w:tab w:val="left" w:pos="7328"/>
+          <w:tab w:val="left" w:pos="8244"/>
+          <w:tab w:val="left" w:pos="9160"/>
+          <w:tab w:val="left" w:pos="10076"/>
+          <w:tab w:val="left" w:pos="10992"/>
+          <w:tab w:val="left" w:pos="11908"/>
+          <w:tab w:val="left" w:pos="12824"/>
+          <w:tab w:val="left" w:pos="13740"/>
+          <w:tab w:val="left" w:pos="14656"/>
+        </w:tabs>
+        <w:wordWrap w:val="0"/>
+        <w:spacing w:after="0" w:line="20" w:lineRule="atLeast"/>
+        <w:jc w:val="both"/>
+        <w:rPr>
+          <w:rFonts w:ascii="Cambria-Bold" w:hAnsi="Cambria-Bold" w:cs="Cambria-Bold"/>
+          <w:bCs/>
+          <w:sz w:val="24"/>
+          <w:szCs w:val="24"/>
+        </w:rPr>
+      </w:pPr>
+    </w:p>
+    <w:p>
+      <w:pPr>
+        <w:shd w:val="clear" w:color="auto" w:fill="F5F5F5"/>
+        <w:tabs>
+          <w:tab w:val="left" w:pos="916"/>
+          <w:tab w:val="left" w:pos="1832"/>
+          <w:tab w:val="left" w:pos="2748"/>
+          <w:tab w:val="left" w:pos="3664"/>
+          <w:tab w:val="left" w:pos="4580"/>
+          <w:tab w:val="left" w:pos="5496"/>
+          <w:tab w:val="left" w:pos="6412"/>
+          <w:tab w:val="left" w:pos="7328"/>
+          <w:tab w:val="left" w:pos="8244"/>
+          <w:tab w:val="left" w:pos="9160"/>
+          <w:tab w:val="left" w:pos="10076"/>
+          <w:tab w:val="left" w:pos="10992"/>
+          <w:tab w:val="left" w:pos="11908"/>
+          <w:tab w:val="left" w:pos="12824"/>
+          <w:tab w:val="left" w:pos="13740"/>
+          <w:tab w:val="left" w:pos="14656"/>
+        </w:tabs>
+        <w:wordWrap w:val="0"/>
+        <w:spacing w:after="0" w:line="20" w:lineRule="atLeast"/>
+        <w:jc w:val="both"/>
+        <w:rPr>
+          <w:rFonts w:ascii="Cambria-Bold" w:hAnsi="Cambria-Bold" w:cs="Cambria-Bold"/>
+          <w:bCs/>
+          <w:sz w:val="24"/>
+          <w:szCs w:val="24"/>
+        </w:rPr>
+      </w:pPr>
+      <w:r>
+        <w:rPr>
+          <w:rFonts w:ascii="Cambria-Bold" w:hAnsi="Cambria-Bold" w:cs="Cambria-Bold"/>
+          <w:bCs/>
+          <w:sz w:val="24"/>
+          <w:szCs w:val="24"/>
+        </w:rPr>
+        <w:t xml:space="preserve">More detail on what to expect for a single test case </w:t>
+      </w:r>
+      <w:proofErr w:type="gramStart"/>
+      <w:r>
+        <w:rPr>
+          <w:rFonts w:ascii="Cambria-Bold" w:hAnsi="Cambria-Bold" w:cs="Cambria-Bold"/>
+          <w:bCs/>
+          <w:sz w:val="24"/>
+          <w:szCs w:val="24"/>
+        </w:rPr>
+        <w:t>can be found</w:t>
+      </w:r>
+      <w:proofErr w:type="gramEnd"/>
+      <w:r>
+        <w:rPr>
+          <w:rFonts w:ascii="Cambria-Bold" w:hAnsi="Cambria-Bold" w:cs="Cambria-Bold"/>
+          <w:bCs/>
+          <w:sz w:val="24"/>
+          <w:szCs w:val="24"/>
+        </w:rPr>
+        <w:t xml:space="preserve"> in the third paragraph of </w:t>
+      </w:r>
+    </w:p>
+    <w:p>
+      <w:pPr>
+        <w:shd w:val="clear" w:color="auto" w:fill="F5F5F5"/>
+        <w:tabs>
+          <w:tab w:val="left" w:pos="916"/>
+          <w:tab w:val="left" w:pos="1832"/>
+          <w:tab w:val="left" w:pos="2748"/>
+          <w:tab w:val="left" w:pos="3664"/>
+          <w:tab w:val="left" w:pos="4580"/>
+          <w:tab w:val="left" w:pos="5496"/>
+          <w:tab w:val="left" w:pos="6412"/>
+          <w:tab w:val="left" w:pos="7328"/>
+          <w:tab w:val="left" w:pos="8244"/>
+          <w:tab w:val="left" w:pos="9160"/>
+          <w:tab w:val="left" w:pos="10076"/>
+          <w:tab w:val="left" w:pos="10992"/>
+          <w:tab w:val="left" w:pos="11908"/>
+          <w:tab w:val="left" w:pos="12824"/>
+          <w:tab w:val="left" w:pos="13740"/>
+          <w:tab w:val="left" w:pos="14656"/>
+        </w:tabs>
+        <w:wordWrap w:val="0"/>
+        <w:spacing w:after="0" w:line="20" w:lineRule="atLeast"/>
+        <w:jc w:val="both"/>
+        <w:rPr>
+          <w:rFonts w:ascii="Cambria-Bold" w:hAnsi="Cambria-Bold" w:cs="Cambria-Bold"/>
+          <w:bCs/>
+          <w:sz w:val="24"/>
+          <w:szCs w:val="24"/>
+        </w:rPr>
+      </w:pPr>
+      <w:proofErr w:type="gramStart"/>
+      <w:r>
+        <w:rPr>
+          <w:rFonts w:ascii="Cambria-Bold" w:hAnsi="Cambria-Bold" w:cs="Cambria-Bold"/>
+          <w:bCs/>
+          <w:sz w:val="24"/>
+          <w:szCs w:val="24"/>
+        </w:rPr>
+        <w:t>this</w:t>
+      </w:r>
+      <w:proofErr w:type="gramEnd"/>
+      <w:r>
+        <w:rPr>
+          <w:rFonts w:ascii="Cambria-Bold" w:hAnsi="Cambria-Bold" w:cs="Cambria-Bold"/>
+          <w:bCs/>
+          <w:sz w:val="24"/>
+          <w:szCs w:val="24"/>
+        </w:rPr>
+        <w:t xml:space="preserve"> document.</w:t>
+      </w:r>
+    </w:p>
+    <w:p>
+      <w:pPr>
+        <w:shd w:val="clear" w:color="auto" w:fill="F5F5F5"/>
+        <w:tabs>
+          <w:tab w:val="left" w:pos="916"/>
+          <w:tab w:val="left" w:pos="1832"/>
+          <w:tab w:val="left" w:pos="2748"/>
+          <w:tab w:val="left" w:pos="3664"/>
+          <w:tab w:val="left" w:pos="4580"/>
+          <w:tab w:val="left" w:pos="5496"/>
+          <w:tab w:val="left" w:pos="6412"/>
+          <w:tab w:val="left" w:pos="7328"/>
+          <w:tab w:val="left" w:pos="8244"/>
+          <w:tab w:val="left" w:pos="9160"/>
+          <w:tab w:val="left" w:pos="10076"/>
+          <w:tab w:val="left" w:pos="10992"/>
+          <w:tab w:val="left" w:pos="11908"/>
+          <w:tab w:val="left" w:pos="12824"/>
+          <w:tab w:val="left" w:pos="13740"/>
+          <w:tab w:val="left" w:pos="14656"/>
+        </w:tabs>
+        <w:wordWrap w:val="0"/>
+        <w:spacing w:after="0" w:line="20" w:lineRule="atLeast"/>
+        <w:jc w:val="both"/>
+        <w:rPr>
+          <w:rFonts w:ascii="Cambria-Bold" w:hAnsi="Cambria-Bold" w:cs="Cambria-Bold"/>
+          <w:bCs/>
+          <w:sz w:val="24"/>
+          <w:szCs w:val="24"/>
+        </w:rPr>
+      </w:pPr>
+    </w:p>
+    <w:p>
+      <w:pPr>
+        <w:shd w:val="clear" w:color="auto" w:fill="F5F5F5"/>
+        <w:tabs>
+          <w:tab w:val="left" w:pos="916"/>
+          <w:tab w:val="left" w:pos="1832"/>
+          <w:tab w:val="left" w:pos="2748"/>
+          <w:tab w:val="left" w:pos="3664"/>
+          <w:tab w:val="left" w:pos="4580"/>
+          <w:tab w:val="left" w:pos="5496"/>
+          <w:tab w:val="left" w:pos="6412"/>
+          <w:tab w:val="left" w:pos="7328"/>
+          <w:tab w:val="left" w:pos="8244"/>
+          <w:tab w:val="left" w:pos="9160"/>
+          <w:tab w:val="left" w:pos="10076"/>
+          <w:tab w:val="left" w:pos="10992"/>
+          <w:tab w:val="left" w:pos="11908"/>
+          <w:tab w:val="left" w:pos="12824"/>
+          <w:tab w:val="left" w:pos="13740"/>
+          <w:tab w:val="left" w:pos="14656"/>
+        </w:tabs>
+        <w:wordWrap w:val="0"/>
+        <w:spacing w:after="0" w:line="20" w:lineRule="atLeast"/>
+        <w:jc w:val="both"/>
+        <w:rPr>
+          <w:rFonts w:ascii="Cambria-Bold" w:hAnsi="Cambria-Bold" w:cs="Cambria-Bold"/>
+          <w:bCs/>
+          <w:sz w:val="24"/>
+          <w:szCs w:val="24"/>
+        </w:rPr>
+      </w:pPr>
+      <w:r>
+        <w:rPr>
+          <w:rFonts w:ascii="Cambria-Bold" w:hAnsi="Cambria-Bold" w:cs="Cambria-Bold"/>
+          <w:bCs/>
+          <w:sz w:val="24"/>
+          <w:szCs w:val="24"/>
+        </w:rPr>
+        <w:t xml:space="preserve">The documentations that </w:t>
+      </w:r>
+      <w:proofErr w:type="gramStart"/>
+      <w:r>
+        <w:rPr>
+          <w:rFonts w:ascii="Cambria-Bold" w:hAnsi="Cambria-Bold" w:cs="Cambria-Bold"/>
+          <w:bCs/>
+          <w:sz w:val="24"/>
+          <w:szCs w:val="24"/>
+        </w:rPr>
+        <w:t>must be provided</w:t>
+      </w:r>
+      <w:proofErr w:type="gramEnd"/>
+      <w:r>
+        <w:rPr>
+          <w:rFonts w:ascii="Cambria-Bold" w:hAnsi="Cambria-Bold" w:cs="Cambria-Bold"/>
+          <w:bCs/>
+          <w:sz w:val="24"/>
+          <w:szCs w:val="24"/>
+        </w:rPr>
+        <w:t xml:space="preserve"> before starting with the integration test are:</w:t>
+      </w:r>
+    </w:p>
+    <w:p>
+      <w:pPr>
+        <w:shd w:val="clear" w:color="auto" w:fill="F5F5F5"/>
+        <w:tabs>
+          <w:tab w:val="left" w:pos="916"/>
+          <w:tab w:val="left" w:pos="1832"/>
+          <w:tab w:val="left" w:pos="2748"/>
+          <w:tab w:val="left" w:pos="3664"/>
+          <w:tab w:val="left" w:pos="4580"/>
+          <w:tab w:val="left" w:pos="5496"/>
+          <w:tab w:val="left" w:pos="6412"/>
+          <w:tab w:val="left" w:pos="7328"/>
+          <w:tab w:val="left" w:pos="8244"/>
+          <w:tab w:val="left" w:pos="9160"/>
+          <w:tab w:val="left" w:pos="10076"/>
+          <w:tab w:val="left" w:pos="10992"/>
+          <w:tab w:val="left" w:pos="11908"/>
+          <w:tab w:val="left" w:pos="12824"/>
+          <w:tab w:val="left" w:pos="13740"/>
+          <w:tab w:val="left" w:pos="14656"/>
+        </w:tabs>
+        <w:wordWrap w:val="0"/>
+        <w:spacing w:after="0" w:line="20" w:lineRule="atLeast"/>
+        <w:jc w:val="both"/>
+        <w:rPr>
+          <w:rFonts w:ascii="Cambria-Bold" w:hAnsi="Cambria-Bold" w:cs="Cambria-Bold"/>
+          <w:bCs/>
+          <w:sz w:val="24"/>
+          <w:szCs w:val="24"/>
+        </w:rPr>
+      </w:pPr>
+    </w:p>
+    <w:p>
+      <w:pPr>
+        <w:pStyle w:val="Paragrafoelenco"/>
+        <w:numPr>
+          <w:ilvl w:val="0"/>
+          <w:numId w:val="5"/>
+        </w:numPr>
+        <w:shd w:val="clear" w:color="auto" w:fill="F5F5F5"/>
+        <w:tabs>
+          <w:tab w:val="left" w:pos="916"/>
+          <w:tab w:val="left" w:pos="1832"/>
+          <w:tab w:val="left" w:pos="2748"/>
+          <w:tab w:val="left" w:pos="3664"/>
+          <w:tab w:val="left" w:pos="4580"/>
+          <w:tab w:val="left" w:pos="5496"/>
+          <w:tab w:val="left" w:pos="6412"/>
+          <w:tab w:val="left" w:pos="7328"/>
+          <w:tab w:val="left" w:pos="8244"/>
+          <w:tab w:val="left" w:pos="9160"/>
+          <w:tab w:val="left" w:pos="10076"/>
+          <w:tab w:val="left" w:pos="10992"/>
+          <w:tab w:val="left" w:pos="11908"/>
+          <w:tab w:val="left" w:pos="12824"/>
+          <w:tab w:val="left" w:pos="13740"/>
+          <w:tab w:val="left" w:pos="14656"/>
+        </w:tabs>
+        <w:wordWrap w:val="0"/>
+        <w:spacing w:after="0" w:line="20" w:lineRule="atLeast"/>
+        <w:jc w:val="both"/>
+        <w:rPr>
+          <w:rFonts w:ascii="Cambria-Bold" w:hAnsi="Cambria-Bold" w:cs="Cambria-Bold"/>
+          <w:bCs/>
+          <w:sz w:val="24"/>
+          <w:szCs w:val="24"/>
+        </w:rPr>
+      </w:pPr>
+      <w:r>
+        <w:rPr>
+          <w:rFonts w:ascii="Cambria-Bold" w:hAnsi="Cambria-Bold" w:cs="Cambria-Bold"/>
+          <w:bCs/>
+          <w:sz w:val="24"/>
+          <w:szCs w:val="24"/>
+        </w:rPr>
+        <w:t>The Design Document (DD)</w:t>
+      </w:r>
+    </w:p>
+    <w:p>
+      <w:pPr>
+        <w:pStyle w:val="Paragrafoelenco"/>
+        <w:numPr>
+          <w:ilvl w:val="0"/>
+          <w:numId w:val="5"/>
+        </w:numPr>
+        <w:shd w:val="clear" w:color="auto" w:fill="F5F5F5"/>
+        <w:tabs>
+          <w:tab w:val="left" w:pos="916"/>
+          <w:tab w:val="left" w:pos="1832"/>
+          <w:tab w:val="left" w:pos="2748"/>
+          <w:tab w:val="left" w:pos="3664"/>
+          <w:tab w:val="left" w:pos="4580"/>
+          <w:tab w:val="left" w:pos="5496"/>
+          <w:tab w:val="left" w:pos="6412"/>
+          <w:tab w:val="left" w:pos="7328"/>
+          <w:tab w:val="left" w:pos="8244"/>
+          <w:tab w:val="left" w:pos="9160"/>
+          <w:tab w:val="left" w:pos="10076"/>
+          <w:tab w:val="left" w:pos="10992"/>
+          <w:tab w:val="left" w:pos="11908"/>
+          <w:tab w:val="left" w:pos="12824"/>
+          <w:tab w:val="left" w:pos="13740"/>
+          <w:tab w:val="left" w:pos="14656"/>
+        </w:tabs>
+        <w:wordWrap w:val="0"/>
+        <w:spacing w:after="0" w:line="20" w:lineRule="atLeast"/>
+        <w:jc w:val="both"/>
+        <w:rPr>
+          <w:rFonts w:ascii="Cambria-Bold" w:hAnsi="Cambria-Bold" w:cs="Cambria-Bold"/>
+          <w:bCs/>
+          <w:sz w:val="24"/>
+          <w:szCs w:val="24"/>
+        </w:rPr>
+      </w:pPr>
+      <w:r>
+        <w:rPr>
+          <w:rFonts w:ascii="Cambria-Bold" w:hAnsi="Cambria-Bold" w:cs="Cambria-Bold"/>
+          <w:bCs/>
+          <w:sz w:val="24"/>
+          <w:szCs w:val="24"/>
+        </w:rPr>
+        <w:t>All this document, in particular the specific paragraphs concerning the strategy.</w:t>
+      </w:r>
+      <w:r>
+        <w:rPr>
+          <w:rFonts w:ascii="Cambria-Bold" w:hAnsi="Cambria-Bold" w:cs="Cambria-Bold"/>
+          <w:bCs/>
+          <w:sz w:val="24"/>
+          <w:szCs w:val="24"/>
+        </w:rPr>
+        <w:t xml:space="preserve"> </w:t>
+      </w:r>
+    </w:p>
+    <w:p>
+      <w:pPr>
+        <w:shd w:val="clear" w:color="auto" w:fill="F5F5F5"/>
+        <w:tabs>
+          <w:tab w:val="left" w:pos="916"/>
+          <w:tab w:val="left" w:pos="1832"/>
+          <w:tab w:val="left" w:pos="2748"/>
+          <w:tab w:val="left" w:pos="3664"/>
+          <w:tab w:val="left" w:pos="4580"/>
+          <w:tab w:val="left" w:pos="5496"/>
+          <w:tab w:val="left" w:pos="6412"/>
+          <w:tab w:val="left" w:pos="7328"/>
+          <w:tab w:val="left" w:pos="8244"/>
+          <w:tab w:val="left" w:pos="9160"/>
+          <w:tab w:val="left" w:pos="10076"/>
+          <w:tab w:val="left" w:pos="10992"/>
+          <w:tab w:val="left" w:pos="11908"/>
+          <w:tab w:val="left" w:pos="12824"/>
+          <w:tab w:val="left" w:pos="13740"/>
+          <w:tab w:val="left" w:pos="14656"/>
+        </w:tabs>
+        <w:wordWrap w:val="0"/>
+        <w:spacing w:after="0" w:line="20" w:lineRule="atLeast"/>
+        <w:jc w:val="both"/>
+        <w:rPr>
+          <w:rFonts w:ascii="Cambria-Bold" w:hAnsi="Cambria-Bold" w:cs="Cambria-Bold"/>
+          <w:bCs/>
+          <w:sz w:val="24"/>
+          <w:szCs w:val="24"/>
+        </w:rPr>
+      </w:pPr>
+    </w:p>
+    <w:p>
+      <w:pPr>
+        <w:shd w:val="clear" w:color="auto" w:fill="F5F5F5"/>
+        <w:tabs>
+          <w:tab w:val="left" w:pos="916"/>
+          <w:tab w:val="left" w:pos="1832"/>
+          <w:tab w:val="left" w:pos="2748"/>
+          <w:tab w:val="left" w:pos="3664"/>
+          <w:tab w:val="left" w:pos="4580"/>
+          <w:tab w:val="left" w:pos="5496"/>
+          <w:tab w:val="left" w:pos="6412"/>
+          <w:tab w:val="left" w:pos="7328"/>
+          <w:tab w:val="left" w:pos="8244"/>
+          <w:tab w:val="left" w:pos="9160"/>
+          <w:tab w:val="left" w:pos="10076"/>
+          <w:tab w:val="left" w:pos="10992"/>
+          <w:tab w:val="left" w:pos="11908"/>
+          <w:tab w:val="left" w:pos="12824"/>
+          <w:tab w:val="left" w:pos="13740"/>
+          <w:tab w:val="left" w:pos="14656"/>
+        </w:tabs>
+        <w:wordWrap w:val="0"/>
+        <w:spacing w:after="0" w:line="20" w:lineRule="atLeast"/>
+        <w:jc w:val="both"/>
+        <w:rPr>
+          <w:rFonts w:ascii="Cambria-Bold" w:hAnsi="Cambria-Bold" w:cs="Cambria-Bold"/>
+          <w:bCs/>
+          <w:sz w:val="24"/>
+          <w:szCs w:val="24"/>
+        </w:rPr>
+      </w:pPr>
+      <w:r>
+        <w:rPr>
+          <w:rFonts w:ascii="Cambria-Bold" w:hAnsi="Cambria-Bold" w:cs="Cambria-Bold"/>
+          <w:bCs/>
+          <w:sz w:val="24"/>
+          <w:szCs w:val="24"/>
+        </w:rPr>
+        <w:t xml:space="preserve">The documentations and materials that </w:t>
+      </w:r>
+      <w:proofErr w:type="gramStart"/>
+      <w:r>
+        <w:rPr>
+          <w:rFonts w:ascii="Cambria-Bold" w:hAnsi="Cambria-Bold" w:cs="Cambria-Bold"/>
+          <w:bCs/>
+          <w:sz w:val="24"/>
+          <w:szCs w:val="24"/>
+        </w:rPr>
+        <w:t>must be provided</w:t>
+      </w:r>
+      <w:proofErr w:type="gramEnd"/>
+      <w:r>
+        <w:rPr>
+          <w:rFonts w:ascii="Cambria-Bold" w:hAnsi="Cambria-Bold" w:cs="Cambria-Bold"/>
+          <w:bCs/>
+          <w:sz w:val="24"/>
+          <w:szCs w:val="24"/>
+        </w:rPr>
+        <w:t xml:space="preserve"> before starting a specific </w:t>
+      </w:r>
+    </w:p>
+    <w:p>
+      <w:pPr>
+        <w:shd w:val="clear" w:color="auto" w:fill="F5F5F5"/>
+        <w:tabs>
+          <w:tab w:val="left" w:pos="916"/>
+          <w:tab w:val="left" w:pos="1832"/>
+          <w:tab w:val="left" w:pos="2748"/>
+          <w:tab w:val="left" w:pos="3664"/>
+          <w:tab w:val="left" w:pos="4580"/>
+          <w:tab w:val="left" w:pos="5496"/>
+          <w:tab w:val="left" w:pos="6412"/>
+          <w:tab w:val="left" w:pos="7328"/>
+          <w:tab w:val="left" w:pos="8244"/>
+          <w:tab w:val="left" w:pos="9160"/>
+          <w:tab w:val="left" w:pos="10076"/>
+          <w:tab w:val="left" w:pos="10992"/>
+          <w:tab w:val="left" w:pos="11908"/>
+          <w:tab w:val="left" w:pos="12824"/>
+          <w:tab w:val="left" w:pos="13740"/>
+          <w:tab w:val="left" w:pos="14656"/>
+        </w:tabs>
+        <w:wordWrap w:val="0"/>
+        <w:spacing w:after="0" w:line="20" w:lineRule="atLeast"/>
+        <w:jc w:val="both"/>
+        <w:rPr>
+          <w:rFonts w:ascii="Cambria-Bold" w:hAnsi="Cambria-Bold" w:cs="Cambria-Bold"/>
+          <w:bCs/>
+          <w:sz w:val="24"/>
+          <w:szCs w:val="24"/>
+        </w:rPr>
+      </w:pPr>
+      <w:proofErr w:type="gramStart"/>
+      <w:r>
+        <w:rPr>
+          <w:rFonts w:ascii="Cambria-Bold" w:hAnsi="Cambria-Bold" w:cs="Cambria-Bold"/>
+          <w:bCs/>
+          <w:sz w:val="24"/>
+          <w:szCs w:val="24"/>
+        </w:rPr>
+        <w:t>integration</w:t>
+      </w:r>
+      <w:proofErr w:type="gramEnd"/>
+      <w:r>
+        <w:rPr>
+          <w:rFonts w:ascii="Cambria-Bold" w:hAnsi="Cambria-Bold" w:cs="Cambria-Bold"/>
+          <w:bCs/>
+          <w:sz w:val="24"/>
+          <w:szCs w:val="24"/>
+        </w:rPr>
+        <w:t xml:space="preserve"> test are:</w:t>
+      </w:r>
+    </w:p>
+    <w:p>
+      <w:pPr>
+        <w:shd w:val="clear" w:color="auto" w:fill="F5F5F5"/>
+        <w:tabs>
+          <w:tab w:val="left" w:pos="916"/>
+          <w:tab w:val="left" w:pos="1832"/>
+          <w:tab w:val="left" w:pos="2748"/>
+          <w:tab w:val="left" w:pos="3664"/>
+          <w:tab w:val="left" w:pos="4580"/>
+          <w:tab w:val="left" w:pos="5496"/>
+          <w:tab w:val="left" w:pos="6412"/>
+          <w:tab w:val="left" w:pos="7328"/>
+          <w:tab w:val="left" w:pos="8244"/>
+          <w:tab w:val="left" w:pos="9160"/>
+          <w:tab w:val="left" w:pos="10076"/>
+          <w:tab w:val="left" w:pos="10992"/>
+          <w:tab w:val="left" w:pos="11908"/>
+          <w:tab w:val="left" w:pos="12824"/>
+          <w:tab w:val="left" w:pos="13740"/>
+          <w:tab w:val="left" w:pos="14656"/>
+        </w:tabs>
+        <w:wordWrap w:val="0"/>
+        <w:spacing w:after="0" w:line="20" w:lineRule="atLeast"/>
+        <w:jc w:val="both"/>
+        <w:rPr>
+          <w:rFonts w:ascii="Cambria-Bold" w:hAnsi="Cambria-Bold" w:cs="Cambria-Bold"/>
+          <w:bCs/>
+          <w:sz w:val="24"/>
+          <w:szCs w:val="24"/>
+        </w:rPr>
+      </w:pPr>
+    </w:p>
+    <w:p>
+      <w:pPr>
+        <w:pStyle w:val="Paragrafoelenco"/>
+        <w:numPr>
+          <w:ilvl w:val="0"/>
+          <w:numId w:val="6"/>
+        </w:numPr>
+        <w:shd w:val="clear" w:color="auto" w:fill="F5F5F5"/>
+        <w:tabs>
+          <w:tab w:val="left" w:pos="916"/>
+          <w:tab w:val="left" w:pos="1832"/>
+          <w:tab w:val="left" w:pos="2748"/>
+          <w:tab w:val="left" w:pos="3664"/>
+          <w:tab w:val="left" w:pos="4580"/>
+          <w:tab w:val="left" w:pos="5496"/>
+          <w:tab w:val="left" w:pos="6412"/>
+          <w:tab w:val="left" w:pos="7328"/>
+          <w:tab w:val="left" w:pos="8244"/>
+          <w:tab w:val="left" w:pos="9160"/>
+          <w:tab w:val="left" w:pos="10076"/>
+          <w:tab w:val="left" w:pos="10992"/>
+          <w:tab w:val="left" w:pos="11908"/>
+          <w:tab w:val="left" w:pos="12824"/>
+          <w:tab w:val="left" w:pos="13740"/>
+          <w:tab w:val="left" w:pos="14656"/>
+        </w:tabs>
+        <w:wordWrap w:val="0"/>
+        <w:spacing w:after="0" w:line="20" w:lineRule="atLeast"/>
+        <w:jc w:val="both"/>
+        <w:rPr>
+          <w:rFonts w:ascii="Cambria-Bold" w:hAnsi="Cambria-Bold" w:cs="Cambria-Bold"/>
+          <w:bCs/>
+          <w:sz w:val="24"/>
+          <w:szCs w:val="24"/>
+        </w:rPr>
+      </w:pPr>
+      <w:r>
+        <w:rPr>
+          <w:rFonts w:ascii="Cambria-Bold" w:hAnsi="Cambria-Bold" w:cs="Cambria-Bold"/>
+          <w:bCs/>
+          <w:sz w:val="24"/>
+          <w:szCs w:val="24"/>
+        </w:rPr>
+        <w:t>The paragraph concerning the order of the component’s integration.</w:t>
+      </w:r>
+    </w:p>
+    <w:p>
+      <w:pPr>
+        <w:pStyle w:val="Paragrafoelenco"/>
+        <w:numPr>
+          <w:ilvl w:val="0"/>
+          <w:numId w:val="6"/>
+        </w:numPr>
+        <w:shd w:val="clear" w:color="auto" w:fill="F5F5F5"/>
+        <w:tabs>
+          <w:tab w:val="left" w:pos="916"/>
+          <w:tab w:val="left" w:pos="1832"/>
+          <w:tab w:val="left" w:pos="2748"/>
+          <w:tab w:val="left" w:pos="3664"/>
+          <w:tab w:val="left" w:pos="4580"/>
+          <w:tab w:val="left" w:pos="5496"/>
+          <w:tab w:val="left" w:pos="6412"/>
+          <w:tab w:val="left" w:pos="7328"/>
+          <w:tab w:val="left" w:pos="8244"/>
+          <w:tab w:val="left" w:pos="9160"/>
+          <w:tab w:val="left" w:pos="10076"/>
+          <w:tab w:val="left" w:pos="10992"/>
+          <w:tab w:val="left" w:pos="11908"/>
+          <w:tab w:val="left" w:pos="12824"/>
+          <w:tab w:val="left" w:pos="13740"/>
+          <w:tab w:val="left" w:pos="14656"/>
+        </w:tabs>
+        <w:wordWrap w:val="0"/>
+        <w:spacing w:after="0" w:line="20" w:lineRule="atLeast"/>
+        <w:jc w:val="both"/>
+        <w:rPr>
+          <w:rFonts w:ascii="Cambria-Bold" w:hAnsi="Cambria-Bold" w:cs="Cambria-Bold"/>
+          <w:bCs/>
+          <w:sz w:val="24"/>
+          <w:szCs w:val="24"/>
+        </w:rPr>
+      </w:pPr>
+      <w:r>
+        <w:rPr>
+          <w:rFonts w:ascii="Cambria-Bold" w:hAnsi="Cambria-Bold" w:cs="Cambria-Bold"/>
+          <w:bCs/>
+          <w:sz w:val="24"/>
+          <w:szCs w:val="24"/>
+        </w:rPr>
+        <w:t>All the stubs needed for testing the components.</w:t>
+      </w:r>
+    </w:p>
+    <w:p>
+      <w:pPr>
+        <w:pStyle w:val="Paragrafoelenco"/>
+        <w:numPr>
+          <w:ilvl w:val="0"/>
+          <w:numId w:val="6"/>
+        </w:numPr>
+        <w:shd w:val="clear" w:color="auto" w:fill="F5F5F5"/>
+        <w:tabs>
+          <w:tab w:val="left" w:pos="916"/>
+          <w:tab w:val="left" w:pos="1832"/>
+          <w:tab w:val="left" w:pos="2748"/>
+          <w:tab w:val="left" w:pos="3664"/>
+          <w:tab w:val="left" w:pos="4580"/>
+          <w:tab w:val="left" w:pos="5496"/>
+          <w:tab w:val="left" w:pos="6412"/>
+          <w:tab w:val="left" w:pos="7328"/>
+          <w:tab w:val="left" w:pos="8244"/>
+          <w:tab w:val="left" w:pos="9160"/>
+          <w:tab w:val="left" w:pos="10076"/>
+          <w:tab w:val="left" w:pos="10992"/>
+          <w:tab w:val="left" w:pos="11908"/>
+          <w:tab w:val="left" w:pos="12824"/>
+          <w:tab w:val="left" w:pos="13740"/>
+          <w:tab w:val="left" w:pos="14656"/>
+        </w:tabs>
+        <w:wordWrap w:val="0"/>
+        <w:spacing w:after="0" w:line="20" w:lineRule="atLeast"/>
+        <w:jc w:val="both"/>
+        <w:rPr>
+          <w:rFonts w:ascii="Cambria-Bold" w:hAnsi="Cambria-Bold" w:cs="Cambria-Bold"/>
+          <w:bCs/>
+          <w:sz w:val="24"/>
+          <w:szCs w:val="24"/>
+        </w:rPr>
+      </w:pPr>
+      <w:r>
+        <w:rPr>
+          <w:rFonts w:ascii="Cambria-Bold" w:hAnsi="Cambria-Bold" w:cs="Cambria-Bold"/>
+          <w:bCs/>
+          <w:sz w:val="24"/>
+          <w:szCs w:val="24"/>
+        </w:rPr>
+        <w:t>The unit test report concerning the “application” component</w:t>
+      </w:r>
+    </w:p>
+    <w:p>
+      <w:pPr>
+        <w:shd w:val="clear" w:color="auto" w:fill="F5F5F5"/>
+        <w:tabs>
+          <w:tab w:val="left" w:pos="916"/>
+          <w:tab w:val="left" w:pos="1832"/>
+          <w:tab w:val="left" w:pos="2748"/>
+          <w:tab w:val="left" w:pos="3664"/>
+          <w:tab w:val="left" w:pos="4580"/>
+          <w:tab w:val="left" w:pos="5496"/>
+          <w:tab w:val="left" w:pos="6412"/>
+          <w:tab w:val="left" w:pos="7328"/>
+          <w:tab w:val="left" w:pos="8244"/>
+          <w:tab w:val="left" w:pos="9160"/>
+          <w:tab w:val="left" w:pos="10076"/>
+          <w:tab w:val="left" w:pos="10992"/>
+          <w:tab w:val="left" w:pos="11908"/>
+          <w:tab w:val="left" w:pos="12824"/>
+          <w:tab w:val="left" w:pos="13740"/>
+          <w:tab w:val="left" w:pos="14656"/>
+        </w:tabs>
+        <w:wordWrap w:val="0"/>
+        <w:spacing w:after="0" w:line="20" w:lineRule="atLeast"/>
+        <w:jc w:val="both"/>
+        <w:rPr>
+          <w:rFonts w:ascii="Cambria-Bold" w:hAnsi="Cambria-Bold" w:cs="Cambria-Bold"/>
+          <w:bCs/>
+          <w:sz w:val="24"/>
+          <w:szCs w:val="24"/>
+        </w:rPr>
+      </w:pPr>
+    </w:p>
+    <w:p>
+      <w:pPr>
+        <w:shd w:val="clear" w:color="auto" w:fill="F5F5F5"/>
+        <w:tabs>
+          <w:tab w:val="left" w:pos="916"/>
+          <w:tab w:val="left" w:pos="1832"/>
+          <w:tab w:val="left" w:pos="2748"/>
+          <w:tab w:val="left" w:pos="3664"/>
+          <w:tab w:val="left" w:pos="4580"/>
+          <w:tab w:val="left" w:pos="5496"/>
+          <w:tab w:val="left" w:pos="6412"/>
+          <w:tab w:val="left" w:pos="7328"/>
+          <w:tab w:val="left" w:pos="8244"/>
+          <w:tab w:val="left" w:pos="9160"/>
+          <w:tab w:val="left" w:pos="10076"/>
+          <w:tab w:val="left" w:pos="10992"/>
+          <w:tab w:val="left" w:pos="11908"/>
+          <w:tab w:val="left" w:pos="12824"/>
+          <w:tab w:val="left" w:pos="13740"/>
+          <w:tab w:val="left" w:pos="14656"/>
+        </w:tabs>
+        <w:wordWrap w:val="0"/>
+        <w:spacing w:after="0" w:line="20" w:lineRule="atLeast"/>
+        <w:jc w:val="both"/>
+        <w:rPr>
+          <w:rFonts w:ascii="Cambria-Bold" w:hAnsi="Cambria-Bold" w:cs="Cambria-Bold"/>
+          <w:bCs/>
+          <w:sz w:val="24"/>
+          <w:szCs w:val="24"/>
+        </w:rPr>
+      </w:pPr>
+    </w:p>
+    <w:p>
+      <w:pPr>
+        <w:shd w:val="clear" w:color="auto" w:fill="F5F5F5"/>
+        <w:tabs>
+          <w:tab w:val="left" w:pos="916"/>
+          <w:tab w:val="left" w:pos="1832"/>
+          <w:tab w:val="left" w:pos="2748"/>
+          <w:tab w:val="left" w:pos="3664"/>
+          <w:tab w:val="left" w:pos="4580"/>
+          <w:tab w:val="left" w:pos="5496"/>
+          <w:tab w:val="left" w:pos="6412"/>
+          <w:tab w:val="left" w:pos="7328"/>
+          <w:tab w:val="left" w:pos="8244"/>
+          <w:tab w:val="left" w:pos="9160"/>
+          <w:tab w:val="left" w:pos="10076"/>
+          <w:tab w:val="left" w:pos="10992"/>
+          <w:tab w:val="left" w:pos="11908"/>
+          <w:tab w:val="left" w:pos="12824"/>
+          <w:tab w:val="left" w:pos="13740"/>
+          <w:tab w:val="left" w:pos="14656"/>
+        </w:tabs>
+        <w:wordWrap w:val="0"/>
+        <w:spacing w:after="0" w:line="20" w:lineRule="atLeast"/>
+        <w:jc w:val="both"/>
+        <w:rPr>
+          <w:rFonts w:ascii="Cambria-Bold" w:hAnsi="Cambria-Bold" w:cs="Cambria-Bold"/>
+          <w:bCs/>
+          <w:sz w:val="24"/>
+          <w:szCs w:val="24"/>
+        </w:rPr>
+      </w:pPr>
+      <w:r>
+        <w:rPr>
+          <w:rFonts w:ascii="Cambria-Bold" w:hAnsi="Cambria-Bold" w:cs="Cambria-Bold"/>
+          <w:bCs/>
+          <w:sz w:val="24"/>
+          <w:szCs w:val="24"/>
+        </w:rPr>
+        <w:t xml:space="preserve">At the end of the integration </w:t>
+      </w:r>
+      <w:proofErr w:type="gramStart"/>
+      <w:r>
+        <w:rPr>
+          <w:rFonts w:ascii="Cambria-Bold" w:hAnsi="Cambria-Bold" w:cs="Cambria-Bold"/>
+          <w:bCs/>
+          <w:sz w:val="24"/>
+          <w:szCs w:val="24"/>
+        </w:rPr>
+        <w:t>test</w:t>
+      </w:r>
+      <w:proofErr w:type="gramEnd"/>
+      <w:r>
+        <w:rPr>
+          <w:rFonts w:ascii="Cambria-Bold" w:hAnsi="Cambria-Bold" w:cs="Cambria-Bold"/>
+          <w:bCs/>
+          <w:sz w:val="24"/>
+          <w:szCs w:val="24"/>
+        </w:rPr>
+        <w:t xml:space="preserve"> we advise for a system test checking </w:t>
+      </w:r>
+      <w:r>
+        <w:rPr>
+          <w:rFonts w:ascii="Cambria-Bold" w:hAnsi="Cambria-Bold" w:cs="Cambria-Bold"/>
+          <w:bCs/>
+          <w:sz w:val="24"/>
+          <w:szCs w:val="24"/>
+        </w:rPr>
+        <w:t>not only the design, but also the behaviour and even the believe</w:t>
+      </w:r>
+      <w:r>
+        <w:rPr>
+          <w:rFonts w:ascii="Cambria-Bold" w:hAnsi="Cambria-Bold" w:cs="Cambria-Bold"/>
+          <w:bCs/>
+          <w:sz w:val="24"/>
+          <w:szCs w:val="24"/>
+        </w:rPr>
+        <w:t xml:space="preserve">d expectations of the customer. </w:t>
+      </w:r>
+    </w:p>
+    <w:p>
+      <w:pPr>
+        <w:pStyle w:val="Paragrafoelenco"/>
+        <w:autoSpaceDE w:val="0"/>
+        <w:autoSpaceDN w:val="0"/>
+        <w:adjustRightInd w:val="0"/>
+        <w:spacing w:after="0" w:line="240" w:lineRule="auto"/>
+        <w:jc w:val="both"/>
+        <w:rPr>
+          <w:rFonts w:ascii="Cambria-Bold" w:hAnsi="Cambria-Bold" w:cs="Cambria-Bold"/>
+          <w:bCs/>
+          <w:sz w:val="24"/>
+          <w:szCs w:val="24"/>
+        </w:rPr>
+      </w:pPr>
     </w:p>
     <w:p>
       <w:pPr>
@@ -1503,6 +4394,119 @@
 <file path=word/numbering.xml><?xml version="1.0" encoding="utf-8"?>
 <w:numbering xmlns:wpc="http://schemas.microsoft.com/office/word/2010/wordprocessingCanvas" xmlns:mc="http://schemas.openxmlformats.org/markup-compatibility/2006" xmlns:o="urn:schemas-microsoft-com:office:office" xmlns:r="http://schemas.openxmlformats.org/officeDocument/2006/relationships" xmlns:m="http://schemas.openxmlformats.org/officeDocument/2006/math" xmlns:v="urn:schemas-microsoft-com:vml" xmlns:wp14="http://schemas.microsoft.com/office/word/2010/wordprocessingDrawing" xmlns:wp="http://schemas.openxmlformats.org/drawingml/2006/wordprocessingDrawing" xmlns:w10="urn:schemas-microsoft-com:office:word" xmlns:w="http://schemas.openxmlformats.org/wordprocessingml/2006/main" xmlns:w14="http://schemas.microsoft.com/office/word/2010/wordml" xmlns:w15="http://schemas.microsoft.com/office/word/2012/wordml" xmlns:wpg="http://schemas.microsoft.com/office/word/2010/wordprocessingGroup" xmlns:wpi="http://schemas.microsoft.com/office/word/2010/wordprocessingInk" xmlns:wne="http://schemas.microsoft.com/office/word/2006/wordml" xmlns:wps="http://schemas.microsoft.com/office/word/2010/wordprocessingShape" mc:Ignorable="w14 w15 wp14">
   <w:abstractNum w:abstractNumId="0">
+    <w:nsid w:val="033A6858"/>
+    <w:multiLevelType w:val="hybridMultilevel"/>
+    <w:tmpl w:val="90465EFE"/>
+    <w:lvl w:ilvl="0" w:tplc="08090001">
+      <w:start w:val="1"/>
+      <w:numFmt w:val="bullet"/>
+      <w:lvlText w:val=""/>
+      <w:lvlJc w:val="left"/>
+      <w:pPr>
+        <w:ind w:left="1276" w:hanging="360"/>
+      </w:pPr>
+      <w:rPr>
+        <w:rFonts w:ascii="Symbol" w:hAnsi="Symbol" w:hint="default"/>
+      </w:rPr>
+    </w:lvl>
+    <w:lvl w:ilvl="1" w:tplc="08090003" w:tentative="1">
+      <w:start w:val="1"/>
+      <w:numFmt w:val="bullet"/>
+      <w:lvlText w:val="o"/>
+      <w:lvlJc w:val="left"/>
+      <w:pPr>
+        <w:ind w:left="1996" w:hanging="360"/>
+      </w:pPr>
+      <w:rPr>
+        <w:rFonts w:ascii="Courier New" w:hAnsi="Courier New" w:cs="Courier New" w:hint="default"/>
+      </w:rPr>
+    </w:lvl>
+    <w:lvl w:ilvl="2" w:tplc="08090005" w:tentative="1">
+      <w:start w:val="1"/>
+      <w:numFmt w:val="bullet"/>
+      <w:lvlText w:val=""/>
+      <w:lvlJc w:val="left"/>
+      <w:pPr>
+        <w:ind w:left="2716" w:hanging="360"/>
+      </w:pPr>
+      <w:rPr>
+        <w:rFonts w:ascii="Wingdings" w:hAnsi="Wingdings" w:hint="default"/>
+      </w:rPr>
+    </w:lvl>
+    <w:lvl w:ilvl="3" w:tplc="08090001" w:tentative="1">
+      <w:start w:val="1"/>
+      <w:numFmt w:val="bullet"/>
+      <w:lvlText w:val=""/>
+      <w:lvlJc w:val="left"/>
+      <w:pPr>
+        <w:ind w:left="3436" w:hanging="360"/>
+      </w:pPr>
+      <w:rPr>
+        <w:rFonts w:ascii="Symbol" w:hAnsi="Symbol" w:hint="default"/>
+      </w:rPr>
+    </w:lvl>
+    <w:lvl w:ilvl="4" w:tplc="08090003" w:tentative="1">
+      <w:start w:val="1"/>
+      <w:numFmt w:val="bullet"/>
+      <w:lvlText w:val="o"/>
+      <w:lvlJc w:val="left"/>
+      <w:pPr>
+        <w:ind w:left="4156" w:hanging="360"/>
+      </w:pPr>
+      <w:rPr>
+        <w:rFonts w:ascii="Courier New" w:hAnsi="Courier New" w:cs="Courier New" w:hint="default"/>
+      </w:rPr>
+    </w:lvl>
+    <w:lvl w:ilvl="5" w:tplc="08090005" w:tentative="1">
+      <w:start w:val="1"/>
+      <w:numFmt w:val="bullet"/>
+      <w:lvlText w:val=""/>
+      <w:lvlJc w:val="left"/>
+      <w:pPr>
+        <w:ind w:left="4876" w:hanging="360"/>
+      </w:pPr>
+      <w:rPr>
+        <w:rFonts w:ascii="Wingdings" w:hAnsi="Wingdings" w:hint="default"/>
+      </w:rPr>
+    </w:lvl>
+    <w:lvl w:ilvl="6" w:tplc="08090001" w:tentative="1">
+      <w:start w:val="1"/>
+      <w:numFmt w:val="bullet"/>
+      <w:lvlText w:val=""/>
+      <w:lvlJc w:val="left"/>
+      <w:pPr>
+        <w:ind w:left="5596" w:hanging="360"/>
+      </w:pPr>
+      <w:rPr>
+        <w:rFonts w:ascii="Symbol" w:hAnsi="Symbol" w:hint="default"/>
+      </w:rPr>
+    </w:lvl>
+    <w:lvl w:ilvl="7" w:tplc="08090003" w:tentative="1">
+      <w:start w:val="1"/>
+      <w:numFmt w:val="bullet"/>
+      <w:lvlText w:val="o"/>
+      <w:lvlJc w:val="left"/>
+      <w:pPr>
+        <w:ind w:left="6316" w:hanging="360"/>
+      </w:pPr>
+      <w:rPr>
+        <w:rFonts w:ascii="Courier New" w:hAnsi="Courier New" w:cs="Courier New" w:hint="default"/>
+      </w:rPr>
+    </w:lvl>
+    <w:lvl w:ilvl="8" w:tplc="08090005" w:tentative="1">
+      <w:start w:val="1"/>
+      <w:numFmt w:val="bullet"/>
+      <w:lvlText w:val=""/>
+      <w:lvlJc w:val="left"/>
+      <w:pPr>
+        <w:ind w:left="7036" w:hanging="360"/>
+      </w:pPr>
+      <w:rPr>
+        <w:rFonts w:ascii="Wingdings" w:hAnsi="Wingdings" w:hint="default"/>
+      </w:rPr>
+    </w:lvl>
+  </w:abstractNum>
+  <w:abstractNum w:abstractNumId="1">
     <w:nsid w:val="29C23A63"/>
     <w:multiLevelType w:val="multilevel"/>
     <w:tmpl w:val="46905D3C"/>
@@ -1651,8 +4655,433 @@
       </w:rPr>
     </w:lvl>
   </w:abstractNum>
+  <w:abstractNum w:abstractNumId="2">
+    <w:nsid w:val="2C5D2BEE"/>
+    <w:multiLevelType w:val="hybridMultilevel"/>
+    <w:tmpl w:val="4900ECAA"/>
+    <w:lvl w:ilvl="0" w:tplc="0809000F">
+      <w:start w:val="1"/>
+      <w:numFmt w:val="decimal"/>
+      <w:lvlText w:val="%1."/>
+      <w:lvlJc w:val="left"/>
+      <w:pPr>
+        <w:ind w:left="720" w:hanging="360"/>
+      </w:pPr>
+      <w:rPr>
+        <w:rFonts w:hint="default"/>
+      </w:rPr>
+    </w:lvl>
+    <w:lvl w:ilvl="1" w:tplc="08090003">
+      <w:start w:val="1"/>
+      <w:numFmt w:val="bullet"/>
+      <w:lvlText w:val="o"/>
+      <w:lvlJc w:val="left"/>
+      <w:pPr>
+        <w:ind w:left="1440" w:hanging="360"/>
+      </w:pPr>
+      <w:rPr>
+        <w:rFonts w:ascii="Courier New" w:hAnsi="Courier New" w:cs="Courier New" w:hint="default"/>
+      </w:rPr>
+    </w:lvl>
+    <w:lvl w:ilvl="2" w:tplc="08090005" w:tentative="1">
+      <w:start w:val="1"/>
+      <w:numFmt w:val="bullet"/>
+      <w:lvlText w:val=""/>
+      <w:lvlJc w:val="left"/>
+      <w:pPr>
+        <w:ind w:left="2160" w:hanging="360"/>
+      </w:pPr>
+      <w:rPr>
+        <w:rFonts w:ascii="Wingdings" w:hAnsi="Wingdings" w:hint="default"/>
+      </w:rPr>
+    </w:lvl>
+    <w:lvl w:ilvl="3" w:tplc="08090001" w:tentative="1">
+      <w:start w:val="1"/>
+      <w:numFmt w:val="bullet"/>
+      <w:lvlText w:val=""/>
+      <w:lvlJc w:val="left"/>
+      <w:pPr>
+        <w:ind w:left="2880" w:hanging="360"/>
+      </w:pPr>
+      <w:rPr>
+        <w:rFonts w:ascii="Symbol" w:hAnsi="Symbol" w:hint="default"/>
+      </w:rPr>
+    </w:lvl>
+    <w:lvl w:ilvl="4" w:tplc="08090003" w:tentative="1">
+      <w:start w:val="1"/>
+      <w:numFmt w:val="bullet"/>
+      <w:lvlText w:val="o"/>
+      <w:lvlJc w:val="left"/>
+      <w:pPr>
+        <w:ind w:left="3600" w:hanging="360"/>
+      </w:pPr>
+      <w:rPr>
+        <w:rFonts w:ascii="Courier New" w:hAnsi="Courier New" w:cs="Courier New" w:hint="default"/>
+      </w:rPr>
+    </w:lvl>
+    <w:lvl w:ilvl="5" w:tplc="08090005" w:tentative="1">
+      <w:start w:val="1"/>
+      <w:numFmt w:val="bullet"/>
+      <w:lvlText w:val=""/>
+      <w:lvlJc w:val="left"/>
+      <w:pPr>
+        <w:ind w:left="4320" w:hanging="360"/>
+      </w:pPr>
+      <w:rPr>
+        <w:rFonts w:ascii="Wingdings" w:hAnsi="Wingdings" w:hint="default"/>
+      </w:rPr>
+    </w:lvl>
+    <w:lvl w:ilvl="6" w:tplc="08090001" w:tentative="1">
+      <w:start w:val="1"/>
+      <w:numFmt w:val="bullet"/>
+      <w:lvlText w:val=""/>
+      <w:lvlJc w:val="left"/>
+      <w:pPr>
+        <w:ind w:left="5040" w:hanging="360"/>
+      </w:pPr>
+      <w:rPr>
+        <w:rFonts w:ascii="Symbol" w:hAnsi="Symbol" w:hint="default"/>
+      </w:rPr>
+    </w:lvl>
+    <w:lvl w:ilvl="7" w:tplc="08090003" w:tentative="1">
+      <w:start w:val="1"/>
+      <w:numFmt w:val="bullet"/>
+      <w:lvlText w:val="o"/>
+      <w:lvlJc w:val="left"/>
+      <w:pPr>
+        <w:ind w:left="5760" w:hanging="360"/>
+      </w:pPr>
+      <w:rPr>
+        <w:rFonts w:ascii="Courier New" w:hAnsi="Courier New" w:cs="Courier New" w:hint="default"/>
+      </w:rPr>
+    </w:lvl>
+    <w:lvl w:ilvl="8" w:tplc="08090005" w:tentative="1">
+      <w:start w:val="1"/>
+      <w:numFmt w:val="bullet"/>
+      <w:lvlText w:val=""/>
+      <w:lvlJc w:val="left"/>
+      <w:pPr>
+        <w:ind w:left="6480" w:hanging="360"/>
+      </w:pPr>
+      <w:rPr>
+        <w:rFonts w:ascii="Wingdings" w:hAnsi="Wingdings" w:hint="default"/>
+      </w:rPr>
+    </w:lvl>
+  </w:abstractNum>
+  <w:abstractNum w:abstractNumId="3">
+    <w:nsid w:val="41692E13"/>
+    <w:multiLevelType w:val="hybridMultilevel"/>
+    <w:tmpl w:val="78143DA8"/>
+    <w:lvl w:ilvl="0" w:tplc="08090001">
+      <w:start w:val="1"/>
+      <w:numFmt w:val="bullet"/>
+      <w:lvlText w:val=""/>
+      <w:lvlJc w:val="left"/>
+      <w:pPr>
+        <w:ind w:left="720" w:hanging="360"/>
+      </w:pPr>
+      <w:rPr>
+        <w:rFonts w:ascii="Symbol" w:hAnsi="Symbol" w:hint="default"/>
+      </w:rPr>
+    </w:lvl>
+    <w:lvl w:ilvl="1" w:tplc="08090003" w:tentative="1">
+      <w:start w:val="1"/>
+      <w:numFmt w:val="bullet"/>
+      <w:lvlText w:val="o"/>
+      <w:lvlJc w:val="left"/>
+      <w:pPr>
+        <w:ind w:left="1440" w:hanging="360"/>
+      </w:pPr>
+      <w:rPr>
+        <w:rFonts w:ascii="Courier New" w:hAnsi="Courier New" w:cs="Courier New" w:hint="default"/>
+      </w:rPr>
+    </w:lvl>
+    <w:lvl w:ilvl="2" w:tplc="08090005" w:tentative="1">
+      <w:start w:val="1"/>
+      <w:numFmt w:val="bullet"/>
+      <w:lvlText w:val=""/>
+      <w:lvlJc w:val="left"/>
+      <w:pPr>
+        <w:ind w:left="2160" w:hanging="360"/>
+      </w:pPr>
+      <w:rPr>
+        <w:rFonts w:ascii="Wingdings" w:hAnsi="Wingdings" w:hint="default"/>
+      </w:rPr>
+    </w:lvl>
+    <w:lvl w:ilvl="3" w:tplc="08090001" w:tentative="1">
+      <w:start w:val="1"/>
+      <w:numFmt w:val="bullet"/>
+      <w:lvlText w:val=""/>
+      <w:lvlJc w:val="left"/>
+      <w:pPr>
+        <w:ind w:left="2880" w:hanging="360"/>
+      </w:pPr>
+      <w:rPr>
+        <w:rFonts w:ascii="Symbol" w:hAnsi="Symbol" w:hint="default"/>
+      </w:rPr>
+    </w:lvl>
+    <w:lvl w:ilvl="4" w:tplc="08090003" w:tentative="1">
+      <w:start w:val="1"/>
+      <w:numFmt w:val="bullet"/>
+      <w:lvlText w:val="o"/>
+      <w:lvlJc w:val="left"/>
+      <w:pPr>
+        <w:ind w:left="3600" w:hanging="360"/>
+      </w:pPr>
+      <w:rPr>
+        <w:rFonts w:ascii="Courier New" w:hAnsi="Courier New" w:cs="Courier New" w:hint="default"/>
+      </w:rPr>
+    </w:lvl>
+    <w:lvl w:ilvl="5" w:tplc="08090005" w:tentative="1">
+      <w:start w:val="1"/>
+      <w:numFmt w:val="bullet"/>
+      <w:lvlText w:val=""/>
+      <w:lvlJc w:val="left"/>
+      <w:pPr>
+        <w:ind w:left="4320" w:hanging="360"/>
+      </w:pPr>
+      <w:rPr>
+        <w:rFonts w:ascii="Wingdings" w:hAnsi="Wingdings" w:hint="default"/>
+      </w:rPr>
+    </w:lvl>
+    <w:lvl w:ilvl="6" w:tplc="08090001" w:tentative="1">
+      <w:start w:val="1"/>
+      <w:numFmt w:val="bullet"/>
+      <w:lvlText w:val=""/>
+      <w:lvlJc w:val="left"/>
+      <w:pPr>
+        <w:ind w:left="5040" w:hanging="360"/>
+      </w:pPr>
+      <w:rPr>
+        <w:rFonts w:ascii="Symbol" w:hAnsi="Symbol" w:hint="default"/>
+      </w:rPr>
+    </w:lvl>
+    <w:lvl w:ilvl="7" w:tplc="08090003" w:tentative="1">
+      <w:start w:val="1"/>
+      <w:numFmt w:val="bullet"/>
+      <w:lvlText w:val="o"/>
+      <w:lvlJc w:val="left"/>
+      <w:pPr>
+        <w:ind w:left="5760" w:hanging="360"/>
+      </w:pPr>
+      <w:rPr>
+        <w:rFonts w:ascii="Courier New" w:hAnsi="Courier New" w:cs="Courier New" w:hint="default"/>
+      </w:rPr>
+    </w:lvl>
+    <w:lvl w:ilvl="8" w:tplc="08090005" w:tentative="1">
+      <w:start w:val="1"/>
+      <w:numFmt w:val="bullet"/>
+      <w:lvlText w:val=""/>
+      <w:lvlJc w:val="left"/>
+      <w:pPr>
+        <w:ind w:left="6480" w:hanging="360"/>
+      </w:pPr>
+      <w:rPr>
+        <w:rFonts w:ascii="Wingdings" w:hAnsi="Wingdings" w:hint="default"/>
+      </w:rPr>
+    </w:lvl>
+  </w:abstractNum>
+  <w:abstractNum w:abstractNumId="4">
+    <w:nsid w:val="61402252"/>
+    <w:multiLevelType w:val="hybridMultilevel"/>
+    <w:tmpl w:val="AF7E0284"/>
+    <w:lvl w:ilvl="0" w:tplc="08090001">
+      <w:start w:val="1"/>
+      <w:numFmt w:val="bullet"/>
+      <w:lvlText w:val=""/>
+      <w:lvlJc w:val="left"/>
+      <w:pPr>
+        <w:ind w:left="720" w:hanging="360"/>
+      </w:pPr>
+      <w:rPr>
+        <w:rFonts w:ascii="Symbol" w:hAnsi="Symbol" w:hint="default"/>
+      </w:rPr>
+    </w:lvl>
+    <w:lvl w:ilvl="1" w:tplc="08090003" w:tentative="1">
+      <w:start w:val="1"/>
+      <w:numFmt w:val="bullet"/>
+      <w:lvlText w:val="o"/>
+      <w:lvlJc w:val="left"/>
+      <w:pPr>
+        <w:ind w:left="1440" w:hanging="360"/>
+      </w:pPr>
+      <w:rPr>
+        <w:rFonts w:ascii="Courier New" w:hAnsi="Courier New" w:cs="Courier New" w:hint="default"/>
+      </w:rPr>
+    </w:lvl>
+    <w:lvl w:ilvl="2" w:tplc="08090005" w:tentative="1">
+      <w:start w:val="1"/>
+      <w:numFmt w:val="bullet"/>
+      <w:lvlText w:val=""/>
+      <w:lvlJc w:val="left"/>
+      <w:pPr>
+        <w:ind w:left="2160" w:hanging="360"/>
+      </w:pPr>
+      <w:rPr>
+        <w:rFonts w:ascii="Wingdings" w:hAnsi="Wingdings" w:hint="default"/>
+      </w:rPr>
+    </w:lvl>
+    <w:lvl w:ilvl="3" w:tplc="08090001" w:tentative="1">
+      <w:start w:val="1"/>
+      <w:numFmt w:val="bullet"/>
+      <w:lvlText w:val=""/>
+      <w:lvlJc w:val="left"/>
+      <w:pPr>
+        <w:ind w:left="2880" w:hanging="360"/>
+      </w:pPr>
+      <w:rPr>
+        <w:rFonts w:ascii="Symbol" w:hAnsi="Symbol" w:hint="default"/>
+      </w:rPr>
+    </w:lvl>
+    <w:lvl w:ilvl="4" w:tplc="08090003" w:tentative="1">
+      <w:start w:val="1"/>
+      <w:numFmt w:val="bullet"/>
+      <w:lvlText w:val="o"/>
+      <w:lvlJc w:val="left"/>
+      <w:pPr>
+        <w:ind w:left="3600" w:hanging="360"/>
+      </w:pPr>
+      <w:rPr>
+        <w:rFonts w:ascii="Courier New" w:hAnsi="Courier New" w:cs="Courier New" w:hint="default"/>
+      </w:rPr>
+    </w:lvl>
+    <w:lvl w:ilvl="5" w:tplc="08090005" w:tentative="1">
+      <w:start w:val="1"/>
+      <w:numFmt w:val="bullet"/>
+      <w:lvlText w:val=""/>
+      <w:lvlJc w:val="left"/>
+      <w:pPr>
+        <w:ind w:left="4320" w:hanging="360"/>
+      </w:pPr>
+      <w:rPr>
+        <w:rFonts w:ascii="Wingdings" w:hAnsi="Wingdings" w:hint="default"/>
+      </w:rPr>
+    </w:lvl>
+    <w:lvl w:ilvl="6" w:tplc="08090001" w:tentative="1">
+      <w:start w:val="1"/>
+      <w:numFmt w:val="bullet"/>
+      <w:lvlText w:val=""/>
+      <w:lvlJc w:val="left"/>
+      <w:pPr>
+        <w:ind w:left="5040" w:hanging="360"/>
+      </w:pPr>
+      <w:rPr>
+        <w:rFonts w:ascii="Symbol" w:hAnsi="Symbol" w:hint="default"/>
+      </w:rPr>
+    </w:lvl>
+    <w:lvl w:ilvl="7" w:tplc="08090003" w:tentative="1">
+      <w:start w:val="1"/>
+      <w:numFmt w:val="bullet"/>
+      <w:lvlText w:val="o"/>
+      <w:lvlJc w:val="left"/>
+      <w:pPr>
+        <w:ind w:left="5760" w:hanging="360"/>
+      </w:pPr>
+      <w:rPr>
+        <w:rFonts w:ascii="Courier New" w:hAnsi="Courier New" w:cs="Courier New" w:hint="default"/>
+      </w:rPr>
+    </w:lvl>
+    <w:lvl w:ilvl="8" w:tplc="08090005" w:tentative="1">
+      <w:start w:val="1"/>
+      <w:numFmt w:val="bullet"/>
+      <w:lvlText w:val=""/>
+      <w:lvlJc w:val="left"/>
+      <w:pPr>
+        <w:ind w:left="6480" w:hanging="360"/>
+      </w:pPr>
+      <w:rPr>
+        <w:rFonts w:ascii="Wingdings" w:hAnsi="Wingdings" w:hint="default"/>
+      </w:rPr>
+    </w:lvl>
+  </w:abstractNum>
+  <w:abstractNum w:abstractNumId="5">
+    <w:nsid w:val="7F257753"/>
+    <w:multiLevelType w:val="hybridMultilevel"/>
+    <w:tmpl w:val="08D05046"/>
+    <w:lvl w:ilvl="0" w:tplc="0809000F">
+      <w:start w:val="1"/>
+      <w:numFmt w:val="decimal"/>
+      <w:lvlText w:val="%1."/>
+      <w:lvlJc w:val="left"/>
+      <w:pPr>
+        <w:ind w:left="720" w:hanging="360"/>
+      </w:pPr>
+    </w:lvl>
+    <w:lvl w:ilvl="1" w:tplc="08090019" w:tentative="1">
+      <w:start w:val="1"/>
+      <w:numFmt w:val="lowerLetter"/>
+      <w:lvlText w:val="%2."/>
+      <w:lvlJc w:val="left"/>
+      <w:pPr>
+        <w:ind w:left="1440" w:hanging="360"/>
+      </w:pPr>
+    </w:lvl>
+    <w:lvl w:ilvl="2" w:tplc="0809001B" w:tentative="1">
+      <w:start w:val="1"/>
+      <w:numFmt w:val="lowerRoman"/>
+      <w:lvlText w:val="%3."/>
+      <w:lvlJc w:val="right"/>
+      <w:pPr>
+        <w:ind w:left="2160" w:hanging="180"/>
+      </w:pPr>
+    </w:lvl>
+    <w:lvl w:ilvl="3" w:tplc="0809000F" w:tentative="1">
+      <w:start w:val="1"/>
+      <w:numFmt w:val="decimal"/>
+      <w:lvlText w:val="%4."/>
+      <w:lvlJc w:val="left"/>
+      <w:pPr>
+        <w:ind w:left="2880" w:hanging="360"/>
+      </w:pPr>
+    </w:lvl>
+    <w:lvl w:ilvl="4" w:tplc="08090019" w:tentative="1">
+      <w:start w:val="1"/>
+      <w:numFmt w:val="lowerLetter"/>
+      <w:lvlText w:val="%5."/>
+      <w:lvlJc w:val="left"/>
+      <w:pPr>
+        <w:ind w:left="3600" w:hanging="360"/>
+      </w:pPr>
+    </w:lvl>
+    <w:lvl w:ilvl="5" w:tplc="0809001B" w:tentative="1">
+      <w:start w:val="1"/>
+      <w:numFmt w:val="lowerRoman"/>
+      <w:lvlText w:val="%6."/>
+      <w:lvlJc w:val="right"/>
+      <w:pPr>
+        <w:ind w:left="4320" w:hanging="180"/>
+      </w:pPr>
+    </w:lvl>
+    <w:lvl w:ilvl="6" w:tplc="0809000F" w:tentative="1">
+      <w:start w:val="1"/>
+      <w:numFmt w:val="decimal"/>
+      <w:lvlText w:val="%7."/>
+      <w:lvlJc w:val="left"/>
+      <w:pPr>
+        <w:ind w:left="5040" w:hanging="360"/>
+      </w:pPr>
+    </w:lvl>
+    <w:lvl w:ilvl="7" w:tplc="08090019" w:tentative="1">
+      <w:start w:val="1"/>
+      <w:numFmt w:val="lowerLetter"/>
+      <w:lvlText w:val="%8."/>
+      <w:lvlJc w:val="left"/>
+      <w:pPr>
+        <w:ind w:left="5760" w:hanging="360"/>
+      </w:pPr>
+    </w:lvl>
+    <w:lvl w:ilvl="8" w:tplc="0809001B" w:tentative="1">
+      <w:start w:val="1"/>
+      <w:numFmt w:val="lowerRoman"/>
+      <w:lvlText w:val="%9."/>
+      <w:lvlJc w:val="right"/>
+      <w:pPr>
+        <w:ind w:left="6480" w:hanging="180"/>
+      </w:pPr>
+    </w:lvl>
+  </w:abstractNum>
   <w:num w:numId="1">
-    <w:abstractNumId w:val="0"/>
+    <w:abstractNumId w:val="1"/>
     <w:lvlOverride w:ilvl="0">
       <w:lvl w:ilvl="0">
         <w:numFmt w:val="bullet"/>
@@ -1670,6 +5099,21 @@
         </w:rPr>
       </w:lvl>
     </w:lvlOverride>
+  </w:num>
+  <w:num w:numId="2">
+    <w:abstractNumId w:val="2"/>
+  </w:num>
+  <w:num w:numId="3">
+    <w:abstractNumId w:val="0"/>
+  </w:num>
+  <w:num w:numId="4">
+    <w:abstractNumId w:val="5"/>
+  </w:num>
+  <w:num w:numId="5">
+    <w:abstractNumId w:val="3"/>
+  </w:num>
+  <w:num w:numId="6">
+    <w:abstractNumId w:val="4"/>
   </w:num>
 </w:numbering>
 </file>
@@ -2111,6 +5555,92 @@
       <w:u w:val="single"/>
     </w:rPr>
   </w:style>
+  <w:style w:type="paragraph" w:styleId="Paragrafoelenco">
+    <w:name w:val="List Paragraph"/>
+    <w:basedOn w:val="Normale"/>
+    <w:uiPriority w:val="34"/>
+    <w:qFormat/>
+    <w:rsid w:val="00AC49C3"/>
+    <w:pPr>
+      <w:ind w:left="720"/>
+      <w:contextualSpacing/>
+    </w:pPr>
+  </w:style>
+  <w:style w:type="paragraph" w:styleId="PreformattatoHTML">
+    <w:name w:val="HTML Preformatted"/>
+    <w:basedOn w:val="Normale"/>
+    <w:link w:val="PreformattatoHTMLCarattere"/>
+    <w:uiPriority w:val="99"/>
+    <w:semiHidden/>
+    <w:unhideWhenUsed/>
+    <w:rsid w:val="00AC49C3"/>
+    <w:pPr>
+      <w:tabs>
+        <w:tab w:val="left" w:pos="916"/>
+        <w:tab w:val="left" w:pos="1832"/>
+        <w:tab w:val="left" w:pos="2748"/>
+        <w:tab w:val="left" w:pos="3664"/>
+        <w:tab w:val="left" w:pos="4580"/>
+        <w:tab w:val="left" w:pos="5496"/>
+        <w:tab w:val="left" w:pos="6412"/>
+        <w:tab w:val="left" w:pos="7328"/>
+        <w:tab w:val="left" w:pos="8244"/>
+        <w:tab w:val="left" w:pos="9160"/>
+        <w:tab w:val="left" w:pos="10076"/>
+        <w:tab w:val="left" w:pos="10992"/>
+        <w:tab w:val="left" w:pos="11908"/>
+        <w:tab w:val="left" w:pos="12824"/>
+        <w:tab w:val="left" w:pos="13740"/>
+        <w:tab w:val="left" w:pos="14656"/>
+      </w:tabs>
+      <w:spacing w:after="0" w:line="240" w:lineRule="auto"/>
+    </w:pPr>
+    <w:rPr>
+      <w:rFonts w:ascii="Courier New" w:eastAsia="Times New Roman" w:hAnsi="Courier New" w:cs="Courier New"/>
+      <w:sz w:val="20"/>
+      <w:szCs w:val="20"/>
+      <w:lang w:eastAsia="en-GB"/>
+    </w:rPr>
+  </w:style>
+  <w:style w:type="character" w:customStyle="1" w:styleId="PreformattatoHTMLCarattere">
+    <w:name w:val="Preformattato HTML Carattere"/>
+    <w:basedOn w:val="Carpredefinitoparagrafo"/>
+    <w:link w:val="PreformattatoHTML"/>
+    <w:uiPriority w:val="99"/>
+    <w:semiHidden/>
+    <w:rsid w:val="00AC49C3"/>
+    <w:rPr>
+      <w:rFonts w:ascii="Courier New" w:eastAsia="Times New Roman" w:hAnsi="Courier New" w:cs="Courier New"/>
+      <w:sz w:val="20"/>
+      <w:szCs w:val="20"/>
+      <w:lang w:eastAsia="en-GB"/>
+    </w:rPr>
+  </w:style>
+  <w:style w:type="character" w:customStyle="1" w:styleId="kwd">
+    <w:name w:val="kwd"/>
+    <w:basedOn w:val="Carpredefinitoparagrafo"/>
+    <w:rsid w:val="00AC49C3"/>
+  </w:style>
+  <w:style w:type="character" w:customStyle="1" w:styleId="pln">
+    <w:name w:val="pln"/>
+    <w:basedOn w:val="Carpredefinitoparagrafo"/>
+    <w:rsid w:val="00AC49C3"/>
+  </w:style>
+  <w:style w:type="character" w:customStyle="1" w:styleId="typ">
+    <w:name w:val="typ"/>
+    <w:basedOn w:val="Carpredefinitoparagrafo"/>
+    <w:rsid w:val="00AC49C3"/>
+  </w:style>
+  <w:style w:type="character" w:customStyle="1" w:styleId="pun">
+    <w:name w:val="pun"/>
+    <w:basedOn w:val="Carpredefinitoparagrafo"/>
+    <w:rsid w:val="00AC49C3"/>
+  </w:style>
+  <w:style w:type="character" w:customStyle="1" w:styleId="com">
+    <w:name w:val="com"/>
+    <w:basedOn w:val="Carpredefinitoparagrafo"/>
+    <w:rsid w:val="00AC49C3"/>
+  </w:style>
 </w:styles>
 </file>
 
@@ -2380,7 +5910,7 @@
 </file>
 
 <file path=customXml/itemProps1.xml><?xml version="1.0" encoding="utf-8"?>
-<ds:datastoreItem xmlns:ds="http://schemas.openxmlformats.org/officeDocument/2006/customXml" ds:itemID="{8102AE9D-F419-43CE-A339-4F2FAC327FA7}">
+<ds:datastoreItem xmlns:ds="http://schemas.openxmlformats.org/officeDocument/2006/customXml" ds:itemID="{B2046346-0802-4991-AA09-F3E64DBD06A5}">
   <ds:schemaRefs>
     <ds:schemaRef ds:uri="http://schemas.openxmlformats.org/officeDocument/2006/bibliography"/>
   </ds:schemaRefs>

</xml_diff>